<commit_message>
Cambios en la memoria del segundo entregable
</commit_message>
<xml_diff>
--- a/segundo-entregable/FooDreams-AISS-1819.docx
+++ b/segundo-entregable/FooDreams-AISS-1819.docx
@@ -2,58 +2,6 @@
 <file path=word/document.xml><?xml version="1.0" encoding="utf-8"?>
 <w:document xmlns:wpc="http://schemas.microsoft.com/office/word/2010/wordprocessingCanvas" xmlns:cx="http://schemas.microsoft.com/office/drawing/2014/chartex" xmlns:cx1="http://schemas.microsoft.com/office/drawing/2015/9/8/chartex" xmlns:cx2="http://schemas.microsoft.com/office/drawing/2015/10/21/chartex" xmlns:cx3="http://schemas.microsoft.com/office/drawing/2016/5/9/chartex" xmlns:cx4="http://schemas.microsoft.com/office/drawing/2016/5/10/chartex" xmlns:cx5="http://schemas.microsoft.com/office/drawing/2016/5/11/chartex" xmlns:cx6="http://schemas.microsoft.com/office/drawing/2016/5/12/chartex" xmlns:cx7="http://schemas.microsoft.com/office/drawing/2016/5/13/chartex" xmlns:cx8="http://schemas.microsoft.com/office/drawing/2016/5/14/chartex" xmlns:mc="http://schemas.openxmlformats.org/markup-compatibility/2006" xmlns:aink="http://schemas.microsoft.com/office/drawing/2016/ink" xmlns:am3d="http://schemas.microsoft.com/office/drawing/2017/model3d" xmlns:o="urn:schemas-microsoft-com:office:office" xmlns:r="http://schemas.openxmlformats.org/officeDocument/2006/relationships" xmlns:m="http://schemas.openxmlformats.org/officeDocument/2006/math" xmlns:v="urn:schemas-microsoft-com:vml" xmlns:wp14="http://schemas.microsoft.com/office/word/2010/wordprocessingDrawing" xmlns:wp="http://schemas.openxmlformats.org/drawingml/2006/wordprocessingDrawing" xmlns:w10="urn:schemas-microsoft-com:office:word" xmlns:w="http://schemas.openxmlformats.org/wordprocessingml/2006/main" xmlns:w14="http://schemas.microsoft.com/office/word/2010/wordml" xmlns:w15="http://schemas.microsoft.com/office/word/2012/wordml" xmlns:w16cid="http://schemas.microsoft.com/office/word/2016/wordml/cid" xmlns:w16se="http://schemas.microsoft.com/office/word/2015/wordml/symex" xmlns:wpg="http://schemas.microsoft.com/office/word/2010/wordprocessingGroup" xmlns:wpi="http://schemas.microsoft.com/office/word/2010/wordprocessingInk" xmlns:wne="http://schemas.microsoft.com/office/word/2006/wordml" xmlns:wps="http://schemas.microsoft.com/office/word/2010/wordprocessingShape" mc:Ignorable="w14 w15 w16se w16cid wp14">
   <w:body>
-    <w:p/>
-    <w:p>
-      <w:pPr>
-        <w:rPr>
-          <w:rFonts w:asciiTheme="majorHAnsi" w:hAnsiTheme="majorHAnsi"/>
-          <w:sz w:val="52"/>
-          <w:szCs w:val="52"/>
-        </w:rPr>
-      </w:pPr>
-    </w:p>
-    <w:p>
-      <w:pPr>
-        <w:jc w:val="center"/>
-        <w:rPr>
-          <w:rFonts w:asciiTheme="majorHAnsi" w:hAnsiTheme="majorHAnsi"/>
-          <w:b/>
-          <w:color w:val="2E74B5" w:themeColor="accent1" w:themeShade="BF"/>
-          <w:sz w:val="52"/>
-          <w:szCs w:val="52"/>
-        </w:rPr>
-      </w:pPr>
-      <w:r>
-        <w:rPr>
-          <w:rFonts w:asciiTheme="majorHAnsi" w:hAnsiTheme="majorHAnsi"/>
-          <w:b/>
-          <w:color w:val="2E74B5" w:themeColor="accent1" w:themeShade="BF"/>
-          <w:sz w:val="52"/>
-          <w:szCs w:val="52"/>
-        </w:rPr>
-        <w:t>F</w:t>
-      </w:r>
-      <w:r>
-        <w:rPr>
-          <w:rFonts w:asciiTheme="majorHAnsi" w:hAnsiTheme="majorHAnsi"/>
-          <w:b/>
-          <w:color w:val="2E74B5" w:themeColor="accent1" w:themeShade="BF"/>
-          <w:sz w:val="52"/>
-          <w:szCs w:val="52"/>
-        </w:rPr>
-        <w:t>o</w:t>
-      </w:r>
-      <w:r>
-        <w:rPr>
-          <w:rFonts w:asciiTheme="majorHAnsi" w:hAnsiTheme="majorHAnsi"/>
-          <w:b/>
-          <w:color w:val="2E74B5" w:themeColor="accent1" w:themeShade="BF"/>
-          <w:sz w:val="52"/>
-          <w:szCs w:val="52"/>
-        </w:rPr>
-        <w:t>oDreams</w:t>
-      </w:r>
-    </w:p>
     <w:p>
       <w:pPr>
         <w:rPr>
@@ -93,9 +41,50 @@
       <w:r>
         <w:rPr>
           <w:rFonts w:asciiTheme="majorHAnsi" w:hAnsiTheme="majorHAnsi" w:cs="Arial"/>
+          <w:noProof/>
           <w:color w:val="808080" w:themeColor="background1" w:themeShade="80"/>
         </w:rPr>
-        <w:t>&lt;LOGO&gt;</w:t>
+        <w:drawing>
+          <wp:inline distT="0" distB="0" distL="0" distR="0">
+            <wp:extent cx="2081048" cy="1872943"/>
+            <wp:effectExtent l="0" t="0" r="0" b="0"/>
+            <wp:docPr id="9" name="Imagen 9"/>
+            <wp:cNvGraphicFramePr>
+              <a:graphicFrameLocks xmlns:a="http://schemas.openxmlformats.org/drawingml/2006/main" noChangeAspect="1"/>
+            </wp:cNvGraphicFramePr>
+            <a:graphic xmlns:a="http://schemas.openxmlformats.org/drawingml/2006/main">
+              <a:graphicData uri="http://schemas.openxmlformats.org/drawingml/2006/picture">
+                <pic:pic xmlns:pic="http://schemas.openxmlformats.org/drawingml/2006/picture">
+                  <pic:nvPicPr>
+                    <pic:cNvPr id="9" name="fooDreams-logo-lg-w.png"/>
+                    <pic:cNvPicPr/>
+                  </pic:nvPicPr>
+                  <pic:blipFill>
+                    <a:blip r:embed="rId8">
+                      <a:extLst>
+                        <a:ext uri="{28A0092B-C50C-407E-A947-70E740481C1C}">
+                          <a14:useLocalDpi xmlns:a14="http://schemas.microsoft.com/office/drawing/2010/main" val="0"/>
+                        </a:ext>
+                      </a:extLst>
+                    </a:blip>
+                    <a:stretch>
+                      <a:fillRect/>
+                    </a:stretch>
+                  </pic:blipFill>
+                  <pic:spPr>
+                    <a:xfrm>
+                      <a:off x="0" y="0"/>
+                      <a:ext cx="2162017" cy="1945815"/>
+                    </a:xfrm>
+                    <a:prstGeom prst="rect">
+                      <a:avLst/>
+                    </a:prstGeom>
+                  </pic:spPr>
+                </pic:pic>
+              </a:graphicData>
+            </a:graphic>
+          </wp:inline>
+        </w:drawing>
       </w:r>
     </w:p>
     <w:p>
@@ -118,16 +107,6 @@
     </w:p>
     <w:p>
       <w:pPr>
-        <w:jc w:val="center"/>
-        <w:rPr>
-          <w:rFonts w:asciiTheme="majorHAnsi" w:hAnsiTheme="majorHAnsi" w:cs="Arial"/>
-          <w:color w:val="808080" w:themeColor="background1" w:themeShade="80"/>
-        </w:rPr>
-      </w:pPr>
-    </w:p>
-    <w:p>
-      <w:pPr>
-        <w:jc w:val="center"/>
         <w:rPr>
           <w:rFonts w:asciiTheme="majorHAnsi" w:hAnsiTheme="majorHAnsi" w:cs="Arial"/>
           <w:color w:val="808080" w:themeColor="background1" w:themeShade="80"/>
@@ -264,7 +243,7 @@
         </w:rPr>
         <w:t xml:space="preserve"> (</w:t>
       </w:r>
-      <w:hyperlink r:id="rId8" w:history="1">
+      <w:hyperlink r:id="rId9" w:history="1">
         <w:r>
           <w:rPr>
             <w:rStyle w:val="Hipervnculo"/>
@@ -305,7 +284,7 @@
         </w:rPr>
         <w:t xml:space="preserve"> (</w:t>
       </w:r>
-      <w:hyperlink r:id="rId9" w:history="1">
+      <w:hyperlink r:id="rId10" w:history="1">
         <w:r>
           <w:rPr>
             <w:rStyle w:val="Hipervnculo"/>
@@ -346,7 +325,7 @@
         </w:rPr>
         <w:t xml:space="preserve"> (</w:t>
       </w:r>
-      <w:hyperlink r:id="rId10" w:history="1">
+      <w:hyperlink r:id="rId11" w:history="1">
         <w:r>
           <w:rPr>
             <w:rStyle w:val="Hipervnculo"/>
@@ -387,7 +366,7 @@
         </w:rPr>
         <w:t xml:space="preserve"> (</w:t>
       </w:r>
-      <w:hyperlink r:id="rId11" w:history="1">
+      <w:hyperlink r:id="rId12" w:history="1">
         <w:r>
           <w:rPr>
             <w:rStyle w:val="Hipervnculo"/>
@@ -485,7 +464,7 @@
         </w:rPr>
         <w:t xml:space="preserve">Enlace de la aplicación: </w:t>
       </w:r>
-      <w:hyperlink r:id="rId12" w:history="1">
+      <w:hyperlink r:id="rId13" w:history="1">
         <w:r>
           <w:rPr>
             <w:rStyle w:val="Hipervnculo"/>
@@ -520,7 +499,7 @@
         </w:rPr>
         <w:t xml:space="preserve">Repositorio: </w:t>
       </w:r>
-      <w:hyperlink r:id="rId13" w:history="1">
+      <w:hyperlink r:id="rId14" w:history="1">
         <w:r>
           <w:rPr>
             <w:rStyle w:val="Hipervnculo"/>
@@ -3093,7 +3072,13 @@
         <w:jc w:val="both"/>
       </w:pPr>
       <w:r>
-        <w:t>La capacidad de creatividad del ser humano es aplicable a cualquier aspecto del día a día. Todos tenemos dentro a un gran artista en potencia. Artes plásticas, música, ingeniería, actividades sociales…sin olvidarnos de algo que todos compartimos con total probabilidad de éxito, el amor y el gusto por la comida.</w:t>
+        <w:t>La capacidad de creatividad del ser humano</w:t>
+      </w:r>
+      <w:r>
+        <w:t xml:space="preserve"> no tiene límite, ni entiende de barreras, y</w:t>
+      </w:r>
+      <w:r>
+        <w:t xml:space="preserve"> es aplicable a cualquier aspecto del día a día. Todos tenemos dentro a un gran artista en potencia. Artes plásticas, música, ingeniería, actividades sociales…sin olvidarnos de algo que todos compartimos con total probabilidad de éxito, el amor y el gusto por la comida.</w:t>
       </w:r>
     </w:p>
     <w:p>
@@ -3311,7 +3296,7 @@
         <w:t>Flickr</w:t>
       </w:r>
       <w:r>
-        <w:t>: famosa red de imágenes y fotografías que ofrece la posibilidad de ilustrar la búsqueda del usuario con imágenes del plato que solicita en la búsqueda. Además, se hace uso de su API para subir las fotos de las recetas que el propio usuario lleva a cabo, así como poder eliminarlas.</w:t>
+        <w:t>: famosa red de imágenes y fotografías que ofrece la posibilidad de ilustrar la búsqueda del usuario con imágenes del plato que solicita en la búsqueda.</w:t>
       </w:r>
     </w:p>
     <w:p>
@@ -3333,6 +3318,32 @@
       <w:proofErr w:type="spellEnd"/>
       <w:r>
         <w:t>: se hace uso del servicio de búsqueda de vídeos, facilitando al usuario información visual de la elaboración del plato que solicita en la búsqueda.</w:t>
+      </w:r>
+      <w:r>
+        <w:t xml:space="preserve"> </w:t>
+      </w:r>
+      <w:r>
+        <w:t xml:space="preserve">Además, se hace uso de su API para </w:t>
+      </w:r>
+      <w:r>
+        <w:t xml:space="preserve">crear </w:t>
+      </w:r>
+      <w:proofErr w:type="spellStart"/>
+      <w:r>
+        <w:t>playlists</w:t>
+      </w:r>
+      <w:proofErr w:type="spellEnd"/>
+      <w:r>
+        <w:t xml:space="preserve"> con los vídeos de</w:t>
+      </w:r>
+      <w:r>
+        <w:t xml:space="preserve"> las recetas </w:t>
+      </w:r>
+      <w:r>
+        <w:t>que más han gustado al usuario</w:t>
+      </w:r>
+      <w:r>
+        <w:t>.</w:t>
       </w:r>
     </w:p>
     <w:p>
@@ -3444,7 +3455,7 @@
                 <w:sz w:val="22"/>
               </w:rPr>
             </w:pPr>
-            <w:hyperlink r:id="rId14" w:history="1">
+            <w:hyperlink r:id="rId15" w:history="1">
               <w:r>
                 <w:rPr>
                   <w:rStyle w:val="Hipervnculo"/>
@@ -3516,7 +3527,7 @@
               </w:rPr>
               <w:t xml:space="preserve"> </w:t>
             </w:r>
-            <w:hyperlink r:id="rId15" w:history="1">
+            <w:hyperlink r:id="rId16" w:history="1">
               <w:r>
                 <w:rPr>
                   <w:rStyle w:val="Hipervnculo"/>
@@ -3585,7 +3596,7 @@
                 <w:sz w:val="22"/>
               </w:rPr>
             </w:pPr>
-            <w:hyperlink r:id="rId16" w:history="1">
+            <w:hyperlink r:id="rId17" w:history="1">
               <w:r>
                 <w:rPr>
                   <w:rStyle w:val="Hipervnculo"/>
@@ -3685,8 +3696,68 @@
         <w:jc w:val="both"/>
       </w:pPr>
       <w:r>
-        <w:t>Tal como se ha expresado en la sección de introducción, se pretende desarrollar una aplicación que ofrezca al usuario no sólo la información común y habitual de recetas, sino que ésta esté acompañada por diferentes fuentes que le permitan crear su propia versión de los platos, además de contar con el valor añadido de tener una información nutricional completa.</w:t>
-      </w:r>
+        <w:t xml:space="preserve">Tal como se ha expresado en la sección de introducción, se pretende desarrollar una aplicación que ofrezca al usuario no sólo la información común y habitual de recetas, sino que ésta esté acompañada por diferentes fuentes que le permitan crear su propia </w:t>
+      </w:r>
+      <w:r>
+        <w:lastRenderedPageBreak/>
+        <w:t>versión de los platos, además de contar con el valor añadido de tener una información nutricional completa.</w:t>
+      </w:r>
+    </w:p>
+    <w:p>
+      <w:pPr>
+        <w:jc w:val="both"/>
+      </w:pPr>
+      <w:r>
+        <w:t xml:space="preserve">De cara al segundo entregable del proyecto, fue necesario redefinir el consumo que se haría de las </w:t>
+      </w:r>
+      <w:proofErr w:type="spellStart"/>
+      <w:r>
+        <w:t>APIs</w:t>
+      </w:r>
+      <w:proofErr w:type="spellEnd"/>
+      <w:r>
+        <w:t xml:space="preserve"> finalmente seleccionadas para integrarse en el </w:t>
+      </w:r>
+      <w:proofErr w:type="spellStart"/>
+      <w:r>
+        <w:t>mashup</w:t>
+      </w:r>
+      <w:proofErr w:type="spellEnd"/>
+      <w:r>
+        <w:t xml:space="preserve">. Se partió de la idea de que el usuario hiciera uso de la API de Flickr para publicar sus propias fotos, pero dado a que el sistema de autenticación de esta API hacía uso de OAuth 1.0 y a la mala documentación de cómo implementarlo, se decidió pasar a un segundo plan. El usuario podría crear </w:t>
+      </w:r>
+      <w:proofErr w:type="spellStart"/>
+      <w:r>
+        <w:t>playlists</w:t>
+      </w:r>
+      <w:proofErr w:type="spellEnd"/>
+      <w:r>
+        <w:t xml:space="preserve"> con los vídeos que devuelve la búsqueda de recetas, pudiendo seleccionar así sus favoritos. Para ello se ha hecho uso del servicio de creación y manipulación de </w:t>
+      </w:r>
+      <w:proofErr w:type="spellStart"/>
+      <w:r>
+        <w:t>playlists</w:t>
+      </w:r>
+      <w:proofErr w:type="spellEnd"/>
+      <w:r>
+        <w:t xml:space="preserve"> de vídeos de </w:t>
+      </w:r>
+      <w:proofErr w:type="spellStart"/>
+      <w:r>
+        <w:t>Youtube</w:t>
+      </w:r>
+      <w:proofErr w:type="spellEnd"/>
+      <w:r>
+        <w:t>, la cual sí trabaja con</w:t>
+      </w:r>
+      <w:r>
+        <w:t xml:space="preserve"> el sistema de autenticación OAuth 2.0.</w:t>
+      </w:r>
+    </w:p>
+    <w:p>
+      <w:pPr>
+        <w:jc w:val="both"/>
+      </w:pPr>
     </w:p>
     <w:p>
       <w:pPr>
@@ -3694,7 +3765,6 @@
       </w:pPr>
       <w:bookmarkStart w:id="3" w:name="_Toc3643532"/>
       <w:r>
-        <w:lastRenderedPageBreak/>
         <w:t>Prototipos de interfaz de usuario</w:t>
       </w:r>
       <w:bookmarkEnd w:id="3"/>
@@ -3895,9 +3965,9 @@
     <w:p>
       <w:pPr>
         <w:sectPr>
-          <w:footerReference w:type="even" r:id="rId17"/>
-          <w:footerReference w:type="default" r:id="rId18"/>
-          <w:footerReference w:type="first" r:id="rId19"/>
+          <w:footerReference w:type="even" r:id="rId18"/>
+          <w:footerReference w:type="default" r:id="rId19"/>
+          <w:footerReference w:type="first" r:id="rId20"/>
           <w:pgSz w:w="11906" w:h="16838"/>
           <w:pgMar w:top="1417" w:right="1701" w:bottom="1417" w:left="1701" w:header="708" w:footer="708" w:gutter="0"/>
           <w:cols w:space="708"/>
@@ -3934,11 +4004,9 @@
       <w:r>
         <w:t xml:space="preserve"> en cualquiera de las vistas, el usuario es redirigido a esta vista. Por último, el usuario puede iniciar sesión con su cuenta de </w:t>
       </w:r>
-      <w:proofErr w:type="spellStart"/>
       <w:r>
         <w:t>Flickr</w:t>
       </w:r>
-      <w:proofErr w:type="spellEnd"/>
       <w:r>
         <w:t>.</w:t>
       </w:r>
@@ -3974,7 +4042,7 @@
                     <pic:cNvPicPr/>
                   </pic:nvPicPr>
                   <pic:blipFill>
-                    <a:blip r:embed="rId20" cstate="print">
+                    <a:blip r:embed="rId21" cstate="print">
                       <a:extLst>
                         <a:ext uri="{28A0092B-C50C-407E-A947-70E740481C1C}">
                           <a14:useLocalDpi xmlns:a14="http://schemas.microsoft.com/office/drawing/2010/main" val="0"/>
@@ -4049,89 +4117,6 @@
                 <pic:pic xmlns:pic="http://schemas.openxmlformats.org/drawingml/2006/picture">
                   <pic:nvPicPr>
                     <pic:cNvPr id="1" name="foodreams_desktop_recetas.png"/>
-                    <pic:cNvPicPr/>
-                  </pic:nvPicPr>
-                  <pic:blipFill>
-                    <a:blip r:embed="rId21" cstate="print">
-                      <a:extLst>
-                        <a:ext uri="{28A0092B-C50C-407E-A947-70E740481C1C}">
-                          <a14:useLocalDpi xmlns:a14="http://schemas.microsoft.com/office/drawing/2010/main" val="0"/>
-                        </a:ext>
-                      </a:extLst>
-                    </a:blip>
-                    <a:stretch>
-                      <a:fillRect/>
-                    </a:stretch>
-                  </pic:blipFill>
-                  <pic:spPr>
-                    <a:xfrm>
-                      <a:off x="0" y="0"/>
-                      <a:ext cx="6403347" cy="3600000"/>
-                    </a:xfrm>
-                    <a:prstGeom prst="rect">
-                      <a:avLst/>
-                    </a:prstGeom>
-                  </pic:spPr>
-                </pic:pic>
-              </a:graphicData>
-            </a:graphic>
-          </wp:inline>
-        </w:drawing>
-      </w:r>
-    </w:p>
-    <w:p>
-      <w:pPr>
-        <w:pStyle w:val="Ttulo2"/>
-      </w:pPr>
-      <w:bookmarkStart w:id="6" w:name="_Toc3643535"/>
-      <w:r>
-        <w:lastRenderedPageBreak/>
-        <w:t>Vista desktop de resultados de fotos de recetas relacionadas</w:t>
-      </w:r>
-      <w:bookmarkEnd w:id="6"/>
-    </w:p>
-    <w:p/>
-    <w:p>
-      <w:pPr>
-        <w:jc w:val="both"/>
-      </w:pPr>
-      <w:r>
-        <w:t xml:space="preserve">En esta vista el usuario obtiene fotos relacionadas con la búsqueda realizada. Además, </w:t>
-      </w:r>
-      <w:r>
-        <w:t>se mantiene</w:t>
-      </w:r>
-      <w:r>
-        <w:t xml:space="preserve"> la misma cabecera que en la vista anterior, el buscador, un panel de navegación y un botón para añadir fotos.</w:t>
-      </w:r>
-    </w:p>
-    <w:p>
-      <w:pPr>
-        <w:jc w:val="both"/>
-      </w:pPr>
-    </w:p>
-    <w:p>
-      <w:pPr>
-        <w:jc w:val="center"/>
-      </w:pPr>
-      <w:r>
-        <w:rPr>
-          <w:noProof/>
-          <w:lang w:eastAsia="es-ES"/>
-        </w:rPr>
-        <w:drawing>
-          <wp:inline distT="0" distB="0" distL="0" distR="0" wp14:anchorId="39DFED04" wp14:editId="5E948C24">
-            <wp:extent cx="6403347" cy="3600000"/>
-            <wp:effectExtent l="0" t="0" r="0" b="0"/>
-            <wp:docPr id="10" name="Imagen 10"/>
-            <wp:cNvGraphicFramePr>
-              <a:graphicFrameLocks xmlns:a="http://schemas.openxmlformats.org/drawingml/2006/main" noChangeAspect="1"/>
-            </wp:cNvGraphicFramePr>
-            <a:graphic xmlns:a="http://schemas.openxmlformats.org/drawingml/2006/main">
-              <a:graphicData uri="http://schemas.openxmlformats.org/drawingml/2006/picture">
-                <pic:pic xmlns:pic="http://schemas.openxmlformats.org/drawingml/2006/picture">
-                  <pic:nvPicPr>
-                    <pic:cNvPr id="10" name="foodreams_desktop_fotos.png"/>
                     <pic:cNvPicPr/>
                   </pic:nvPicPr>
                   <pic:blipFill>
@@ -4164,58 +4149,49 @@
     </w:p>
     <w:p>
       <w:pPr>
+        <w:pStyle w:val="Ttulo2"/>
+      </w:pPr>
+      <w:bookmarkStart w:id="6" w:name="_Toc3643535"/>
+      <w:r>
+        <w:lastRenderedPageBreak/>
+        <w:t>Vista desktop de resultados de fotos de recetas relacionadas</w:t>
+      </w:r>
+      <w:bookmarkEnd w:id="6"/>
+    </w:p>
+    <w:p/>
+    <w:p>
+      <w:pPr>
+        <w:jc w:val="both"/>
+      </w:pPr>
+      <w:r>
+        <w:t xml:space="preserve">En esta vista el usuario obtiene fotos relacionadas con la búsqueda realizada. Además, </w:t>
+      </w:r>
+      <w:r>
+        <w:t>se mantiene</w:t>
+      </w:r>
+      <w:r>
+        <w:t xml:space="preserve"> la misma cabecera que en la vista anterior, el buscador, un panel de navegación y un botón para añadir fotos.</w:t>
+      </w:r>
+    </w:p>
+    <w:p>
+      <w:pPr>
+        <w:jc w:val="both"/>
+      </w:pPr>
+    </w:p>
+    <w:p>
+      <w:pPr>
         <w:jc w:val="center"/>
       </w:pPr>
-    </w:p>
-    <w:p>
-      <w:pPr>
-        <w:pStyle w:val="Ttulo2"/>
-      </w:pPr>
-      <w:bookmarkStart w:id="7" w:name="_Toc3643536"/>
-      <w:r>
-        <w:lastRenderedPageBreak/>
-        <w:t>Vista desktop de vídeos relacionados con una receta seleccionada</w:t>
-      </w:r>
-      <w:bookmarkEnd w:id="7"/>
-    </w:p>
-    <w:p/>
-    <w:p>
-      <w:pPr>
-        <w:jc w:val="both"/>
-      </w:pPr>
-      <w:r>
-        <w:t xml:space="preserve">Una vez pulsado el botón de vídeos desde una receta concreta, </w:t>
-      </w:r>
-      <w:r>
-        <w:t>se pasa</w:t>
-      </w:r>
-      <w:r>
-        <w:t xml:space="preserve"> a </w:t>
-      </w:r>
-      <w:r>
-        <w:t xml:space="preserve">la vista </w:t>
-      </w:r>
-      <w:r>
-        <w:t>en la cual se presentan los vídeos relacionados con la misma.</w:t>
-      </w:r>
-      <w:r>
-        <w:t xml:space="preserve"> Además, se mantiene la misma cabecera que en la vista anterior, el buscador, un panel de navegación y un botón para añadir fotos.</w:t>
-      </w:r>
-    </w:p>
-    <w:p/>
-    <w:p>
-      <w:pPr>
-        <w:jc w:val="center"/>
-      </w:pPr>
       <w:r>
         <w:rPr>
           <w:noProof/>
+          <w:lang w:eastAsia="es-ES"/>
         </w:rPr>
         <w:drawing>
-          <wp:inline distT="0" distB="0" distL="0" distR="0" wp14:anchorId="03D12B2E" wp14:editId="0A723EFC">
+          <wp:inline distT="0" distB="0" distL="0" distR="0" wp14:anchorId="39DFED04" wp14:editId="5E948C24">
             <wp:extent cx="6403347" cy="3600000"/>
             <wp:effectExtent l="0" t="0" r="0" b="0"/>
-            <wp:docPr id="2" name="Imagen 2"/>
+            <wp:docPr id="10" name="Imagen 10"/>
             <wp:cNvGraphicFramePr>
               <a:graphicFrameLocks xmlns:a="http://schemas.openxmlformats.org/drawingml/2006/main" noChangeAspect="1"/>
             </wp:cNvGraphicFramePr>
@@ -4223,7 +4199,7 @@
               <a:graphicData uri="http://schemas.openxmlformats.org/drawingml/2006/picture">
                 <pic:pic xmlns:pic="http://schemas.openxmlformats.org/drawingml/2006/picture">
                   <pic:nvPicPr>
-                    <pic:cNvPr id="2" name="foodreams_desktop_videos.png"/>
+                    <pic:cNvPr id="10" name="foodreams_desktop_fotos.png"/>
                     <pic:cNvPicPr/>
                   </pic:nvPicPr>
                   <pic:blipFill>
@@ -4263,12 +4239,12 @@
       <w:pPr>
         <w:pStyle w:val="Ttulo2"/>
       </w:pPr>
-      <w:bookmarkStart w:id="8" w:name="_Toc3643537"/>
+      <w:bookmarkStart w:id="7" w:name="_Toc3643536"/>
       <w:r>
         <w:lastRenderedPageBreak/>
-        <w:t>Vista desktop del formulario de carga de imagen para el usuario</w:t>
-      </w:r>
-      <w:bookmarkEnd w:id="8"/>
+        <w:t>Vista desktop de vídeos relacionados con una receta seleccionada</w:t>
+      </w:r>
+      <w:bookmarkEnd w:id="7"/>
     </w:p>
     <w:p/>
     <w:p>
@@ -4276,64 +4252,38 @@
         <w:jc w:val="both"/>
       </w:pPr>
       <w:r>
-        <w:t>Tras pulsar el botón de añadir foto en cualquiera de las vistas anteriores, se m</w:t>
-      </w:r>
-      <w:r>
-        <w:t>uestra</w:t>
-      </w:r>
-      <w:r>
-        <w:t xml:space="preserve"> un formulario de carga en el que ha</w:t>
-      </w:r>
-      <w:r>
-        <w:t>y</w:t>
-      </w:r>
-      <w:r>
-        <w:t xml:space="preserve"> que insertar un título, y seleccionar la imagen a subir. </w:t>
-      </w:r>
-      <w:r>
-        <w:t>El usuario t</w:t>
-      </w:r>
-      <w:r>
-        <w:t xml:space="preserve">ambién tendrá la posibilidad de </w:t>
-      </w:r>
-      <w:r>
-        <w:t>acceder a sus recetas subidas a través</w:t>
-      </w:r>
-      <w:r>
-        <w:t xml:space="preserve"> </w:t>
-      </w:r>
-      <w:r>
-        <w:t>d</w:t>
-      </w:r>
-      <w:r>
-        <w:t>el botón</w:t>
-      </w:r>
-      <w:r>
-        <w:t xml:space="preserve"> </w:t>
-      </w:r>
-      <w:r>
-        <w:t>“Mi perfil”.</w:t>
-      </w:r>
-    </w:p>
+        <w:t xml:space="preserve">Una vez pulsado el botón de vídeos desde una receta concreta, </w:t>
+      </w:r>
+      <w:r>
+        <w:t>se pasa</w:t>
+      </w:r>
+      <w:r>
+        <w:t xml:space="preserve"> a </w:t>
+      </w:r>
+      <w:r>
+        <w:t xml:space="preserve">la vista </w:t>
+      </w:r>
+      <w:r>
+        <w:t>en la cual se presentan los vídeos relacionados con la misma.</w:t>
+      </w:r>
+      <w:r>
+        <w:t xml:space="preserve"> Además, se mantiene la misma cabecera que en la vista anterior, el buscador, un panel de navegación y un botón para añadir fotos.</w:t>
+      </w:r>
+    </w:p>
+    <w:p/>
     <w:p>
       <w:pPr>
         <w:jc w:val="center"/>
       </w:pPr>
-    </w:p>
-    <w:p>
-      <w:pPr>
-        <w:jc w:val="center"/>
-      </w:pPr>
       <w:r>
         <w:rPr>
           <w:noProof/>
-          <w:lang w:eastAsia="es-ES"/>
         </w:rPr>
         <w:drawing>
-          <wp:inline distT="0" distB="0" distL="0" distR="0" wp14:anchorId="5BE6F0A8" wp14:editId="45AB5631">
+          <wp:inline distT="0" distB="0" distL="0" distR="0" wp14:anchorId="03D12B2E" wp14:editId="0A723EFC">
             <wp:extent cx="6403347" cy="3600000"/>
             <wp:effectExtent l="0" t="0" r="0" b="0"/>
-            <wp:docPr id="13" name="Imagen 13" descr="Imagen que contiene captura de pantalla&#10;&#10;Descripción generada automáticamente"/>
+            <wp:docPr id="2" name="Imagen 2"/>
             <wp:cNvGraphicFramePr>
               <a:graphicFrameLocks xmlns:a="http://schemas.openxmlformats.org/drawingml/2006/main" noChangeAspect="1"/>
             </wp:cNvGraphicFramePr>
@@ -4341,7 +4291,7 @@
               <a:graphicData uri="http://schemas.openxmlformats.org/drawingml/2006/picture">
                 <pic:pic xmlns:pic="http://schemas.openxmlformats.org/drawingml/2006/picture">
                   <pic:nvPicPr>
-                    <pic:cNvPr id="13" name="foodreams_desktop-formulario_de_carga.png"/>
+                    <pic:cNvPr id="2" name="foodreams_desktop_videos.png"/>
                     <pic:cNvPicPr/>
                   </pic:nvPicPr>
                   <pic:blipFill>
@@ -4374,23 +4324,19 @@
     </w:p>
     <w:p>
       <w:pPr>
-        <w:rPr>
-          <w:rFonts w:asciiTheme="majorHAnsi" w:hAnsiTheme="majorHAnsi"/>
-          <w:sz w:val="28"/>
-          <w:szCs w:val="28"/>
-        </w:rPr>
+        <w:jc w:val="center"/>
       </w:pPr>
     </w:p>
     <w:p>
       <w:pPr>
         <w:pStyle w:val="Ttulo2"/>
       </w:pPr>
-      <w:bookmarkStart w:id="9" w:name="_Toc3643538"/>
+      <w:bookmarkStart w:id="8" w:name="_Toc3643537"/>
       <w:r>
         <w:lastRenderedPageBreak/>
-        <w:t>Vista desktop de fotografías subidas por el usuario</w:t>
-      </w:r>
-      <w:bookmarkEnd w:id="9"/>
+        <w:t>Vista desktop del formulario de carga de imagen para el usuario</w:t>
+      </w:r>
+      <w:bookmarkEnd w:id="8"/>
     </w:p>
     <w:p/>
     <w:p>
@@ -4398,25 +4344,43 @@
         <w:jc w:val="both"/>
       </w:pPr>
       <w:r>
-        <w:t>Por último, en la vista “Mi perfil” se listan las fotos del usuario. Pulsando sobre ellas</w:t>
-      </w:r>
-      <w:r>
-        <w:t xml:space="preserve"> aparece </w:t>
-      </w:r>
-      <w:r>
-        <w:t>la opción de eliminarlas. Del mismo modo</w:t>
-      </w:r>
-      <w:r>
-        <w:t>, es</w:t>
-      </w:r>
-      <w:r>
-        <w:t xml:space="preserve"> posib</w:t>
-      </w:r>
-      <w:r>
-        <w:t>le</w:t>
-      </w:r>
-      <w:r>
-        <w:t xml:space="preserve"> subir nuevas fotos el botón de añadir.</w:t>
+        <w:t>Tras pulsar el botón de añadir foto en cualquiera de las vistas anteriores, se m</w:t>
+      </w:r>
+      <w:r>
+        <w:t>uestra</w:t>
+      </w:r>
+      <w:r>
+        <w:t xml:space="preserve"> un formulario de carga en el que ha</w:t>
+      </w:r>
+      <w:r>
+        <w:t>y</w:t>
+      </w:r>
+      <w:r>
+        <w:t xml:space="preserve"> que insertar un título, y seleccionar la imagen a subir. </w:t>
+      </w:r>
+      <w:r>
+        <w:t>El usuario t</w:t>
+      </w:r>
+      <w:r>
+        <w:t xml:space="preserve">ambién tendrá la posibilidad de </w:t>
+      </w:r>
+      <w:r>
+        <w:t>acceder a sus recetas subidas a través</w:t>
+      </w:r>
+      <w:r>
+        <w:t xml:space="preserve"> </w:t>
+      </w:r>
+      <w:r>
+        <w:t>d</w:t>
+      </w:r>
+      <w:r>
+        <w:t>el botón</w:t>
+      </w:r>
+      <w:r>
+        <w:t xml:space="preserve"> </w:t>
+      </w:r>
+      <w:r>
+        <w:t>“Mi perfil”.</w:t>
       </w:r>
     </w:p>
     <w:p>
@@ -4431,12 +4395,13 @@
       <w:r>
         <w:rPr>
           <w:noProof/>
+          <w:lang w:eastAsia="es-ES"/>
         </w:rPr>
         <w:drawing>
-          <wp:inline distT="0" distB="0" distL="0" distR="0" wp14:anchorId="591664A0" wp14:editId="4B1F2B43">
+          <wp:inline distT="0" distB="0" distL="0" distR="0" wp14:anchorId="5BE6F0A8" wp14:editId="45AB5631">
             <wp:extent cx="6403347" cy="3600000"/>
             <wp:effectExtent l="0" t="0" r="0" b="0"/>
-            <wp:docPr id="5" name="Imagen 5"/>
+            <wp:docPr id="13" name="Imagen 13" descr="Imagen que contiene captura de pantalla&#10;&#10;Descripción generada automáticamente"/>
             <wp:cNvGraphicFramePr>
               <a:graphicFrameLocks xmlns:a="http://schemas.openxmlformats.org/drawingml/2006/main" noChangeAspect="1"/>
             </wp:cNvGraphicFramePr>
@@ -4444,7 +4409,7 @@
               <a:graphicData uri="http://schemas.openxmlformats.org/drawingml/2006/picture">
                 <pic:pic xmlns:pic="http://schemas.openxmlformats.org/drawingml/2006/picture">
                   <pic:nvPicPr>
-                    <pic:cNvPr id="5" name="foodreams_desktop_perfil.png"/>
+                    <pic:cNvPr id="13" name="foodreams_desktop-formulario_de_carga.png"/>
                     <pic:cNvPicPr/>
                   </pic:nvPicPr>
                   <pic:blipFill>
@@ -4477,6 +4442,109 @@
     </w:p>
     <w:p>
       <w:pPr>
+        <w:rPr>
+          <w:rFonts w:asciiTheme="majorHAnsi" w:hAnsiTheme="majorHAnsi"/>
+          <w:sz w:val="28"/>
+          <w:szCs w:val="28"/>
+        </w:rPr>
+      </w:pPr>
+    </w:p>
+    <w:p>
+      <w:pPr>
+        <w:pStyle w:val="Ttulo2"/>
+      </w:pPr>
+      <w:bookmarkStart w:id="9" w:name="_Toc3643538"/>
+      <w:r>
+        <w:lastRenderedPageBreak/>
+        <w:t>Vista desktop de fotografías subidas por el usuario</w:t>
+      </w:r>
+      <w:bookmarkEnd w:id="9"/>
+    </w:p>
+    <w:p/>
+    <w:p>
+      <w:pPr>
+        <w:jc w:val="both"/>
+      </w:pPr>
+      <w:r>
+        <w:t>Por último, en la vista “Mi perfil” se listan las fotos del usuario. Pulsando sobre ellas</w:t>
+      </w:r>
+      <w:r>
+        <w:t xml:space="preserve"> aparece </w:t>
+      </w:r>
+      <w:r>
+        <w:t>la opción de eliminarlas. Del mismo modo</w:t>
+      </w:r>
+      <w:r>
+        <w:t>, es</w:t>
+      </w:r>
+      <w:r>
+        <w:t xml:space="preserve"> posib</w:t>
+      </w:r>
+      <w:r>
+        <w:t>le</w:t>
+      </w:r>
+      <w:r>
+        <w:t xml:space="preserve"> subir nuevas fotos el botón de añadir.</w:t>
+      </w:r>
+    </w:p>
+    <w:p>
+      <w:pPr>
+        <w:jc w:val="center"/>
+      </w:pPr>
+    </w:p>
+    <w:p>
+      <w:pPr>
+        <w:jc w:val="center"/>
+      </w:pPr>
+      <w:r>
+        <w:rPr>
+          <w:noProof/>
+        </w:rPr>
+        <w:drawing>
+          <wp:inline distT="0" distB="0" distL="0" distR="0" wp14:anchorId="591664A0" wp14:editId="4B1F2B43">
+            <wp:extent cx="6403347" cy="3600000"/>
+            <wp:effectExtent l="0" t="0" r="0" b="0"/>
+            <wp:docPr id="5" name="Imagen 5"/>
+            <wp:cNvGraphicFramePr>
+              <a:graphicFrameLocks xmlns:a="http://schemas.openxmlformats.org/drawingml/2006/main" noChangeAspect="1"/>
+            </wp:cNvGraphicFramePr>
+            <a:graphic xmlns:a="http://schemas.openxmlformats.org/drawingml/2006/main">
+              <a:graphicData uri="http://schemas.openxmlformats.org/drawingml/2006/picture">
+                <pic:pic xmlns:pic="http://schemas.openxmlformats.org/drawingml/2006/picture">
+                  <pic:nvPicPr>
+                    <pic:cNvPr id="5" name="foodreams_desktop_perfil.png"/>
+                    <pic:cNvPicPr/>
+                  </pic:nvPicPr>
+                  <pic:blipFill>
+                    <a:blip r:embed="rId26" cstate="print">
+                      <a:extLst>
+                        <a:ext uri="{28A0092B-C50C-407E-A947-70E740481C1C}">
+                          <a14:useLocalDpi xmlns:a14="http://schemas.microsoft.com/office/drawing/2010/main" val="0"/>
+                        </a:ext>
+                      </a:extLst>
+                    </a:blip>
+                    <a:stretch>
+                      <a:fillRect/>
+                    </a:stretch>
+                  </pic:blipFill>
+                  <pic:spPr>
+                    <a:xfrm>
+                      <a:off x="0" y="0"/>
+                      <a:ext cx="6403347" cy="3600000"/>
+                    </a:xfrm>
+                    <a:prstGeom prst="rect">
+                      <a:avLst/>
+                    </a:prstGeom>
+                  </pic:spPr>
+                </pic:pic>
+              </a:graphicData>
+            </a:graphic>
+          </wp:inline>
+        </w:drawing>
+      </w:r>
+    </w:p>
+    <w:p>
+      <w:pPr>
         <w:jc w:val="center"/>
       </w:pPr>
     </w:p>
@@ -4536,7 +4604,7 @@
                     <pic:cNvPicPr/>
                   </pic:nvPicPr>
                   <pic:blipFill>
-                    <a:blip r:embed="rId26">
+                    <a:blip r:embed="rId27">
                       <a:extLst>
                         <a:ext uri="{28A0092B-C50C-407E-A947-70E740481C1C}">
                           <a14:useLocalDpi xmlns:a14="http://schemas.microsoft.com/office/drawing/2010/main" val="0"/>
@@ -4608,82 +4676,6 @@
                 <pic:pic xmlns:pic="http://schemas.openxmlformats.org/drawingml/2006/picture">
                   <pic:nvPicPr>
                     <pic:cNvPr id="7" name="foodreams_mobile_recetas.png"/>
-                    <pic:cNvPicPr/>
-                  </pic:nvPicPr>
-                  <pic:blipFill>
-                    <a:blip r:embed="rId27">
-                      <a:extLst>
-                        <a:ext uri="{28A0092B-C50C-407E-A947-70E740481C1C}">
-                          <a14:useLocalDpi xmlns:a14="http://schemas.microsoft.com/office/drawing/2010/main" val="0"/>
-                        </a:ext>
-                      </a:extLst>
-                    </a:blip>
-                    <a:stretch>
-                      <a:fillRect/>
-                    </a:stretch>
-                  </pic:blipFill>
-                  <pic:spPr>
-                    <a:xfrm>
-                      <a:off x="0" y="0"/>
-                      <a:ext cx="1663200" cy="3384000"/>
-                    </a:xfrm>
-                    <a:prstGeom prst="rect">
-                      <a:avLst/>
-                    </a:prstGeom>
-                  </pic:spPr>
-                </pic:pic>
-              </a:graphicData>
-            </a:graphic>
-          </wp:inline>
-        </w:drawing>
-      </w:r>
-    </w:p>
-    <w:p>
-      <w:pPr>
-        <w:jc w:val="center"/>
-      </w:pPr>
-    </w:p>
-    <w:p>
-      <w:pPr>
-        <w:pStyle w:val="Ttulo2"/>
-      </w:pPr>
-      <w:bookmarkStart w:id="12" w:name="_Toc3643541"/>
-      <w:r>
-        <w:lastRenderedPageBreak/>
-        <w:t xml:space="preserve">Vista </w:t>
-      </w:r>
-      <w:proofErr w:type="spellStart"/>
-      <w:r>
-        <w:t>mobile</w:t>
-      </w:r>
-      <w:proofErr w:type="spellEnd"/>
-      <w:r>
-        <w:t xml:space="preserve"> de resultados de fotos de recetas relacionadas</w:t>
-      </w:r>
-      <w:bookmarkEnd w:id="12"/>
-    </w:p>
-    <w:p/>
-    <w:p>
-      <w:pPr>
-        <w:jc w:val="center"/>
-      </w:pPr>
-      <w:r>
-        <w:rPr>
-          <w:noProof/>
-        </w:rPr>
-        <w:drawing>
-          <wp:inline distT="0" distB="0" distL="0" distR="0">
-            <wp:extent cx="1663200" cy="3384000"/>
-            <wp:effectExtent l="0" t="0" r="0" b="6985"/>
-            <wp:docPr id="22" name="Imagen 22"/>
-            <wp:cNvGraphicFramePr>
-              <a:graphicFrameLocks xmlns:a="http://schemas.openxmlformats.org/drawingml/2006/main" noChangeAspect="1"/>
-            </wp:cNvGraphicFramePr>
-            <a:graphic xmlns:a="http://schemas.openxmlformats.org/drawingml/2006/main">
-              <a:graphicData uri="http://schemas.openxmlformats.org/drawingml/2006/picture">
-                <pic:pic xmlns:pic="http://schemas.openxmlformats.org/drawingml/2006/picture">
-                  <pic:nvPicPr>
-                    <pic:cNvPr id="22" name="foodreams_mobile_fotos.png"/>
                     <pic:cNvPicPr/>
                   </pic:nvPicPr>
                   <pic:blipFill>
@@ -4723,8 +4715,9 @@
       <w:pPr>
         <w:pStyle w:val="Ttulo2"/>
       </w:pPr>
-      <w:bookmarkStart w:id="13" w:name="_Toc3643542"/>
-      <w:r>
+      <w:bookmarkStart w:id="12" w:name="_Toc3643541"/>
+      <w:r>
+        <w:lastRenderedPageBreak/>
         <w:t xml:space="preserve">Vista </w:t>
       </w:r>
       <w:proofErr w:type="spellStart"/>
@@ -4733,9 +4726,9 @@
       </w:r>
       <w:proofErr w:type="spellEnd"/>
       <w:r>
-        <w:t xml:space="preserve"> de vídeos relacionados con una receta seleccionada</w:t>
-      </w:r>
-      <w:bookmarkEnd w:id="13"/>
+        <w:t xml:space="preserve"> de resultados de fotos de recetas relacionadas</w:t>
+      </w:r>
+      <w:bookmarkEnd w:id="12"/>
     </w:p>
     <w:p/>
     <w:p>
@@ -4750,7 +4743,7 @@
           <wp:inline distT="0" distB="0" distL="0" distR="0">
             <wp:extent cx="1663200" cy="3384000"/>
             <wp:effectExtent l="0" t="0" r="0" b="6985"/>
-            <wp:docPr id="23" name="Imagen 23"/>
+            <wp:docPr id="22" name="Imagen 22"/>
             <wp:cNvGraphicFramePr>
               <a:graphicFrameLocks xmlns:a="http://schemas.openxmlformats.org/drawingml/2006/main" noChangeAspect="1"/>
             </wp:cNvGraphicFramePr>
@@ -4758,7 +4751,7 @@
               <a:graphicData uri="http://schemas.openxmlformats.org/drawingml/2006/picture">
                 <pic:pic xmlns:pic="http://schemas.openxmlformats.org/drawingml/2006/picture">
                   <pic:nvPicPr>
-                    <pic:cNvPr id="23" name="foodreams_mobile_videos.png"/>
+                    <pic:cNvPr id="22" name="foodreams_mobile_fotos.png"/>
                     <pic:cNvPicPr/>
                   </pic:nvPicPr>
                   <pic:blipFill>
@@ -4798,6 +4791,81 @@
       <w:pPr>
         <w:pStyle w:val="Ttulo2"/>
       </w:pPr>
+      <w:bookmarkStart w:id="13" w:name="_Toc3643542"/>
+      <w:r>
+        <w:t xml:space="preserve">Vista </w:t>
+      </w:r>
+      <w:proofErr w:type="spellStart"/>
+      <w:r>
+        <w:t>mobile</w:t>
+      </w:r>
+      <w:proofErr w:type="spellEnd"/>
+      <w:r>
+        <w:t xml:space="preserve"> de vídeos relacionados con una receta seleccionada</w:t>
+      </w:r>
+      <w:bookmarkEnd w:id="13"/>
+    </w:p>
+    <w:p/>
+    <w:p>
+      <w:pPr>
+        <w:jc w:val="center"/>
+      </w:pPr>
+      <w:r>
+        <w:rPr>
+          <w:noProof/>
+        </w:rPr>
+        <w:drawing>
+          <wp:inline distT="0" distB="0" distL="0" distR="0">
+            <wp:extent cx="1663200" cy="3384000"/>
+            <wp:effectExtent l="0" t="0" r="0" b="6985"/>
+            <wp:docPr id="23" name="Imagen 23"/>
+            <wp:cNvGraphicFramePr>
+              <a:graphicFrameLocks xmlns:a="http://schemas.openxmlformats.org/drawingml/2006/main" noChangeAspect="1"/>
+            </wp:cNvGraphicFramePr>
+            <a:graphic xmlns:a="http://schemas.openxmlformats.org/drawingml/2006/main">
+              <a:graphicData uri="http://schemas.openxmlformats.org/drawingml/2006/picture">
+                <pic:pic xmlns:pic="http://schemas.openxmlformats.org/drawingml/2006/picture">
+                  <pic:nvPicPr>
+                    <pic:cNvPr id="23" name="foodreams_mobile_videos.png"/>
+                    <pic:cNvPicPr/>
+                  </pic:nvPicPr>
+                  <pic:blipFill>
+                    <a:blip r:embed="rId30">
+                      <a:extLst>
+                        <a:ext uri="{28A0092B-C50C-407E-A947-70E740481C1C}">
+                          <a14:useLocalDpi xmlns:a14="http://schemas.microsoft.com/office/drawing/2010/main" val="0"/>
+                        </a:ext>
+                      </a:extLst>
+                    </a:blip>
+                    <a:stretch>
+                      <a:fillRect/>
+                    </a:stretch>
+                  </pic:blipFill>
+                  <pic:spPr>
+                    <a:xfrm>
+                      <a:off x="0" y="0"/>
+                      <a:ext cx="1663200" cy="3384000"/>
+                    </a:xfrm>
+                    <a:prstGeom prst="rect">
+                      <a:avLst/>
+                    </a:prstGeom>
+                  </pic:spPr>
+                </pic:pic>
+              </a:graphicData>
+            </a:graphic>
+          </wp:inline>
+        </w:drawing>
+      </w:r>
+    </w:p>
+    <w:p>
+      <w:pPr>
+        <w:jc w:val="center"/>
+      </w:pPr>
+    </w:p>
+    <w:p>
+      <w:pPr>
+        <w:pStyle w:val="Ttulo2"/>
+      </w:pPr>
       <w:bookmarkStart w:id="14" w:name="_Toc3643543"/>
       <w:r>
         <w:lastRenderedPageBreak/>
@@ -4839,7 +4907,7 @@
                     <pic:cNvPicPr/>
                   </pic:nvPicPr>
                   <pic:blipFill>
-                    <a:blip r:embed="rId30">
+                    <a:blip r:embed="rId31">
                       <a:extLst>
                         <a:ext uri="{28A0092B-C50C-407E-A947-70E740481C1C}">
                           <a14:useLocalDpi xmlns:a14="http://schemas.microsoft.com/office/drawing/2010/main" val="0"/>
@@ -4914,7 +4982,7 @@
                     <pic:cNvPicPr/>
                   </pic:nvPicPr>
                   <pic:blipFill>
-                    <a:blip r:embed="rId31">
+                    <a:blip r:embed="rId32">
                       <a:extLst>
                         <a:ext uri="{28A0092B-C50C-407E-A947-70E740481C1C}">
                           <a14:useLocalDpi xmlns:a14="http://schemas.microsoft.com/office/drawing/2010/main" val="0"/>
@@ -4957,6 +5025,8 @@
         <w:pStyle w:val="Ttulo1"/>
       </w:pPr>
       <w:bookmarkStart w:id="16" w:name="_Toc3643545"/>
+      <w:bookmarkStart w:id="17" w:name="_GoBack"/>
+      <w:bookmarkEnd w:id="17"/>
       <w:r>
         <w:lastRenderedPageBreak/>
         <w:t>Arquitectura</w:t>
@@ -4969,11 +5039,11 @@
         <w:pStyle w:val="Ttulo2"/>
         <w:spacing w:before="0"/>
       </w:pPr>
-      <w:bookmarkStart w:id="17" w:name="_Toc3643546"/>
+      <w:bookmarkStart w:id="18" w:name="_Toc3643546"/>
       <w:r>
         <w:t>Diagrama de componentes</w:t>
       </w:r>
-      <w:bookmarkEnd w:id="17"/>
+      <w:bookmarkEnd w:id="18"/>
     </w:p>
     <w:p/>
     <w:p>
@@ -5022,23 +5092,7 @@
           <w:rFonts w:cstheme="minorHAnsi"/>
           <w:szCs w:val="28"/>
         </w:rPr>
-        <w:t xml:space="preserve">, los servicios de galería y el buscador de fotos que proporciona la API de </w:t>
-      </w:r>
-      <w:proofErr w:type="spellStart"/>
-      <w:r>
-        <w:rPr>
-          <w:rFonts w:cstheme="minorHAnsi"/>
-          <w:szCs w:val="28"/>
-        </w:rPr>
-        <w:t>Flickr</w:t>
-      </w:r>
-      <w:proofErr w:type="spellEnd"/>
-      <w:r>
-        <w:rPr>
-          <w:rFonts w:cstheme="minorHAnsi"/>
-          <w:szCs w:val="28"/>
-        </w:rPr>
-        <w:t xml:space="preserve">, y el servicio de búsqueda de recetas e información nutricional de la API de </w:t>
+        <w:t xml:space="preserve">, los servicios de galería y el buscador de fotos que proporciona la API de Flickr, y el servicio de búsqueda de recetas e información nutricional de la API de </w:t>
       </w:r>
       <w:proofErr w:type="spellStart"/>
       <w:r>
@@ -5097,7 +5151,7 @@
                     <pic:cNvPicPr/>
                   </pic:nvPicPr>
                   <pic:blipFill>
-                    <a:blip r:embed="rId32">
+                    <a:blip r:embed="rId33">
                       <a:extLst>
                         <a:ext uri="{28A0092B-C50C-407E-A947-70E740481C1C}">
                           <a14:useLocalDpi xmlns:a14="http://schemas.microsoft.com/office/drawing/2010/main" val="0"/>
@@ -5129,12 +5183,12 @@
         <w:pStyle w:val="Ttulo2"/>
         <w:spacing w:before="0"/>
       </w:pPr>
-      <w:bookmarkStart w:id="18" w:name="_Toc3643547"/>
+      <w:bookmarkStart w:id="19" w:name="_Toc3643547"/>
       <w:r>
         <w:lastRenderedPageBreak/>
         <w:t>Diagrama de despliegue</w:t>
       </w:r>
-      <w:bookmarkEnd w:id="18"/>
+      <w:bookmarkEnd w:id="19"/>
     </w:p>
     <w:p>
       <w:pPr>
@@ -5161,7 +5215,7 @@
                     <pic:cNvPicPr/>
                   </pic:nvPicPr>
                   <pic:blipFill>
-                    <a:blip r:embed="rId33">
+                    <a:blip r:embed="rId34">
                       <a:extLst>
                         <a:ext uri="{28A0092B-C50C-407E-A947-70E740481C1C}">
                           <a14:useLocalDpi xmlns:a14="http://schemas.microsoft.com/office/drawing/2010/main" val="0"/>
@@ -5261,12 +5315,12 @@
       <w:pPr>
         <w:pStyle w:val="Ttulo2"/>
       </w:pPr>
-      <w:bookmarkStart w:id="19" w:name="_Toc3643548"/>
+      <w:bookmarkStart w:id="20" w:name="_Toc3643548"/>
       <w:r>
         <w:lastRenderedPageBreak/>
         <w:t>Diagrama de secuencia de alto nivel</w:t>
       </w:r>
-      <w:bookmarkEnd w:id="19"/>
+      <w:bookmarkEnd w:id="20"/>
     </w:p>
     <w:p>
       <w:r>
@@ -5298,7 +5352,7 @@
                     <pic:cNvPicPr/>
                   </pic:nvPicPr>
                   <pic:blipFill rotWithShape="1">
-                    <a:blip r:embed="rId34">
+                    <a:blip r:embed="rId35">
                       <a:extLst>
                         <a:ext uri="{28A0092B-C50C-407E-A947-70E740481C1C}">
                           <a14:useLocalDpi xmlns:a14="http://schemas.microsoft.com/office/drawing/2010/main" val="0"/>
@@ -5407,15 +5461,7 @@
         <w:jc w:val="both"/>
       </w:pPr>
       <w:r>
-        <w:t xml:space="preserve">Por último, el usuario podrá añadir fotos y borrarlas autenticándose a través de </w:t>
-      </w:r>
-      <w:proofErr w:type="spellStart"/>
-      <w:r>
-        <w:t>Flickr</w:t>
-      </w:r>
-      <w:proofErr w:type="spellEnd"/>
-      <w:r>
-        <w:t>.</w:t>
+        <w:t>Por último, el usuario podrá añadir fotos y borrarlas autenticándose a través de Flickr.</w:t>
       </w:r>
     </w:p>
     <w:p/>
@@ -5459,7 +5505,7 @@
       <w:r>
         <w:t xml:space="preserve">URI de la API: </w:t>
       </w:r>
-      <w:hyperlink r:id="rId35" w:history="1">
+      <w:hyperlink r:id="rId36" w:history="1">
         <w:r>
           <w:rPr>
             <w:rStyle w:val="Hipervnculo"/>
@@ -6702,7 +6748,6 @@
               <w:rPr>
                 <w:b w:val="0"/>
               </w:rPr>
-              <w:lastRenderedPageBreak/>
               <w:t>DELETE</w:t>
             </w:r>
           </w:p>
@@ -6745,7 +6790,11 @@
             </w:r>
             <w:proofErr w:type="spellEnd"/>
             <w:r>
-              <w:t>}. Si la receta no existe, devuelve un código de estado de error 404 “</w:t>
+              <w:t xml:space="preserve">}. </w:t>
+            </w:r>
+            <w:r>
+              <w:lastRenderedPageBreak/>
+              <w:t>Si la receta no existe, devuelve un código de estado de error 404 “</w:t>
             </w:r>
             <w:proofErr w:type="spellStart"/>
             <w:r>
@@ -6797,6 +6846,7 @@
               <w:rPr>
                 <w:b w:val="0"/>
               </w:rPr>
+              <w:lastRenderedPageBreak/>
               <w:t>DELETE</w:t>
             </w:r>
           </w:p>
@@ -7311,23 +7361,25 @@
                 <w:sz w:val="18"/>
                 <w:szCs w:val="18"/>
               </w:rPr>
-              <w:t xml:space="preserve">   </w:t>
-            </w:r>
-            <w:r>
+              <w:t xml:space="preserve">         “nombre”: “Garbanzos”,</w:t>
+            </w:r>
+          </w:p>
+          <w:p>
+            <w:pPr>
+              <w:jc w:val="both"/>
               <w:rPr>
                 <w:rFonts w:ascii="Monaco" w:hAnsi="Monaco"/>
                 <w:sz w:val="18"/>
                 <w:szCs w:val="18"/>
               </w:rPr>
-              <w:t xml:space="preserve">      </w:t>
-            </w:r>
+            </w:pPr>
             <w:r>
               <w:rPr>
                 <w:rFonts w:ascii="Monaco" w:hAnsi="Monaco"/>
                 <w:sz w:val="18"/>
                 <w:szCs w:val="18"/>
               </w:rPr>
-              <w:t>“nombre”: “Garbanzos”,</w:t>
+              <w:t xml:space="preserve">         “cantidad”: “300.0”,</w:t>
             </w:r>
           </w:p>
           <w:p>
@@ -7345,15 +7397,77 @@
                 <w:sz w:val="18"/>
                 <w:szCs w:val="18"/>
               </w:rPr>
-              <w:t xml:space="preserve">   </w:t>
-            </w:r>
-            <w:r>
+              <w:t xml:space="preserve">         “unidad”: “gramos”,</w:t>
+            </w:r>
+          </w:p>
+          <w:p>
+            <w:pPr>
+              <w:jc w:val="both"/>
+              <w:rPr>
+                <w:rFonts w:ascii="Monaco" w:hAnsi="Monaco" w:cs="Menlo"/>
+                <w:sz w:val="18"/>
+                <w:szCs w:val="18"/>
+              </w:rPr>
+            </w:pPr>
+            <w:r>
+              <w:rPr>
+                <w:rFonts w:ascii="Monaco" w:hAnsi="Monaco" w:cs="Menlo"/>
+                <w:sz w:val="18"/>
+                <w:szCs w:val="18"/>
+              </w:rPr>
+              <w:t xml:space="preserve">         “calorías”: “540.0”</w:t>
+            </w:r>
+          </w:p>
+          <w:p>
+            <w:pPr>
+              <w:rPr>
+                <w:rFonts w:ascii="Monaco" w:hAnsi="Monaco" w:cs="Menlo"/>
+                <w:sz w:val="18"/>
+                <w:szCs w:val="18"/>
+              </w:rPr>
+            </w:pPr>
+            <w:r>
+              <w:rPr>
+                <w:rFonts w:ascii="Monaco" w:hAnsi="Monaco" w:cs="Menlo"/>
+                <w:sz w:val="18"/>
+                <w:szCs w:val="18"/>
+              </w:rPr>
+              <w:t xml:space="preserve">      },</w:t>
+            </w:r>
+          </w:p>
+          <w:p>
+            <w:pPr>
+              <w:rPr>
+                <w:rFonts w:ascii="Monaco" w:hAnsi="Monaco" w:cs="Menlo"/>
+                <w:sz w:val="18"/>
+                <w:szCs w:val="18"/>
+              </w:rPr>
+            </w:pPr>
+            <w:r>
+              <w:rPr>
+                <w:rFonts w:ascii="Monaco" w:hAnsi="Monaco" w:cs="Menlo"/>
+                <w:sz w:val="18"/>
+                <w:szCs w:val="18"/>
+              </w:rPr>
+              <w:t xml:space="preserve">      {</w:t>
+            </w:r>
+          </w:p>
+          <w:p>
+            <w:pPr>
+              <w:jc w:val="both"/>
               <w:rPr>
                 <w:rFonts w:ascii="Monaco" w:hAnsi="Monaco"/>
                 <w:sz w:val="18"/>
                 <w:szCs w:val="18"/>
               </w:rPr>
-              <w:t xml:space="preserve">      </w:t>
+            </w:pPr>
+            <w:r>
+              <w:rPr>
+                <w:rFonts w:ascii="Monaco" w:hAnsi="Monaco" w:cs="Menlo"/>
+                <w:sz w:val="18"/>
+                <w:szCs w:val="18"/>
+              </w:rPr>
+              <w:t xml:space="preserve">         </w:t>
             </w:r>
             <w:r>
               <w:rPr>
@@ -7361,7 +7475,7 @@
                 <w:sz w:val="18"/>
                 <w:szCs w:val="18"/>
               </w:rPr>
-              <w:t>“cantidad”: “300.0”,</w:t>
+              <w:t>“id”: “6”,</w:t>
             </w:r>
           </w:p>
           <w:p>
@@ -7379,31 +7493,43 @@
                 <w:sz w:val="18"/>
                 <w:szCs w:val="18"/>
               </w:rPr>
-              <w:t xml:space="preserve">  </w:t>
-            </w:r>
-            <w:r>
+              <w:t xml:space="preserve">         “nombre”: “Tocino”,</w:t>
+            </w:r>
+          </w:p>
+          <w:p>
+            <w:pPr>
+              <w:jc w:val="both"/>
               <w:rPr>
                 <w:rFonts w:ascii="Monaco" w:hAnsi="Monaco"/>
                 <w:sz w:val="18"/>
                 <w:szCs w:val="18"/>
               </w:rPr>
-              <w:t xml:space="preserve">      </w:t>
-            </w:r>
+            </w:pPr>
             <w:r>
               <w:rPr>
                 <w:rFonts w:ascii="Monaco" w:hAnsi="Monaco"/>
                 <w:sz w:val="18"/>
                 <w:szCs w:val="18"/>
               </w:rPr>
-              <w:t xml:space="preserve"> “unidad”: “gramos”</w:t>
-            </w:r>
-            <w:r>
+              <w:t xml:space="preserve">         “cantidad”: “200.0”,</w:t>
+            </w:r>
+          </w:p>
+          <w:p>
+            <w:pPr>
+              <w:jc w:val="both"/>
               <w:rPr>
                 <w:rFonts w:ascii="Monaco" w:hAnsi="Monaco"/>
                 <w:sz w:val="18"/>
                 <w:szCs w:val="18"/>
               </w:rPr>
-              <w:t>,</w:t>
+            </w:pPr>
+            <w:r>
+              <w:rPr>
+                <w:rFonts w:ascii="Monaco" w:hAnsi="Monaco"/>
+                <w:sz w:val="18"/>
+                <w:szCs w:val="18"/>
+              </w:rPr>
+              <w:t xml:space="preserve">         “unidad”: “gramos”,</w:t>
             </w:r>
           </w:p>
           <w:p>
@@ -7421,206 +7547,16 @@
                 <w:sz w:val="18"/>
                 <w:szCs w:val="18"/>
               </w:rPr>
-              <w:t xml:space="preserve">         “calorías”: “540.0”</w:t>
-            </w:r>
-          </w:p>
-          <w:p>
-            <w:pPr>
+              <w:t xml:space="preserve">         “calorías”: “</w:t>
+            </w:r>
+            <w:r>
               <w:rPr>
                 <w:rFonts w:ascii="Monaco" w:hAnsi="Monaco" w:cs="Menlo"/>
                 <w:sz w:val="18"/>
                 <w:szCs w:val="18"/>
               </w:rPr>
-            </w:pPr>
-            <w:r>
-              <w:rPr>
-                <w:rFonts w:ascii="Monaco" w:hAnsi="Monaco" w:cs="Menlo"/>
-                <w:sz w:val="18"/>
-                <w:szCs w:val="18"/>
-              </w:rPr>
-              <w:t xml:space="preserve">      },</w:t>
-            </w:r>
-          </w:p>
-          <w:p>
-            <w:pPr>
-              <w:rPr>
-                <w:rFonts w:ascii="Monaco" w:hAnsi="Monaco" w:cs="Menlo"/>
-                <w:sz w:val="18"/>
-                <w:szCs w:val="18"/>
-              </w:rPr>
-            </w:pPr>
-            <w:r>
-              <w:rPr>
-                <w:rFonts w:ascii="Monaco" w:hAnsi="Monaco" w:cs="Menlo"/>
-                <w:sz w:val="18"/>
-                <w:szCs w:val="18"/>
-              </w:rPr>
-              <w:t xml:space="preserve">      {</w:t>
-            </w:r>
-          </w:p>
-          <w:p>
-            <w:pPr>
-              <w:jc w:val="both"/>
-              <w:rPr>
-                <w:rFonts w:ascii="Monaco" w:hAnsi="Monaco"/>
-                <w:sz w:val="18"/>
-                <w:szCs w:val="18"/>
-              </w:rPr>
-            </w:pPr>
-            <w:r>
-              <w:rPr>
-                <w:rFonts w:ascii="Monaco" w:hAnsi="Monaco" w:cs="Menlo"/>
-                <w:sz w:val="18"/>
-                <w:szCs w:val="18"/>
-              </w:rPr>
-              <w:t xml:space="preserve">         </w:t>
-            </w:r>
-            <w:r>
-              <w:rPr>
-                <w:rFonts w:ascii="Monaco" w:hAnsi="Monaco"/>
-                <w:sz w:val="18"/>
-                <w:szCs w:val="18"/>
-              </w:rPr>
-              <w:t>“id”: “</w:t>
-            </w:r>
-            <w:r>
-              <w:rPr>
-                <w:rFonts w:ascii="Monaco" w:hAnsi="Monaco"/>
-                <w:sz w:val="18"/>
-                <w:szCs w:val="18"/>
-              </w:rPr>
-              <w:t>6</w:t>
-            </w:r>
-            <w:r>
-              <w:rPr>
-                <w:rFonts w:ascii="Monaco" w:hAnsi="Monaco"/>
-                <w:sz w:val="18"/>
-                <w:szCs w:val="18"/>
-              </w:rPr>
-              <w:t>”,</w:t>
-            </w:r>
-          </w:p>
-          <w:p>
-            <w:pPr>
-              <w:jc w:val="both"/>
-              <w:rPr>
-                <w:rFonts w:ascii="Monaco" w:hAnsi="Monaco"/>
-                <w:sz w:val="18"/>
-                <w:szCs w:val="18"/>
-              </w:rPr>
-            </w:pPr>
-            <w:r>
-              <w:rPr>
-                <w:rFonts w:ascii="Monaco" w:hAnsi="Monaco"/>
-                <w:sz w:val="18"/>
-                <w:szCs w:val="18"/>
-              </w:rPr>
-              <w:t xml:space="preserve">         “nombre”: “</w:t>
-            </w:r>
-            <w:r>
-              <w:rPr>
-                <w:rFonts w:ascii="Monaco" w:hAnsi="Monaco"/>
-                <w:sz w:val="18"/>
-                <w:szCs w:val="18"/>
-              </w:rPr>
-              <w:t>Tocino</w:t>
-            </w:r>
-            <w:r>
-              <w:rPr>
-                <w:rFonts w:ascii="Monaco" w:hAnsi="Monaco"/>
-                <w:sz w:val="18"/>
-                <w:szCs w:val="18"/>
-              </w:rPr>
-              <w:t>”,</w:t>
-            </w:r>
-          </w:p>
-          <w:p>
-            <w:pPr>
-              <w:jc w:val="both"/>
-              <w:rPr>
-                <w:rFonts w:ascii="Monaco" w:hAnsi="Monaco"/>
-                <w:sz w:val="18"/>
-                <w:szCs w:val="18"/>
-              </w:rPr>
-            </w:pPr>
-            <w:r>
-              <w:rPr>
-                <w:rFonts w:ascii="Monaco" w:hAnsi="Monaco"/>
-                <w:sz w:val="18"/>
-                <w:szCs w:val="18"/>
-              </w:rPr>
-              <w:t xml:space="preserve">         “cantidad”: “</w:t>
-            </w:r>
-            <w:r>
-              <w:rPr>
-                <w:rFonts w:ascii="Monaco" w:hAnsi="Monaco"/>
-                <w:sz w:val="18"/>
-                <w:szCs w:val="18"/>
-              </w:rPr>
-              <w:t>2</w:t>
-            </w:r>
-            <w:r>
-              <w:rPr>
-                <w:rFonts w:ascii="Monaco" w:hAnsi="Monaco"/>
-                <w:sz w:val="18"/>
-                <w:szCs w:val="18"/>
-              </w:rPr>
-              <w:t>00.0”,</w:t>
-            </w:r>
-          </w:p>
-          <w:p>
-            <w:pPr>
-              <w:jc w:val="both"/>
-              <w:rPr>
-                <w:rFonts w:ascii="Monaco" w:hAnsi="Monaco"/>
-                <w:sz w:val="18"/>
-                <w:szCs w:val="18"/>
-              </w:rPr>
-            </w:pPr>
-            <w:r>
-              <w:rPr>
-                <w:rFonts w:ascii="Monaco" w:hAnsi="Monaco"/>
-                <w:sz w:val="18"/>
-                <w:szCs w:val="18"/>
-              </w:rPr>
-              <w:t xml:space="preserve">         “unidad”: “gramos”</w:t>
-            </w:r>
-            <w:r>
-              <w:rPr>
-                <w:rFonts w:ascii="Monaco" w:hAnsi="Monaco"/>
-                <w:sz w:val="18"/>
-                <w:szCs w:val="18"/>
-              </w:rPr>
-              <w:t>,</w:t>
-            </w:r>
-          </w:p>
-          <w:p>
-            <w:pPr>
-              <w:jc w:val="both"/>
-              <w:rPr>
-                <w:rFonts w:ascii="Monaco" w:hAnsi="Monaco" w:cs="Menlo"/>
-                <w:sz w:val="18"/>
-                <w:szCs w:val="18"/>
-              </w:rPr>
-            </w:pPr>
-            <w:r>
-              <w:rPr>
-                <w:rFonts w:ascii="Monaco" w:hAnsi="Monaco" w:cs="Menlo"/>
-                <w:sz w:val="18"/>
-                <w:szCs w:val="18"/>
-              </w:rPr>
-              <w:t xml:space="preserve">         “calorías”: “</w:t>
-            </w:r>
-            <w:r>
-              <w:rPr>
-                <w:rFonts w:ascii="Monaco" w:hAnsi="Monaco" w:cs="Menlo"/>
-                <w:sz w:val="18"/>
-                <w:szCs w:val="18"/>
-              </w:rPr>
               <w:t>1082</w:t>
             </w:r>
-            <w:bookmarkStart w:id="20" w:name="_GoBack"/>
-            <w:bookmarkEnd w:id="20"/>
             <w:r>
               <w:rPr>
                 <w:rFonts w:ascii="Monaco" w:hAnsi="Monaco" w:cs="Menlo"/>
@@ -7744,6 +7680,11 @@
         <w:docPartUnique/>
       </w:docPartObj>
     </w:sdtPr>
+    <w:sdtEndPr>
+      <w:rPr>
+        <w:rStyle w:val="Nmerodepgina"/>
+      </w:rPr>
+    </w:sdtEndPr>
     <w:sdtContent>
       <w:p>
         <w:pPr>
@@ -7813,6 +7754,11 @@
         <w:docPartUnique/>
       </w:docPartObj>
     </w:sdtPr>
+    <w:sdtEndPr>
+      <w:rPr>
+        <w:rStyle w:val="Nmerodepgina"/>
+      </w:rPr>
+    </w:sdtEndPr>
     <w:sdtContent>
       <w:p>
         <w:pPr>
@@ -9230,7 +9176,7 @@
       </w:pPr>
     </w:pPrDefault>
   </w:docDefaults>
-  <w:latentStyles w:defLockedState="0" w:defUIPriority="99" w:defSemiHidden="0" w:defUnhideWhenUsed="0" w:defQFormat="0" w:count="376">
+  <w:latentStyles w:defLockedState="0" w:defUIPriority="99" w:defSemiHidden="0" w:defUnhideWhenUsed="0" w:defQFormat="0" w:count="375">
     <w:lsdException w:name="Normal" w:uiPriority="0" w:qFormat="1"/>
     <w:lsdException w:name="heading 1" w:uiPriority="9" w:qFormat="1"/>
     <w:lsdException w:name="heading 2" w:semiHidden="1" w:uiPriority="9" w:unhideWhenUsed="1" w:qFormat="1"/>
@@ -9606,7 +9552,6 @@
     <w:lsdException w:name="Smart Hyperlink" w:semiHidden="1" w:unhideWhenUsed="1"/>
     <w:lsdException w:name="Hashtag" w:semiHidden="1" w:unhideWhenUsed="1"/>
     <w:lsdException w:name="Unresolved Mention" w:semiHidden="1" w:unhideWhenUsed="1"/>
-    <w:lsdException w:name="Smart Link" w:semiHidden="1" w:unhideWhenUsed="1"/>
   </w:latentStyles>
   <w:style w:type="paragraph" w:default="1" w:styleId="Normal">
     <w:name w:val="Normal"/>
@@ -9855,6 +9800,7 @@
   <w:style w:type="character" w:default="1" w:styleId="Fuentedeprrafopredeter">
     <w:name w:val="Default Paragraph Font"/>
     <w:uiPriority w:val="1"/>
+    <w:semiHidden/>
     <w:unhideWhenUsed/>
   </w:style>
   <w:style w:type="table" w:default="1" w:styleId="Tablanormal">
@@ -10880,7 +10826,7 @@
 </file>
 
 <file path=customXml/itemProps1.xml><?xml version="1.0" encoding="utf-8"?>
-<ds:datastoreItem xmlns:ds="http://schemas.openxmlformats.org/officeDocument/2006/customXml" ds:itemID="{0BF3CE11-5417-2847-B3CB-526E57C7C2F7}">
+<ds:datastoreItem xmlns:ds="http://schemas.openxmlformats.org/officeDocument/2006/customXml" ds:itemID="{F4D40C8D-BAE6-4FA9-BEAD-4966B0A351E7}">
   <ds:schemaRefs>
     <ds:schemaRef ds:uri="http://schemas.openxmlformats.org/officeDocument/2006/bibliography"/>
   </ds:schemaRefs>

</xml_diff>

<commit_message>
Diagramas de secuencia y diagrama de clases
</commit_message>
<xml_diff>
--- a/segundo-entregable/FooDreams-AISS-1819.docx
+++ b/segundo-entregable/FooDreams-AISS-1819.docx
@@ -1202,7 +1202,7 @@
           <w:r>
             <w:fldChar w:fldCharType="separate"/>
           </w:r>
-          <w:hyperlink w:anchor="_Toc3643529" w:history="1">
+          <w:hyperlink w:anchor="_Toc6847204" w:history="1">
             <w:r>
               <w:rPr>
                 <w:rStyle w:val="Hipervnculo"/>
@@ -1245,7 +1245,7 @@
                 <w:noProof/>
                 <w:webHidden/>
               </w:rPr>
-              <w:instrText xml:space="preserve"> PAGEREF _Toc3643529 \h </w:instrText>
+              <w:instrText xml:space="preserve"> PAGEREF _Toc6847204 \h </w:instrText>
             </w:r>
             <w:r>
               <w:rPr>
@@ -1290,7 +1290,7 @@
               <w:lang w:eastAsia="es-ES_tradnl"/>
             </w:rPr>
           </w:pPr>
-          <w:hyperlink w:anchor="_Toc3643530" w:history="1">
+          <w:hyperlink w:anchor="_Toc6847205" w:history="1">
             <w:r>
               <w:rPr>
                 <w:rStyle w:val="Hipervnculo"/>
@@ -1333,7 +1333,7 @@
                 <w:noProof/>
                 <w:webHidden/>
               </w:rPr>
-              <w:instrText xml:space="preserve"> PAGEREF _Toc3643530 \h </w:instrText>
+              <w:instrText xml:space="preserve"> PAGEREF _Toc6847205 \h </w:instrText>
             </w:r>
             <w:r>
               <w:rPr>
@@ -1378,7 +1378,7 @@
               <w:lang w:eastAsia="es-ES_tradnl"/>
             </w:rPr>
           </w:pPr>
-          <w:hyperlink w:anchor="_Toc3643531" w:history="1">
+          <w:hyperlink w:anchor="_Toc6847206" w:history="1">
             <w:r>
               <w:rPr>
                 <w:rStyle w:val="Hipervnculo"/>
@@ -1421,7 +1421,7 @@
                 <w:noProof/>
                 <w:webHidden/>
               </w:rPr>
-              <w:instrText xml:space="preserve"> PAGEREF _Toc3643531 \h </w:instrText>
+              <w:instrText xml:space="preserve"> PAGEREF _Toc6847206 \h </w:instrText>
             </w:r>
             <w:r>
               <w:rPr>
@@ -1462,7 +1462,7 @@
               <w:lang w:eastAsia="es-ES_tradnl"/>
             </w:rPr>
           </w:pPr>
-          <w:hyperlink w:anchor="_Toc3643532" w:history="1">
+          <w:hyperlink w:anchor="_Toc6847207" w:history="1">
             <w:r>
               <w:rPr>
                 <w:rStyle w:val="Hipervnculo"/>
@@ -1505,7 +1505,7 @@
                 <w:noProof/>
                 <w:webHidden/>
               </w:rPr>
-              <w:instrText xml:space="preserve"> PAGEREF _Toc3643532 \h </w:instrText>
+              <w:instrText xml:space="preserve"> PAGEREF _Toc6847207 \h </w:instrText>
             </w:r>
             <w:r>
               <w:rPr>
@@ -1550,7 +1550,7 @@
               <w:lang w:eastAsia="es-ES_tradnl"/>
             </w:rPr>
           </w:pPr>
-          <w:hyperlink w:anchor="_Toc3643533" w:history="1">
+          <w:hyperlink w:anchor="_Toc6847208" w:history="1">
             <w:r>
               <w:rPr>
                 <w:rStyle w:val="Hipervnculo"/>
@@ -1593,7 +1593,7 @@
                 <w:noProof/>
                 <w:webHidden/>
               </w:rPr>
-              <w:instrText xml:space="preserve"> PAGEREF _Toc3643533 \h </w:instrText>
+              <w:instrText xml:space="preserve"> PAGEREF _Toc6847208 \h </w:instrText>
             </w:r>
             <w:r>
               <w:rPr>
@@ -1638,7 +1638,7 @@
               <w:lang w:eastAsia="es-ES_tradnl"/>
             </w:rPr>
           </w:pPr>
-          <w:hyperlink w:anchor="_Toc3643534" w:history="1">
+          <w:hyperlink w:anchor="_Toc6847209" w:history="1">
             <w:r>
               <w:rPr>
                 <w:rStyle w:val="Hipervnculo"/>
@@ -1681,7 +1681,7 @@
                 <w:noProof/>
                 <w:webHidden/>
               </w:rPr>
-              <w:instrText xml:space="preserve"> PAGEREF _Toc3643534 \h </w:instrText>
+              <w:instrText xml:space="preserve"> PAGEREF _Toc6847209 \h </w:instrText>
             </w:r>
             <w:r>
               <w:rPr>
@@ -1726,7 +1726,7 @@
               <w:lang w:eastAsia="es-ES_tradnl"/>
             </w:rPr>
           </w:pPr>
-          <w:hyperlink w:anchor="_Toc3643535" w:history="1">
+          <w:hyperlink w:anchor="_Toc6847210" w:history="1">
             <w:r>
               <w:rPr>
                 <w:rStyle w:val="Hipervnculo"/>
@@ -1769,7 +1769,7 @@
                 <w:noProof/>
                 <w:webHidden/>
               </w:rPr>
-              <w:instrText xml:space="preserve"> PAGEREF _Toc3643535 \h </w:instrText>
+              <w:instrText xml:space="preserve"> PAGEREF _Toc6847210 \h </w:instrText>
             </w:r>
             <w:r>
               <w:rPr>
@@ -1814,7 +1814,7 @@
               <w:lang w:eastAsia="es-ES_tradnl"/>
             </w:rPr>
           </w:pPr>
-          <w:hyperlink w:anchor="_Toc3643536" w:history="1">
+          <w:hyperlink w:anchor="_Toc6847211" w:history="1">
             <w:r>
               <w:rPr>
                 <w:rStyle w:val="Hipervnculo"/>
@@ -1857,7 +1857,7 @@
                 <w:noProof/>
                 <w:webHidden/>
               </w:rPr>
-              <w:instrText xml:space="preserve"> PAGEREF _Toc3643536 \h </w:instrText>
+              <w:instrText xml:space="preserve"> PAGEREF _Toc6847211 \h </w:instrText>
             </w:r>
             <w:r>
               <w:rPr>
@@ -1902,7 +1902,7 @@
               <w:lang w:eastAsia="es-ES_tradnl"/>
             </w:rPr>
           </w:pPr>
-          <w:hyperlink w:anchor="_Toc3643537" w:history="1">
+          <w:hyperlink w:anchor="_Toc6847212" w:history="1">
             <w:r>
               <w:rPr>
                 <w:rStyle w:val="Hipervnculo"/>
@@ -1945,7 +1945,7 @@
                 <w:noProof/>
                 <w:webHidden/>
               </w:rPr>
-              <w:instrText xml:space="preserve"> PAGEREF _Toc3643537 \h </w:instrText>
+              <w:instrText xml:space="preserve"> PAGEREF _Toc6847212 \h </w:instrText>
             </w:r>
             <w:r>
               <w:rPr>
@@ -1990,7 +1990,7 @@
               <w:lang w:eastAsia="es-ES_tradnl"/>
             </w:rPr>
           </w:pPr>
-          <w:hyperlink w:anchor="_Toc3643538" w:history="1">
+          <w:hyperlink w:anchor="_Toc6847213" w:history="1">
             <w:r>
               <w:rPr>
                 <w:rStyle w:val="Hipervnculo"/>
@@ -2033,7 +2033,7 @@
                 <w:noProof/>
                 <w:webHidden/>
               </w:rPr>
-              <w:instrText xml:space="preserve"> PAGEREF _Toc3643538 \h </w:instrText>
+              <w:instrText xml:space="preserve"> PAGEREF _Toc6847213 \h </w:instrText>
             </w:r>
             <w:r>
               <w:rPr>
@@ -2078,7 +2078,7 @@
               <w:lang w:eastAsia="es-ES_tradnl"/>
             </w:rPr>
           </w:pPr>
-          <w:hyperlink w:anchor="_Toc3643539" w:history="1">
+          <w:hyperlink w:anchor="_Toc6847214" w:history="1">
             <w:r>
               <w:rPr>
                 <w:rStyle w:val="Hipervnculo"/>
@@ -2121,7 +2121,7 @@
                 <w:noProof/>
                 <w:webHidden/>
               </w:rPr>
-              <w:instrText xml:space="preserve"> PAGEREF _Toc3643539 \h </w:instrText>
+              <w:instrText xml:space="preserve"> PAGEREF _Toc6847214 \h </w:instrText>
             </w:r>
             <w:r>
               <w:rPr>
@@ -2166,7 +2166,7 @@
               <w:lang w:eastAsia="es-ES_tradnl"/>
             </w:rPr>
           </w:pPr>
-          <w:hyperlink w:anchor="_Toc3643540" w:history="1">
+          <w:hyperlink w:anchor="_Toc6847215" w:history="1">
             <w:r>
               <w:rPr>
                 <w:rStyle w:val="Hipervnculo"/>
@@ -2209,7 +2209,7 @@
                 <w:noProof/>
                 <w:webHidden/>
               </w:rPr>
-              <w:instrText xml:space="preserve"> PAGEREF _Toc3643540 \h </w:instrText>
+              <w:instrText xml:space="preserve"> PAGEREF _Toc6847215 \h </w:instrText>
             </w:r>
             <w:r>
               <w:rPr>
@@ -2254,7 +2254,7 @@
               <w:lang w:eastAsia="es-ES_tradnl"/>
             </w:rPr>
           </w:pPr>
-          <w:hyperlink w:anchor="_Toc3643541" w:history="1">
+          <w:hyperlink w:anchor="_Toc6847216" w:history="1">
             <w:r>
               <w:rPr>
                 <w:rStyle w:val="Hipervnculo"/>
@@ -2297,7 +2297,7 @@
                 <w:noProof/>
                 <w:webHidden/>
               </w:rPr>
-              <w:instrText xml:space="preserve"> PAGEREF _Toc3643541 \h </w:instrText>
+              <w:instrText xml:space="preserve"> PAGEREF _Toc6847216 \h </w:instrText>
             </w:r>
             <w:r>
               <w:rPr>
@@ -2342,7 +2342,7 @@
               <w:lang w:eastAsia="es-ES_tradnl"/>
             </w:rPr>
           </w:pPr>
-          <w:hyperlink w:anchor="_Toc3643542" w:history="1">
+          <w:hyperlink w:anchor="_Toc6847217" w:history="1">
             <w:r>
               <w:rPr>
                 <w:rStyle w:val="Hipervnculo"/>
@@ -2385,7 +2385,7 @@
                 <w:noProof/>
                 <w:webHidden/>
               </w:rPr>
-              <w:instrText xml:space="preserve"> PAGEREF _Toc3643542 \h </w:instrText>
+              <w:instrText xml:space="preserve"> PAGEREF _Toc6847217 \h </w:instrText>
             </w:r>
             <w:r>
               <w:rPr>
@@ -2430,7 +2430,7 @@
               <w:lang w:eastAsia="es-ES_tradnl"/>
             </w:rPr>
           </w:pPr>
-          <w:hyperlink w:anchor="_Toc3643543" w:history="1">
+          <w:hyperlink w:anchor="_Toc6847218" w:history="1">
             <w:r>
               <w:rPr>
                 <w:rStyle w:val="Hipervnculo"/>
@@ -2473,7 +2473,7 @@
                 <w:noProof/>
                 <w:webHidden/>
               </w:rPr>
-              <w:instrText xml:space="preserve"> PAGEREF _Toc3643543 \h </w:instrText>
+              <w:instrText xml:space="preserve"> PAGEREF _Toc6847218 \h </w:instrText>
             </w:r>
             <w:r>
               <w:rPr>
@@ -2518,7 +2518,7 @@
               <w:lang w:eastAsia="es-ES_tradnl"/>
             </w:rPr>
           </w:pPr>
-          <w:hyperlink w:anchor="_Toc3643544" w:history="1">
+          <w:hyperlink w:anchor="_Toc6847219" w:history="1">
             <w:r>
               <w:rPr>
                 <w:rStyle w:val="Hipervnculo"/>
@@ -2561,7 +2561,7 @@
                 <w:noProof/>
                 <w:webHidden/>
               </w:rPr>
-              <w:instrText xml:space="preserve"> PAGEREF _Toc3643544 \h </w:instrText>
+              <w:instrText xml:space="preserve"> PAGEREF _Toc6847219 \h </w:instrText>
             </w:r>
             <w:r>
               <w:rPr>
@@ -2602,7 +2602,7 @@
               <w:lang w:eastAsia="es-ES_tradnl"/>
             </w:rPr>
           </w:pPr>
-          <w:hyperlink w:anchor="_Toc3643545" w:history="1">
+          <w:hyperlink w:anchor="_Toc6847220" w:history="1">
             <w:r>
               <w:rPr>
                 <w:rStyle w:val="Hipervnculo"/>
@@ -2645,7 +2645,7 @@
                 <w:noProof/>
                 <w:webHidden/>
               </w:rPr>
-              <w:instrText xml:space="preserve"> PAGEREF _Toc3643545 \h </w:instrText>
+              <w:instrText xml:space="preserve"> PAGEREF _Toc6847220 \h </w:instrText>
             </w:r>
             <w:r>
               <w:rPr>
@@ -2690,7 +2690,7 @@
               <w:lang w:eastAsia="es-ES_tradnl"/>
             </w:rPr>
           </w:pPr>
-          <w:hyperlink w:anchor="_Toc3643546" w:history="1">
+          <w:hyperlink w:anchor="_Toc6847221" w:history="1">
             <w:r>
               <w:rPr>
                 <w:rStyle w:val="Hipervnculo"/>
@@ -2733,7 +2733,7 @@
                 <w:noProof/>
                 <w:webHidden/>
               </w:rPr>
-              <w:instrText xml:space="preserve"> PAGEREF _Toc3643546 \h </w:instrText>
+              <w:instrText xml:space="preserve"> PAGEREF _Toc6847221 \h </w:instrText>
             </w:r>
             <w:r>
               <w:rPr>
@@ -2778,7 +2778,7 @@
               <w:lang w:eastAsia="es-ES_tradnl"/>
             </w:rPr>
           </w:pPr>
-          <w:hyperlink w:anchor="_Toc3643547" w:history="1">
+          <w:hyperlink w:anchor="_Toc6847222" w:history="1">
             <w:r>
               <w:rPr>
                 <w:rStyle w:val="Hipervnculo"/>
@@ -2821,7 +2821,7 @@
                 <w:noProof/>
                 <w:webHidden/>
               </w:rPr>
-              <w:instrText xml:space="preserve"> PAGEREF _Toc3643547 \h </w:instrText>
+              <w:instrText xml:space="preserve"> PAGEREF _Toc6847222 \h </w:instrText>
             </w:r>
             <w:r>
               <w:rPr>
@@ -2866,7 +2866,7 @@
               <w:lang w:eastAsia="es-ES_tradnl"/>
             </w:rPr>
           </w:pPr>
-          <w:hyperlink w:anchor="_Toc3643548" w:history="1">
+          <w:hyperlink w:anchor="_Toc6847223" w:history="1">
             <w:r>
               <w:rPr>
                 <w:rStyle w:val="Hipervnculo"/>
@@ -2909,7 +2909,7 @@
                 <w:noProof/>
                 <w:webHidden/>
               </w:rPr>
-              <w:instrText xml:space="preserve"> PAGEREF _Toc3643548 \h </w:instrText>
+              <w:instrText xml:space="preserve"> PAGEREF _Toc6847223 \h </w:instrText>
             </w:r>
             <w:r>
               <w:rPr>
@@ -2930,6 +2930,794 @@
                 <w:webHidden/>
               </w:rPr>
               <w:t>18</w:t>
+            </w:r>
+            <w:r>
+              <w:rPr>
+                <w:noProof/>
+                <w:webHidden/>
+              </w:rPr>
+              <w:fldChar w:fldCharType="end"/>
+            </w:r>
+          </w:hyperlink>
+        </w:p>
+        <w:p>
+          <w:pPr>
+            <w:pStyle w:val="TDC2"/>
+            <w:tabs>
+              <w:tab w:val="left" w:pos="960"/>
+              <w:tab w:val="right" w:leader="dot" w:pos="8494"/>
+            </w:tabs>
+            <w:rPr>
+              <w:rFonts w:eastAsiaTheme="minorEastAsia"/>
+              <w:noProof/>
+              <w:szCs w:val="24"/>
+              <w:lang w:eastAsia="es-ES_tradnl"/>
+            </w:rPr>
+          </w:pPr>
+          <w:hyperlink w:anchor="_Toc6847224" w:history="1">
+            <w:r>
+              <w:rPr>
+                <w:rStyle w:val="Hipervnculo"/>
+                <w:noProof/>
+              </w:rPr>
+              <w:t>3.4</w:t>
+            </w:r>
+            <w:r>
+              <w:rPr>
+                <w:rFonts w:eastAsiaTheme="minorEastAsia"/>
+                <w:noProof/>
+                <w:szCs w:val="24"/>
+                <w:lang w:eastAsia="es-ES_tradnl"/>
+              </w:rPr>
+              <w:tab/>
+            </w:r>
+            <w:r>
+              <w:rPr>
+                <w:rStyle w:val="Hipervnculo"/>
+                <w:noProof/>
+              </w:rPr>
+              <w:t>Diagrama de clases</w:t>
+            </w:r>
+            <w:r>
+              <w:rPr>
+                <w:noProof/>
+                <w:webHidden/>
+              </w:rPr>
+              <w:tab/>
+            </w:r>
+            <w:r>
+              <w:rPr>
+                <w:noProof/>
+                <w:webHidden/>
+              </w:rPr>
+              <w:fldChar w:fldCharType="begin"/>
+            </w:r>
+            <w:r>
+              <w:rPr>
+                <w:noProof/>
+                <w:webHidden/>
+              </w:rPr>
+              <w:instrText xml:space="preserve"> PAGEREF _Toc6847224 \h </w:instrText>
+            </w:r>
+            <w:r>
+              <w:rPr>
+                <w:noProof/>
+                <w:webHidden/>
+              </w:rPr>
+            </w:r>
+            <w:r>
+              <w:rPr>
+                <w:noProof/>
+                <w:webHidden/>
+              </w:rPr>
+              <w:fldChar w:fldCharType="separate"/>
+            </w:r>
+            <w:r>
+              <w:rPr>
+                <w:noProof/>
+                <w:webHidden/>
+              </w:rPr>
+              <w:t>19</w:t>
+            </w:r>
+            <w:r>
+              <w:rPr>
+                <w:noProof/>
+                <w:webHidden/>
+              </w:rPr>
+              <w:fldChar w:fldCharType="end"/>
+            </w:r>
+          </w:hyperlink>
+        </w:p>
+        <w:p>
+          <w:pPr>
+            <w:pStyle w:val="TDC2"/>
+            <w:tabs>
+              <w:tab w:val="left" w:pos="960"/>
+              <w:tab w:val="right" w:leader="dot" w:pos="8494"/>
+            </w:tabs>
+            <w:rPr>
+              <w:rFonts w:eastAsiaTheme="minorEastAsia"/>
+              <w:noProof/>
+              <w:szCs w:val="24"/>
+              <w:lang w:eastAsia="es-ES_tradnl"/>
+            </w:rPr>
+          </w:pPr>
+          <w:hyperlink w:anchor="_Toc6847225" w:history="1">
+            <w:r>
+              <w:rPr>
+                <w:rStyle w:val="Hipervnculo"/>
+                <w:noProof/>
+              </w:rPr>
+              <w:t>3.5</w:t>
+            </w:r>
+            <w:r>
+              <w:rPr>
+                <w:rFonts w:eastAsiaTheme="minorEastAsia"/>
+                <w:noProof/>
+                <w:szCs w:val="24"/>
+                <w:lang w:eastAsia="es-ES_tradnl"/>
+              </w:rPr>
+              <w:tab/>
+            </w:r>
+            <w:r>
+              <w:rPr>
+                <w:rStyle w:val="Hipervnculo"/>
+                <w:noProof/>
+              </w:rPr>
+              <w:t>Diagramas de secuencia</w:t>
+            </w:r>
+            <w:r>
+              <w:rPr>
+                <w:noProof/>
+                <w:webHidden/>
+              </w:rPr>
+              <w:tab/>
+            </w:r>
+            <w:r>
+              <w:rPr>
+                <w:noProof/>
+                <w:webHidden/>
+              </w:rPr>
+              <w:fldChar w:fldCharType="begin"/>
+            </w:r>
+            <w:r>
+              <w:rPr>
+                <w:noProof/>
+                <w:webHidden/>
+              </w:rPr>
+              <w:instrText xml:space="preserve"> PAGEREF _Toc6847225 \h </w:instrText>
+            </w:r>
+            <w:r>
+              <w:rPr>
+                <w:noProof/>
+                <w:webHidden/>
+              </w:rPr>
+            </w:r>
+            <w:r>
+              <w:rPr>
+                <w:noProof/>
+                <w:webHidden/>
+              </w:rPr>
+              <w:fldChar w:fldCharType="separate"/>
+            </w:r>
+            <w:r>
+              <w:rPr>
+                <w:noProof/>
+                <w:webHidden/>
+              </w:rPr>
+              <w:t>20</w:t>
+            </w:r>
+            <w:r>
+              <w:rPr>
+                <w:noProof/>
+                <w:webHidden/>
+              </w:rPr>
+              <w:fldChar w:fldCharType="end"/>
+            </w:r>
+          </w:hyperlink>
+        </w:p>
+        <w:p>
+          <w:pPr>
+            <w:pStyle w:val="TDC3"/>
+            <w:tabs>
+              <w:tab w:val="left" w:pos="1440"/>
+              <w:tab w:val="right" w:leader="dot" w:pos="8494"/>
+            </w:tabs>
+            <w:rPr>
+              <w:rFonts w:eastAsiaTheme="minorEastAsia"/>
+              <w:noProof/>
+              <w:szCs w:val="24"/>
+              <w:lang w:eastAsia="es-ES_tradnl"/>
+            </w:rPr>
+          </w:pPr>
+          <w:hyperlink w:anchor="_Toc6847226" w:history="1">
+            <w:r>
+              <w:rPr>
+                <w:rStyle w:val="Hipervnculo"/>
+                <w:noProof/>
+              </w:rPr>
+              <w:t>3.5.1</w:t>
+            </w:r>
+            <w:r>
+              <w:rPr>
+                <w:rFonts w:eastAsiaTheme="minorEastAsia"/>
+                <w:noProof/>
+                <w:szCs w:val="24"/>
+                <w:lang w:eastAsia="es-ES_tradnl"/>
+              </w:rPr>
+              <w:tab/>
+            </w:r>
+            <w:r>
+              <w:rPr>
+                <w:rStyle w:val="Hipervnculo"/>
+                <w:noProof/>
+              </w:rPr>
+              <w:t>Búsqueda de información e imágenes de recetas</w:t>
+            </w:r>
+            <w:r>
+              <w:rPr>
+                <w:noProof/>
+                <w:webHidden/>
+              </w:rPr>
+              <w:tab/>
+            </w:r>
+            <w:r>
+              <w:rPr>
+                <w:noProof/>
+                <w:webHidden/>
+              </w:rPr>
+              <w:fldChar w:fldCharType="begin"/>
+            </w:r>
+            <w:r>
+              <w:rPr>
+                <w:noProof/>
+                <w:webHidden/>
+              </w:rPr>
+              <w:instrText xml:space="preserve"> PAGEREF _Toc6847226 \h </w:instrText>
+            </w:r>
+            <w:r>
+              <w:rPr>
+                <w:noProof/>
+                <w:webHidden/>
+              </w:rPr>
+            </w:r>
+            <w:r>
+              <w:rPr>
+                <w:noProof/>
+                <w:webHidden/>
+              </w:rPr>
+              <w:fldChar w:fldCharType="separate"/>
+            </w:r>
+            <w:r>
+              <w:rPr>
+                <w:noProof/>
+                <w:webHidden/>
+              </w:rPr>
+              <w:t>20</w:t>
+            </w:r>
+            <w:r>
+              <w:rPr>
+                <w:noProof/>
+                <w:webHidden/>
+              </w:rPr>
+              <w:fldChar w:fldCharType="end"/>
+            </w:r>
+          </w:hyperlink>
+        </w:p>
+        <w:p>
+          <w:pPr>
+            <w:pStyle w:val="TDC3"/>
+            <w:tabs>
+              <w:tab w:val="left" w:pos="1440"/>
+              <w:tab w:val="right" w:leader="dot" w:pos="8494"/>
+            </w:tabs>
+            <w:rPr>
+              <w:rFonts w:eastAsiaTheme="minorEastAsia"/>
+              <w:noProof/>
+              <w:szCs w:val="24"/>
+              <w:lang w:eastAsia="es-ES_tradnl"/>
+            </w:rPr>
+          </w:pPr>
+          <w:hyperlink w:anchor="_Toc6847227" w:history="1">
+            <w:r>
+              <w:rPr>
+                <w:rStyle w:val="Hipervnculo"/>
+                <w:noProof/>
+              </w:rPr>
+              <w:t>3.5.2</w:t>
+            </w:r>
+            <w:r>
+              <w:rPr>
+                <w:rFonts w:eastAsiaTheme="minorEastAsia"/>
+                <w:noProof/>
+                <w:szCs w:val="24"/>
+                <w:lang w:eastAsia="es-ES_tradnl"/>
+              </w:rPr>
+              <w:tab/>
+            </w:r>
+            <w:r>
+              <w:rPr>
+                <w:rStyle w:val="Hipervnculo"/>
+                <w:noProof/>
+              </w:rPr>
+              <w:t>Búsqueda de vídeos de receta</w:t>
+            </w:r>
+            <w:r>
+              <w:rPr>
+                <w:noProof/>
+                <w:webHidden/>
+              </w:rPr>
+              <w:tab/>
+            </w:r>
+            <w:r>
+              <w:rPr>
+                <w:noProof/>
+                <w:webHidden/>
+              </w:rPr>
+              <w:fldChar w:fldCharType="begin"/>
+            </w:r>
+            <w:r>
+              <w:rPr>
+                <w:noProof/>
+                <w:webHidden/>
+              </w:rPr>
+              <w:instrText xml:space="preserve"> PAGEREF _Toc6847227 \h </w:instrText>
+            </w:r>
+            <w:r>
+              <w:rPr>
+                <w:noProof/>
+                <w:webHidden/>
+              </w:rPr>
+            </w:r>
+            <w:r>
+              <w:rPr>
+                <w:noProof/>
+                <w:webHidden/>
+              </w:rPr>
+              <w:fldChar w:fldCharType="separate"/>
+            </w:r>
+            <w:r>
+              <w:rPr>
+                <w:noProof/>
+                <w:webHidden/>
+              </w:rPr>
+              <w:t>21</w:t>
+            </w:r>
+            <w:r>
+              <w:rPr>
+                <w:noProof/>
+                <w:webHidden/>
+              </w:rPr>
+              <w:fldChar w:fldCharType="end"/>
+            </w:r>
+          </w:hyperlink>
+        </w:p>
+        <w:p>
+          <w:pPr>
+            <w:pStyle w:val="TDC3"/>
+            <w:tabs>
+              <w:tab w:val="left" w:pos="1440"/>
+              <w:tab w:val="right" w:leader="dot" w:pos="8494"/>
+            </w:tabs>
+            <w:rPr>
+              <w:rFonts w:eastAsiaTheme="minorEastAsia"/>
+              <w:noProof/>
+              <w:szCs w:val="24"/>
+              <w:lang w:eastAsia="es-ES_tradnl"/>
+            </w:rPr>
+          </w:pPr>
+          <w:hyperlink w:anchor="_Toc6847228" w:history="1">
+            <w:r>
+              <w:rPr>
+                <w:rStyle w:val="Hipervnculo"/>
+                <w:noProof/>
+              </w:rPr>
+              <w:t>3.5.3</w:t>
+            </w:r>
+            <w:r>
+              <w:rPr>
+                <w:rFonts w:eastAsiaTheme="minorEastAsia"/>
+                <w:noProof/>
+                <w:szCs w:val="24"/>
+                <w:lang w:eastAsia="es-ES_tradnl"/>
+              </w:rPr>
+              <w:tab/>
+            </w:r>
+            <w:r>
+              <w:rPr>
+                <w:rStyle w:val="Hipervnculo"/>
+                <w:noProof/>
+              </w:rPr>
+              <w:t>Creación de playlist de recetas</w:t>
+            </w:r>
+            <w:r>
+              <w:rPr>
+                <w:noProof/>
+                <w:webHidden/>
+              </w:rPr>
+              <w:tab/>
+            </w:r>
+            <w:r>
+              <w:rPr>
+                <w:noProof/>
+                <w:webHidden/>
+              </w:rPr>
+              <w:fldChar w:fldCharType="begin"/>
+            </w:r>
+            <w:r>
+              <w:rPr>
+                <w:noProof/>
+                <w:webHidden/>
+              </w:rPr>
+              <w:instrText xml:space="preserve"> PAGEREF _Toc6847228 \h </w:instrText>
+            </w:r>
+            <w:r>
+              <w:rPr>
+                <w:noProof/>
+                <w:webHidden/>
+              </w:rPr>
+            </w:r>
+            <w:r>
+              <w:rPr>
+                <w:noProof/>
+                <w:webHidden/>
+              </w:rPr>
+              <w:fldChar w:fldCharType="separate"/>
+            </w:r>
+            <w:r>
+              <w:rPr>
+                <w:noProof/>
+                <w:webHidden/>
+              </w:rPr>
+              <w:t>22</w:t>
+            </w:r>
+            <w:r>
+              <w:rPr>
+                <w:noProof/>
+                <w:webHidden/>
+              </w:rPr>
+              <w:fldChar w:fldCharType="end"/>
+            </w:r>
+          </w:hyperlink>
+        </w:p>
+        <w:p>
+          <w:pPr>
+            <w:pStyle w:val="TDC3"/>
+            <w:tabs>
+              <w:tab w:val="left" w:pos="1440"/>
+              <w:tab w:val="right" w:leader="dot" w:pos="8494"/>
+            </w:tabs>
+            <w:rPr>
+              <w:rFonts w:eastAsiaTheme="minorEastAsia"/>
+              <w:noProof/>
+              <w:szCs w:val="24"/>
+              <w:lang w:eastAsia="es-ES_tradnl"/>
+            </w:rPr>
+          </w:pPr>
+          <w:hyperlink w:anchor="_Toc6847229" w:history="1">
+            <w:r>
+              <w:rPr>
+                <w:rStyle w:val="Hipervnculo"/>
+                <w:noProof/>
+              </w:rPr>
+              <w:t>3.5.4</w:t>
+            </w:r>
+            <w:r>
+              <w:rPr>
+                <w:rFonts w:eastAsiaTheme="minorEastAsia"/>
+                <w:noProof/>
+                <w:szCs w:val="24"/>
+                <w:lang w:eastAsia="es-ES_tradnl"/>
+              </w:rPr>
+              <w:tab/>
+            </w:r>
+            <w:r>
+              <w:rPr>
+                <w:rStyle w:val="Hipervnculo"/>
+                <w:noProof/>
+              </w:rPr>
+              <w:t>Añadir vídeos a playlist de recetas</w:t>
+            </w:r>
+            <w:r>
+              <w:rPr>
+                <w:noProof/>
+                <w:webHidden/>
+              </w:rPr>
+              <w:tab/>
+            </w:r>
+            <w:r>
+              <w:rPr>
+                <w:noProof/>
+                <w:webHidden/>
+              </w:rPr>
+              <w:fldChar w:fldCharType="begin"/>
+            </w:r>
+            <w:r>
+              <w:rPr>
+                <w:noProof/>
+                <w:webHidden/>
+              </w:rPr>
+              <w:instrText xml:space="preserve"> PAGEREF _Toc6847229 \h </w:instrText>
+            </w:r>
+            <w:r>
+              <w:rPr>
+                <w:noProof/>
+                <w:webHidden/>
+              </w:rPr>
+            </w:r>
+            <w:r>
+              <w:rPr>
+                <w:noProof/>
+                <w:webHidden/>
+              </w:rPr>
+              <w:fldChar w:fldCharType="separate"/>
+            </w:r>
+            <w:r>
+              <w:rPr>
+                <w:noProof/>
+                <w:webHidden/>
+              </w:rPr>
+              <w:t>23</w:t>
+            </w:r>
+            <w:r>
+              <w:rPr>
+                <w:noProof/>
+                <w:webHidden/>
+              </w:rPr>
+              <w:fldChar w:fldCharType="end"/>
+            </w:r>
+          </w:hyperlink>
+        </w:p>
+        <w:p>
+          <w:pPr>
+            <w:pStyle w:val="TDC1"/>
+            <w:rPr>
+              <w:rFonts w:eastAsiaTheme="minorEastAsia"/>
+              <w:noProof/>
+              <w:szCs w:val="24"/>
+              <w:lang w:eastAsia="es-ES_tradnl"/>
+            </w:rPr>
+          </w:pPr>
+          <w:hyperlink w:anchor="_Toc6847230" w:history="1">
+            <w:r>
+              <w:rPr>
+                <w:rStyle w:val="Hipervnculo"/>
+                <w:noProof/>
+              </w:rPr>
+              <w:t>4</w:t>
+            </w:r>
+            <w:r>
+              <w:rPr>
+                <w:rFonts w:eastAsiaTheme="minorEastAsia"/>
+                <w:noProof/>
+                <w:szCs w:val="24"/>
+                <w:lang w:eastAsia="es-ES_tradnl"/>
+              </w:rPr>
+              <w:tab/>
+            </w:r>
+            <w:r>
+              <w:rPr>
+                <w:rStyle w:val="Hipervnculo"/>
+                <w:noProof/>
+              </w:rPr>
+              <w:t>Documentación de API REST</w:t>
+            </w:r>
+            <w:r>
+              <w:rPr>
+                <w:noProof/>
+                <w:webHidden/>
+              </w:rPr>
+              <w:tab/>
+            </w:r>
+            <w:r>
+              <w:rPr>
+                <w:noProof/>
+                <w:webHidden/>
+              </w:rPr>
+              <w:fldChar w:fldCharType="begin"/>
+            </w:r>
+            <w:r>
+              <w:rPr>
+                <w:noProof/>
+                <w:webHidden/>
+              </w:rPr>
+              <w:instrText xml:space="preserve"> PAGEREF _Toc6847230 \h </w:instrText>
+            </w:r>
+            <w:r>
+              <w:rPr>
+                <w:noProof/>
+                <w:webHidden/>
+              </w:rPr>
+            </w:r>
+            <w:r>
+              <w:rPr>
+                <w:noProof/>
+                <w:webHidden/>
+              </w:rPr>
+              <w:fldChar w:fldCharType="separate"/>
+            </w:r>
+            <w:r>
+              <w:rPr>
+                <w:noProof/>
+                <w:webHidden/>
+              </w:rPr>
+              <w:t>24</w:t>
+            </w:r>
+            <w:r>
+              <w:rPr>
+                <w:noProof/>
+                <w:webHidden/>
+              </w:rPr>
+              <w:fldChar w:fldCharType="end"/>
+            </w:r>
+          </w:hyperlink>
+        </w:p>
+        <w:p>
+          <w:pPr>
+            <w:pStyle w:val="TDC2"/>
+            <w:tabs>
+              <w:tab w:val="left" w:pos="960"/>
+              <w:tab w:val="right" w:leader="dot" w:pos="8494"/>
+            </w:tabs>
+            <w:rPr>
+              <w:rFonts w:eastAsiaTheme="minorEastAsia"/>
+              <w:noProof/>
+              <w:szCs w:val="24"/>
+              <w:lang w:eastAsia="es-ES_tradnl"/>
+            </w:rPr>
+          </w:pPr>
+          <w:hyperlink w:anchor="_Toc6847231" w:history="1">
+            <w:r>
+              <w:rPr>
+                <w:rStyle w:val="Hipervnculo"/>
+                <w:noProof/>
+              </w:rPr>
+              <w:t>4.1</w:t>
+            </w:r>
+            <w:r>
+              <w:rPr>
+                <w:rFonts w:eastAsiaTheme="minorEastAsia"/>
+                <w:noProof/>
+                <w:szCs w:val="24"/>
+                <w:lang w:eastAsia="es-ES_tradnl"/>
+              </w:rPr>
+              <w:tab/>
+            </w:r>
+            <w:r>
+              <w:rPr>
+                <w:rStyle w:val="Hipervnculo"/>
+                <w:noProof/>
+              </w:rPr>
+              <w:t>Recurso ingrediente</w:t>
+            </w:r>
+            <w:r>
+              <w:rPr>
+                <w:noProof/>
+                <w:webHidden/>
+              </w:rPr>
+              <w:tab/>
+            </w:r>
+            <w:r>
+              <w:rPr>
+                <w:noProof/>
+                <w:webHidden/>
+              </w:rPr>
+              <w:fldChar w:fldCharType="begin"/>
+            </w:r>
+            <w:r>
+              <w:rPr>
+                <w:noProof/>
+                <w:webHidden/>
+              </w:rPr>
+              <w:instrText xml:space="preserve"> PAGEREF _Toc6847231 \h </w:instrText>
+            </w:r>
+            <w:r>
+              <w:rPr>
+                <w:noProof/>
+                <w:webHidden/>
+              </w:rPr>
+            </w:r>
+            <w:r>
+              <w:rPr>
+                <w:noProof/>
+                <w:webHidden/>
+              </w:rPr>
+              <w:fldChar w:fldCharType="separate"/>
+            </w:r>
+            <w:r>
+              <w:rPr>
+                <w:noProof/>
+                <w:webHidden/>
+              </w:rPr>
+              <w:t>24</w:t>
+            </w:r>
+            <w:r>
+              <w:rPr>
+                <w:noProof/>
+                <w:webHidden/>
+              </w:rPr>
+              <w:fldChar w:fldCharType="end"/>
+            </w:r>
+          </w:hyperlink>
+        </w:p>
+        <w:p>
+          <w:pPr>
+            <w:pStyle w:val="TDC2"/>
+            <w:tabs>
+              <w:tab w:val="left" w:pos="960"/>
+              <w:tab w:val="right" w:leader="dot" w:pos="8494"/>
+            </w:tabs>
+            <w:rPr>
+              <w:rFonts w:eastAsiaTheme="minorEastAsia"/>
+              <w:noProof/>
+              <w:szCs w:val="24"/>
+              <w:lang w:eastAsia="es-ES_tradnl"/>
+            </w:rPr>
+          </w:pPr>
+          <w:hyperlink w:anchor="_Toc6847232" w:history="1">
+            <w:r>
+              <w:rPr>
+                <w:rStyle w:val="Hipervnculo"/>
+                <w:noProof/>
+              </w:rPr>
+              <w:t>4.2</w:t>
+            </w:r>
+            <w:r>
+              <w:rPr>
+                <w:rFonts w:eastAsiaTheme="minorEastAsia"/>
+                <w:noProof/>
+                <w:szCs w:val="24"/>
+                <w:lang w:eastAsia="es-ES_tradnl"/>
+              </w:rPr>
+              <w:tab/>
+            </w:r>
+            <w:r>
+              <w:rPr>
+                <w:rStyle w:val="Hipervnculo"/>
+                <w:noProof/>
+              </w:rPr>
+              <w:t>Recurso receta</w:t>
+            </w:r>
+            <w:r>
+              <w:rPr>
+                <w:noProof/>
+                <w:webHidden/>
+              </w:rPr>
+              <w:tab/>
+            </w:r>
+            <w:r>
+              <w:rPr>
+                <w:noProof/>
+                <w:webHidden/>
+              </w:rPr>
+              <w:fldChar w:fldCharType="begin"/>
+            </w:r>
+            <w:r>
+              <w:rPr>
+                <w:noProof/>
+                <w:webHidden/>
+              </w:rPr>
+              <w:instrText xml:space="preserve"> PAGEREF _Toc6847232 \h </w:instrText>
+            </w:r>
+            <w:r>
+              <w:rPr>
+                <w:noProof/>
+                <w:webHidden/>
+              </w:rPr>
+            </w:r>
+            <w:r>
+              <w:rPr>
+                <w:noProof/>
+                <w:webHidden/>
+              </w:rPr>
+              <w:fldChar w:fldCharType="separate"/>
+            </w:r>
+            <w:r>
+              <w:rPr>
+                <w:noProof/>
+                <w:webHidden/>
+              </w:rPr>
+              <w:t>25</w:t>
             </w:r>
             <w:r>
               <w:rPr>
@@ -2953,109 +3741,9 @@
     </w:sdt>
     <w:p>
       <w:pPr>
-        <w:spacing w:after="0"/>
-        <w:rPr>
-          <w:rFonts w:asciiTheme="majorHAnsi" w:hAnsiTheme="majorHAnsi"/>
-          <w:sz w:val="28"/>
-          <w:szCs w:val="28"/>
-        </w:rPr>
-      </w:pPr>
-    </w:p>
-    <w:p>
-      <w:pPr>
-        <w:spacing w:after="0"/>
-        <w:rPr>
-          <w:rFonts w:asciiTheme="majorHAnsi" w:hAnsiTheme="majorHAnsi"/>
-          <w:sz w:val="28"/>
-          <w:szCs w:val="28"/>
-        </w:rPr>
-      </w:pPr>
-    </w:p>
-    <w:p>
-      <w:pPr>
-        <w:spacing w:after="0"/>
-        <w:rPr>
-          <w:rFonts w:asciiTheme="majorHAnsi" w:hAnsiTheme="majorHAnsi"/>
-          <w:sz w:val="28"/>
-          <w:szCs w:val="28"/>
-        </w:rPr>
-      </w:pPr>
-    </w:p>
-    <w:p>
-      <w:pPr>
-        <w:spacing w:after="0"/>
-        <w:rPr>
-          <w:rFonts w:asciiTheme="majorHAnsi" w:hAnsiTheme="majorHAnsi"/>
-          <w:sz w:val="28"/>
-          <w:szCs w:val="28"/>
-        </w:rPr>
-      </w:pPr>
-    </w:p>
-    <w:p>
-      <w:pPr>
-        <w:spacing w:after="0"/>
-        <w:rPr>
-          <w:rFonts w:asciiTheme="majorHAnsi" w:hAnsiTheme="majorHAnsi"/>
-          <w:sz w:val="28"/>
-          <w:szCs w:val="28"/>
-        </w:rPr>
-      </w:pPr>
-    </w:p>
-    <w:p>
-      <w:pPr>
-        <w:spacing w:after="0"/>
-        <w:rPr>
-          <w:rFonts w:asciiTheme="majorHAnsi" w:hAnsiTheme="majorHAnsi"/>
-          <w:sz w:val="28"/>
-          <w:szCs w:val="28"/>
-        </w:rPr>
-      </w:pPr>
-    </w:p>
-    <w:p>
-      <w:pPr>
-        <w:spacing w:after="0"/>
-        <w:rPr>
-          <w:rFonts w:asciiTheme="majorHAnsi" w:hAnsiTheme="majorHAnsi"/>
-          <w:sz w:val="28"/>
-          <w:szCs w:val="28"/>
-        </w:rPr>
-      </w:pPr>
-    </w:p>
-    <w:p>
-      <w:pPr>
-        <w:spacing w:after="0"/>
-        <w:rPr>
-          <w:rFonts w:asciiTheme="majorHAnsi" w:hAnsiTheme="majorHAnsi"/>
-          <w:sz w:val="28"/>
-          <w:szCs w:val="28"/>
-        </w:rPr>
-      </w:pPr>
-    </w:p>
-    <w:p>
-      <w:pPr>
-        <w:spacing w:after="0"/>
-        <w:rPr>
-          <w:rFonts w:asciiTheme="majorHAnsi" w:hAnsiTheme="majorHAnsi"/>
-          <w:sz w:val="28"/>
-          <w:szCs w:val="28"/>
-        </w:rPr>
-      </w:pPr>
-    </w:p>
-    <w:p>
-      <w:pPr>
-        <w:spacing w:after="0"/>
-        <w:rPr>
-          <w:rFonts w:asciiTheme="majorHAnsi" w:hAnsiTheme="majorHAnsi"/>
-          <w:sz w:val="28"/>
-          <w:szCs w:val="28"/>
-        </w:rPr>
-      </w:pPr>
-    </w:p>
-    <w:p>
-      <w:pPr>
         <w:pStyle w:val="Ttulo1"/>
       </w:pPr>
-      <w:bookmarkStart w:id="0" w:name="_Toc3643529"/>
+      <w:bookmarkStart w:id="0" w:name="_Toc6847204"/>
       <w:r>
         <w:lastRenderedPageBreak/>
         <w:t>Introducción</w:t>
@@ -3086,7 +3774,12 @@
         <w:jc w:val="both"/>
       </w:pPr>
       <w:r>
-        <w:t>Sin embargo, hoy en día, los noticiarios y los titulares de la prensa generalista suelen transmitir la voz de alarma de muchos especialistas nutricionales, los cuales alertan y denuncian los altos índices de obesidad en la población, las malas costumbres a la hora de alimentarnos o la calidad de los ingredientes de muchos alimentos.</w:t>
+        <w:t>Sin embargo, hoy en día, los noticiarios y los titulares de la prensa generalista suelen transmitir la voz de alarma de muchos especialistas nutriciona</w:t>
+      </w:r>
+      <w:bookmarkStart w:id="1" w:name="_GoBack"/>
+      <w:bookmarkEnd w:id="1"/>
+      <w:r>
+        <w:t>les, los cuales alertan y denuncian los altos índices de obesidad en la población, las malas costumbres a la hora de alimentarnos o la calidad de los ingredientes de muchos alimentos.</w:t>
       </w:r>
     </w:p>
     <w:p>
@@ -3231,12 +3924,12 @@
       <w:pPr>
         <w:pStyle w:val="Ttulo2"/>
       </w:pPr>
-      <w:bookmarkStart w:id="1" w:name="_Toc3643530"/>
+      <w:bookmarkStart w:id="2" w:name="_Toc6847205"/>
       <w:r>
         <w:lastRenderedPageBreak/>
         <w:t>Aplicaciones integradas</w:t>
       </w:r>
-      <w:bookmarkEnd w:id="1"/>
+      <w:bookmarkEnd w:id="2"/>
     </w:p>
     <w:p>
       <w:pPr>
@@ -3323,10 +4016,7 @@
         <w:t xml:space="preserve"> </w:t>
       </w:r>
       <w:r>
-        <w:t xml:space="preserve">Además, se hace uso de su API para </w:t>
-      </w:r>
-      <w:r>
-        <w:t xml:space="preserve">crear </w:t>
+        <w:t xml:space="preserve">Además, se hace uso de su API para crear </w:t>
       </w:r>
       <w:proofErr w:type="spellStart"/>
       <w:r>
@@ -3334,16 +4024,7 @@
       </w:r>
       <w:proofErr w:type="spellEnd"/>
       <w:r>
-        <w:t xml:space="preserve"> con los vídeos de</w:t>
-      </w:r>
-      <w:r>
-        <w:t xml:space="preserve"> las recetas </w:t>
-      </w:r>
-      <w:r>
-        <w:t>que más han gustado al usuario</w:t>
-      </w:r>
-      <w:r>
-        <w:t>.</w:t>
+        <w:t xml:space="preserve"> con los vídeos de las recetas que más han gustado al usuario.</w:t>
       </w:r>
     </w:p>
     <w:p>
@@ -3647,11 +4328,11 @@
       <w:pPr>
         <w:pStyle w:val="Ttulo2"/>
       </w:pPr>
-      <w:bookmarkStart w:id="2" w:name="_Toc3643531"/>
+      <w:bookmarkStart w:id="3" w:name="_Toc6847206"/>
       <w:r>
         <w:t>Evolución del proyecto</w:t>
       </w:r>
-      <w:bookmarkEnd w:id="2"/>
+      <w:bookmarkEnd w:id="3"/>
     </w:p>
     <w:p>
       <w:pPr>
@@ -3724,7 +4405,13 @@
       </w:r>
       <w:proofErr w:type="spellEnd"/>
       <w:r>
-        <w:t xml:space="preserve">. Se partió de la idea de que el usuario hiciera uso de la API de Flickr para publicar sus propias fotos, pero dado a que el sistema de autenticación de esta API hacía uso de OAuth 1.0 y a la mala documentación de cómo implementarlo, se decidió pasar a un segundo plan. El usuario podría crear </w:t>
+        <w:t xml:space="preserve">. Se partió de la idea de que el usuario hiciera uso de la API de Flickr para publicar sus propias fotos, pero dado a que el sistema de autenticación de esta API hacía uso de OAuth 1.0 y a la </w:t>
+      </w:r>
+      <w:r>
+        <w:t>insuficiente</w:t>
+      </w:r>
+      <w:r>
+        <w:t xml:space="preserve"> documentación de cómo implementarlo, se decidió pasar a un segundo plan. El usuario podría crear </w:t>
       </w:r>
       <w:proofErr w:type="spellStart"/>
       <w:r>
@@ -3763,11 +4450,11 @@
       <w:pPr>
         <w:pStyle w:val="Ttulo1"/>
       </w:pPr>
-      <w:bookmarkStart w:id="3" w:name="_Toc3643532"/>
+      <w:bookmarkStart w:id="4" w:name="_Toc6847207"/>
       <w:r>
         <w:t>Prototipos de interfaz de usuario</w:t>
       </w:r>
-      <w:bookmarkEnd w:id="3"/>
+      <w:bookmarkEnd w:id="4"/>
     </w:p>
     <w:p>
       <w:pPr>
@@ -3981,12 +4668,12 @@
         <w:pStyle w:val="Ttulo2"/>
         <w:spacing w:before="0"/>
       </w:pPr>
-      <w:bookmarkStart w:id="4" w:name="_Toc3643533"/>
+      <w:bookmarkStart w:id="5" w:name="_Toc6847208"/>
       <w:r>
         <w:lastRenderedPageBreak/>
         <w:t>Vista desktop de página principal de inicio</w:t>
       </w:r>
-      <w:bookmarkEnd w:id="4"/>
+      <w:bookmarkEnd w:id="5"/>
     </w:p>
     <w:p/>
     <w:p>
@@ -4073,12 +4760,12 @@
       <w:pPr>
         <w:pStyle w:val="Ttulo2"/>
       </w:pPr>
-      <w:bookmarkStart w:id="5" w:name="_Toc3643534"/>
+      <w:bookmarkStart w:id="6" w:name="_Toc6847209"/>
       <w:r>
         <w:lastRenderedPageBreak/>
         <w:t>Vista desktop de resultados de búsqueda de recetas</w:t>
       </w:r>
-      <w:bookmarkEnd w:id="5"/>
+      <w:bookmarkEnd w:id="6"/>
     </w:p>
     <w:p/>
     <w:p>
@@ -4151,12 +4838,12 @@
       <w:pPr>
         <w:pStyle w:val="Ttulo2"/>
       </w:pPr>
-      <w:bookmarkStart w:id="6" w:name="_Toc3643535"/>
+      <w:bookmarkStart w:id="7" w:name="_Toc6847210"/>
       <w:r>
         <w:lastRenderedPageBreak/>
         <w:t>Vista desktop de resultados de fotos de recetas relacionadas</w:t>
       </w:r>
-      <w:bookmarkEnd w:id="6"/>
+      <w:bookmarkEnd w:id="7"/>
     </w:p>
     <w:p/>
     <w:p>
@@ -4239,12 +4926,12 @@
       <w:pPr>
         <w:pStyle w:val="Ttulo2"/>
       </w:pPr>
-      <w:bookmarkStart w:id="7" w:name="_Toc3643536"/>
+      <w:bookmarkStart w:id="8" w:name="_Toc6847211"/>
       <w:r>
         <w:lastRenderedPageBreak/>
         <w:t>Vista desktop de vídeos relacionados con una receta seleccionada</w:t>
       </w:r>
-      <w:bookmarkEnd w:id="7"/>
+      <w:bookmarkEnd w:id="8"/>
     </w:p>
     <w:p/>
     <w:p>
@@ -4331,12 +5018,12 @@
       <w:pPr>
         <w:pStyle w:val="Ttulo2"/>
       </w:pPr>
-      <w:bookmarkStart w:id="8" w:name="_Toc3643537"/>
+      <w:bookmarkStart w:id="9" w:name="_Toc6847212"/>
       <w:r>
         <w:lastRenderedPageBreak/>
         <w:t>Vista desktop del formulario de carga de imagen para el usuario</w:t>
       </w:r>
-      <w:bookmarkEnd w:id="8"/>
+      <w:bookmarkEnd w:id="9"/>
     </w:p>
     <w:p/>
     <w:p>
@@ -4453,12 +5140,12 @@
       <w:pPr>
         <w:pStyle w:val="Ttulo2"/>
       </w:pPr>
-      <w:bookmarkStart w:id="9" w:name="_Toc3643538"/>
+      <w:bookmarkStart w:id="10" w:name="_Toc6847213"/>
       <w:r>
         <w:lastRenderedPageBreak/>
         <w:t>Vista desktop de fotografías subidas por el usuario</w:t>
       </w:r>
-      <w:bookmarkEnd w:id="9"/>
+      <w:bookmarkEnd w:id="10"/>
     </w:p>
     <w:p/>
     <w:p>
@@ -4563,7 +5250,7 @@
       <w:pPr>
         <w:pStyle w:val="Ttulo2"/>
       </w:pPr>
-      <w:bookmarkStart w:id="10" w:name="_Toc3643539"/>
+      <w:bookmarkStart w:id="11" w:name="_Toc6847214"/>
       <w:r>
         <w:lastRenderedPageBreak/>
         <w:t xml:space="preserve">Vista </w:t>
@@ -4576,7 +5263,7 @@
       <w:r>
         <w:t xml:space="preserve"> de página principal de inicio</w:t>
       </w:r>
-      <w:bookmarkEnd w:id="10"/>
+      <w:bookmarkEnd w:id="11"/>
     </w:p>
     <w:p/>
     <w:p>
@@ -4640,7 +5327,7 @@
       <w:pPr>
         <w:pStyle w:val="Ttulo2"/>
       </w:pPr>
-      <w:bookmarkStart w:id="11" w:name="_Toc3643540"/>
+      <w:bookmarkStart w:id="12" w:name="_Toc6847215"/>
       <w:r>
         <w:t xml:space="preserve">Vista </w:t>
       </w:r>
@@ -4652,7 +5339,7 @@
       <w:r>
         <w:t xml:space="preserve"> de resultados de búsqueda de recetas</w:t>
       </w:r>
-      <w:bookmarkEnd w:id="11"/>
+      <w:bookmarkEnd w:id="12"/>
     </w:p>
     <w:p/>
     <w:p>
@@ -4715,7 +5402,7 @@
       <w:pPr>
         <w:pStyle w:val="Ttulo2"/>
       </w:pPr>
-      <w:bookmarkStart w:id="12" w:name="_Toc3643541"/>
+      <w:bookmarkStart w:id="13" w:name="_Toc6847216"/>
       <w:r>
         <w:lastRenderedPageBreak/>
         <w:t xml:space="preserve">Vista </w:t>
@@ -4728,7 +5415,7 @@
       <w:r>
         <w:t xml:space="preserve"> de resultados de fotos de recetas relacionadas</w:t>
       </w:r>
-      <w:bookmarkEnd w:id="12"/>
+      <w:bookmarkEnd w:id="13"/>
     </w:p>
     <w:p/>
     <w:p>
@@ -4791,7 +5478,7 @@
       <w:pPr>
         <w:pStyle w:val="Ttulo2"/>
       </w:pPr>
-      <w:bookmarkStart w:id="13" w:name="_Toc3643542"/>
+      <w:bookmarkStart w:id="14" w:name="_Toc6847217"/>
       <w:r>
         <w:t xml:space="preserve">Vista </w:t>
       </w:r>
@@ -4803,7 +5490,7 @@
       <w:r>
         <w:t xml:space="preserve"> de vídeos relacionados con una receta seleccionada</w:t>
       </w:r>
-      <w:bookmarkEnd w:id="13"/>
+      <w:bookmarkEnd w:id="14"/>
     </w:p>
     <w:p/>
     <w:p>
@@ -4866,7 +5553,7 @@
       <w:pPr>
         <w:pStyle w:val="Ttulo2"/>
       </w:pPr>
-      <w:bookmarkStart w:id="14" w:name="_Toc3643543"/>
+      <w:bookmarkStart w:id="15" w:name="_Toc6847218"/>
       <w:r>
         <w:lastRenderedPageBreak/>
         <w:t xml:space="preserve">Vista </w:t>
@@ -4879,7 +5566,7 @@
       <w:r>
         <w:t xml:space="preserve"> del formulario de carga de imagen para el usuario</w:t>
       </w:r>
-      <w:bookmarkEnd w:id="14"/>
+      <w:bookmarkEnd w:id="15"/>
     </w:p>
     <w:p/>
     <w:p>
@@ -4943,7 +5630,7 @@
       <w:pPr>
         <w:pStyle w:val="Ttulo2"/>
       </w:pPr>
-      <w:bookmarkStart w:id="15" w:name="_Toc3643544"/>
+      <w:bookmarkStart w:id="16" w:name="_Toc6847219"/>
       <w:r>
         <w:t xml:space="preserve">Vista </w:t>
       </w:r>
@@ -4955,7 +5642,7 @@
       <w:r>
         <w:t xml:space="preserve"> de fotografías subidas por el usuario</w:t>
       </w:r>
-      <w:bookmarkEnd w:id="15"/>
+      <w:bookmarkEnd w:id="16"/>
     </w:p>
     <w:p/>
     <w:p>
@@ -5024,14 +5711,12 @@
       <w:pPr>
         <w:pStyle w:val="Ttulo1"/>
       </w:pPr>
-      <w:bookmarkStart w:id="16" w:name="_Toc3643545"/>
-      <w:bookmarkStart w:id="17" w:name="_GoBack"/>
-      <w:bookmarkEnd w:id="17"/>
+      <w:bookmarkStart w:id="17" w:name="_Toc6847220"/>
       <w:r>
         <w:lastRenderedPageBreak/>
         <w:t>Arquitectura</w:t>
       </w:r>
-      <w:bookmarkEnd w:id="16"/>
+      <w:bookmarkEnd w:id="17"/>
     </w:p>
     <w:p/>
     <w:p>
@@ -5039,7 +5724,7 @@
         <w:pStyle w:val="Ttulo2"/>
         <w:spacing w:before="0"/>
       </w:pPr>
-      <w:bookmarkStart w:id="18" w:name="_Toc3643546"/>
+      <w:bookmarkStart w:id="18" w:name="_Toc6847221"/>
       <w:r>
         <w:t>Diagrama de componentes</w:t>
       </w:r>
@@ -5076,38 +5761,82 @@
           <w:rFonts w:cstheme="minorHAnsi"/>
           <w:szCs w:val="28"/>
         </w:rPr>
-        <w:t xml:space="preserve"> requiere el servicio de búsqueda de vídeos de la API de </w:t>
-      </w:r>
-      <w:proofErr w:type="spellStart"/>
+        <w:t xml:space="preserve"> requiere </w:t>
+      </w:r>
       <w:r>
         <w:rPr>
           <w:rFonts w:cstheme="minorHAnsi"/>
           <w:szCs w:val="28"/>
         </w:rPr>
-        <w:t>Youtube</w:t>
-      </w:r>
-      <w:proofErr w:type="spellEnd"/>
+        <w:t xml:space="preserve">los servicios </w:t>
+      </w:r>
       <w:r>
         <w:rPr>
           <w:rFonts w:cstheme="minorHAnsi"/>
           <w:szCs w:val="28"/>
         </w:rPr>
-        <w:t xml:space="preserve">, los servicios de galería y el buscador de fotos que proporciona la API de Flickr, y el servicio de búsqueda de recetas e información nutricional de la API de </w:t>
-      </w:r>
-      <w:proofErr w:type="spellStart"/>
+        <w:t>de búsqueda</w:t>
+      </w:r>
       <w:r>
         <w:rPr>
           <w:rFonts w:cstheme="minorHAnsi"/>
           <w:szCs w:val="28"/>
         </w:rPr>
-        <w:t>Edamam</w:t>
-      </w:r>
-      <w:proofErr w:type="spellEnd"/>
+        <w:t xml:space="preserve"> y de </w:t>
+      </w:r>
+      <w:proofErr w:type="spellStart"/>
       <w:r>
         <w:rPr>
           <w:rFonts w:cstheme="minorHAnsi"/>
           <w:szCs w:val="28"/>
         </w:rPr>
+        <w:t>playlists</w:t>
+      </w:r>
+      <w:proofErr w:type="spellEnd"/>
+      <w:r>
+        <w:rPr>
+          <w:rFonts w:cstheme="minorHAnsi"/>
+          <w:szCs w:val="28"/>
+        </w:rPr>
+        <w:t xml:space="preserve"> de</w:t>
+      </w:r>
+      <w:r>
+        <w:rPr>
+          <w:rFonts w:cstheme="minorHAnsi"/>
+          <w:szCs w:val="28"/>
+        </w:rPr>
+        <w:t xml:space="preserve"> vídeos de la API de </w:t>
+      </w:r>
+      <w:proofErr w:type="spellStart"/>
+      <w:r>
+        <w:rPr>
+          <w:rFonts w:cstheme="minorHAnsi"/>
+          <w:szCs w:val="28"/>
+        </w:rPr>
+        <w:t>Youtube</w:t>
+      </w:r>
+      <w:proofErr w:type="spellEnd"/>
+      <w:r>
+        <w:rPr>
+          <w:rFonts w:cstheme="minorHAnsi"/>
+          <w:szCs w:val="28"/>
+        </w:rPr>
+        <w:t xml:space="preserve">, los servicios de buscador de fotos que proporciona la API de Flickr, y el servicio de búsqueda de recetas e información nutricional de la API de </w:t>
+      </w:r>
+      <w:proofErr w:type="spellStart"/>
+      <w:r>
+        <w:rPr>
+          <w:rFonts w:cstheme="minorHAnsi"/>
+          <w:szCs w:val="28"/>
+        </w:rPr>
+        <w:t>Edamam</w:t>
+      </w:r>
+      <w:proofErr w:type="spellEnd"/>
+      <w:r>
+        <w:rPr>
+          <w:rFonts w:cstheme="minorHAnsi"/>
+          <w:szCs w:val="28"/>
+        </w:rPr>
         <w:t>.</w:t>
       </w:r>
     </w:p>
@@ -5132,14 +5861,15 @@
       </w:pPr>
       <w:r>
         <w:rPr>
+          <w:rFonts w:cstheme="minorHAnsi"/>
           <w:noProof/>
-          <w:lang w:eastAsia="es-ES"/>
+          <w:szCs w:val="28"/>
         </w:rPr>
         <w:drawing>
-          <wp:inline distT="0" distB="0" distL="0" distR="0" wp14:anchorId="12FD4FB8" wp14:editId="1AE80D2E">
-            <wp:extent cx="6216511" cy="4153710"/>
+          <wp:inline distT="0" distB="0" distL="0" distR="0">
+            <wp:extent cx="6241774" cy="4208255"/>
             <wp:effectExtent l="0" t="0" r="0" b="0"/>
-            <wp:docPr id="3" name="Imagen 3"/>
+            <wp:docPr id="6" name="Imagen 6" descr="Imagen que contiene captura de pantalla&#10;&#10;Descripción generada automáticamente"/>
             <wp:cNvGraphicFramePr>
               <a:graphicFrameLocks xmlns:a="http://schemas.openxmlformats.org/drawingml/2006/main" noChangeAspect="1"/>
             </wp:cNvGraphicFramePr>
@@ -5147,7 +5877,7 @@
               <a:graphicData uri="http://schemas.openxmlformats.org/drawingml/2006/picture">
                 <pic:pic xmlns:pic="http://schemas.openxmlformats.org/drawingml/2006/picture">
                   <pic:nvPicPr>
-                    <pic:cNvPr id="3" name="diagrama-componentes.png"/>
+                    <pic:cNvPr id="6" name="componentes.png"/>
                     <pic:cNvPicPr/>
                   </pic:nvPicPr>
                   <pic:blipFill>
@@ -5165,7 +5895,7 @@
                   <pic:spPr>
                     <a:xfrm>
                       <a:off x="0" y="0"/>
-                      <a:ext cx="6231628" cy="4163811"/>
+                      <a:ext cx="6328140" cy="4266484"/>
                     </a:xfrm>
                     <a:prstGeom prst="rect">
                       <a:avLst/>
@@ -5183,7 +5913,7 @@
         <w:pStyle w:val="Ttulo2"/>
         <w:spacing w:before="0"/>
       </w:pPr>
-      <w:bookmarkStart w:id="19" w:name="_Toc3643547"/>
+      <w:bookmarkStart w:id="19" w:name="_Toc6847222"/>
       <w:r>
         <w:lastRenderedPageBreak/>
         <w:t>Diagrama de despliegue</w:t>
@@ -5315,7 +6045,7 @@
       <w:pPr>
         <w:pStyle w:val="Ttulo2"/>
       </w:pPr>
-      <w:bookmarkStart w:id="20" w:name="_Toc3643548"/>
+      <w:bookmarkStart w:id="20" w:name="_Toc6847223"/>
       <w:r>
         <w:lastRenderedPageBreak/>
         <w:t>Diagrama de secuencia de alto nivel</w:t>
@@ -5326,21 +6056,20 @@
       <w:r>
         <w:rPr>
           <w:noProof/>
-          <w:lang w:eastAsia="es-ES"/>
         </w:rPr>
         <w:drawing>
           <wp:anchor distT="0" distB="0" distL="114300" distR="114300" simplePos="0" relativeHeight="251658240" behindDoc="0" locked="0" layoutInCell="1" allowOverlap="1">
             <wp:simplePos x="0" y="0"/>
             <wp:positionH relativeFrom="column">
-              <wp:posOffset>2620645</wp:posOffset>
+              <wp:posOffset>2860040</wp:posOffset>
             </wp:positionH>
             <wp:positionV relativeFrom="paragraph">
-              <wp:posOffset>297180</wp:posOffset>
+              <wp:posOffset>265761</wp:posOffset>
             </wp:positionV>
-            <wp:extent cx="6721475" cy="3968750"/>
-            <wp:effectExtent l="0" t="0" r="0" b="6350"/>
+            <wp:extent cx="6304915" cy="4320540"/>
+            <wp:effectExtent l="0" t="0" r="0" b="0"/>
             <wp:wrapSquare wrapText="bothSides"/>
-            <wp:docPr id="21" name="Imagen 21" descr="Imagen que contiene captura de pantalla&#10;&#10;Descripción generada automáticamente"/>
+            <wp:docPr id="11" name="Imagen 11" descr="Imagen que contiene captura de pantalla&#10;&#10;Descripción generada automáticamente"/>
             <wp:cNvGraphicFramePr>
               <a:graphicFrameLocks xmlns:a="http://schemas.openxmlformats.org/drawingml/2006/main" noChangeAspect="1"/>
             </wp:cNvGraphicFramePr>
@@ -5348,10 +6077,10 @@
               <a:graphicData uri="http://schemas.openxmlformats.org/drawingml/2006/picture">
                 <pic:pic xmlns:pic="http://schemas.openxmlformats.org/drawingml/2006/picture">
                   <pic:nvPicPr>
-                    <pic:cNvPr id="21" name="diagrama-secuencia.png"/>
+                    <pic:cNvPr id="11" name="sec_alto-nivel.png"/>
                     <pic:cNvPicPr/>
                   </pic:nvPicPr>
-                  <pic:blipFill rotWithShape="1">
+                  <pic:blipFill>
                     <a:blip r:embed="rId35">
                       <a:extLst>
                         <a:ext uri="{28A0092B-C50C-407E-A947-70E740481C1C}">
@@ -5359,25 +6088,18 @@
                         </a:ext>
                       </a:extLst>
                     </a:blip>
-                    <a:srcRect l="-2281" r="-1"/>
-                    <a:stretch/>
+                    <a:stretch>
+                      <a:fillRect/>
+                    </a:stretch>
                   </pic:blipFill>
-                  <pic:spPr bwMode="auto">
+                  <pic:spPr>
                     <a:xfrm>
                       <a:off x="0" y="0"/>
-                      <a:ext cx="6721475" cy="3968750"/>
+                      <a:ext cx="6304915" cy="4320540"/>
                     </a:xfrm>
                     <a:prstGeom prst="rect">
                       <a:avLst/>
                     </a:prstGeom>
-                    <a:ln>
-                      <a:noFill/>
-                    </a:ln>
-                    <a:extLst>
-                      <a:ext uri="{53640926-AAD7-44D8-BBD7-CCE9431645EC}">
-                        <a14:shadowObscured xmlns:a14="http://schemas.microsoft.com/office/drawing/2010/main"/>
-                      </a:ext>
-                    </a:extLst>
                   </pic:spPr>
                 </pic:pic>
               </a:graphicData>
@@ -5461,9 +6183,465 @@
         <w:jc w:val="both"/>
       </w:pPr>
       <w:r>
-        <w:t>Por último, el usuario podrá añadir fotos y borrarlas autenticándose a través de Flickr.</w:t>
-      </w:r>
-    </w:p>
+        <w:t>Por último, el usuario podrá</w:t>
+      </w:r>
+      <w:r>
+        <w:t xml:space="preserve"> crear </w:t>
+      </w:r>
+      <w:proofErr w:type="spellStart"/>
+      <w:r>
+        <w:t>playlists</w:t>
+      </w:r>
+      <w:proofErr w:type="spellEnd"/>
+      <w:r>
+        <w:t xml:space="preserve"> de vídeos, haciendo uso de la API de </w:t>
+      </w:r>
+      <w:proofErr w:type="spellStart"/>
+      <w:r>
+        <w:t>Youtube</w:t>
+      </w:r>
+      <w:proofErr w:type="spellEnd"/>
+      <w:r>
+        <w:t>,</w:t>
+      </w:r>
+      <w:r>
+        <w:t xml:space="preserve"> </w:t>
+      </w:r>
+      <w:r>
+        <w:t>y añadir los vídeos que más le puedan interesar de los mostrados tras la búsqueda</w:t>
+      </w:r>
+      <w:r>
+        <w:t>.</w:t>
+      </w:r>
+    </w:p>
+    <w:p>
+      <w:pPr>
+        <w:jc w:val="both"/>
+      </w:pPr>
+    </w:p>
+    <w:p>
+      <w:pPr>
+        <w:jc w:val="both"/>
+      </w:pPr>
+    </w:p>
+    <w:p>
+      <w:pPr>
+        <w:jc w:val="both"/>
+      </w:pPr>
+    </w:p>
+    <w:p>
+      <w:pPr>
+        <w:pStyle w:val="Ttulo2"/>
+      </w:pPr>
+      <w:bookmarkStart w:id="21" w:name="_Toc6847224"/>
+      <w:r>
+        <w:lastRenderedPageBreak/>
+        <w:t>Diagrama de clases</w:t>
+      </w:r>
+      <w:bookmarkEnd w:id="21"/>
+    </w:p>
+    <w:p>
+      <w:r>
+        <w:rPr>
+          <w:noProof/>
+        </w:rPr>
+        <w:drawing>
+          <wp:anchor distT="0" distB="0" distL="114300" distR="114300" simplePos="0" relativeHeight="251659264" behindDoc="0" locked="0" layoutInCell="1" allowOverlap="1">
+            <wp:simplePos x="0" y="0"/>
+            <wp:positionH relativeFrom="column">
+              <wp:posOffset>-407670</wp:posOffset>
+            </wp:positionH>
+            <wp:positionV relativeFrom="paragraph">
+              <wp:posOffset>302260</wp:posOffset>
+            </wp:positionV>
+            <wp:extent cx="9573895" cy="4516120"/>
+            <wp:effectExtent l="0" t="0" r="1905" b="5080"/>
+            <wp:wrapSquare wrapText="bothSides"/>
+            <wp:docPr id="3" name="Imagen 3" descr="Imagen que contiene mapa, texto&#10;&#10;Descripción generada automáticamente"/>
+            <wp:cNvGraphicFramePr>
+              <a:graphicFrameLocks xmlns:a="http://schemas.openxmlformats.org/drawingml/2006/main" noChangeAspect="1"/>
+            </wp:cNvGraphicFramePr>
+            <a:graphic xmlns:a="http://schemas.openxmlformats.org/drawingml/2006/main">
+              <a:graphicData uri="http://schemas.openxmlformats.org/drawingml/2006/picture">
+                <pic:pic xmlns:pic="http://schemas.openxmlformats.org/drawingml/2006/picture">
+                  <pic:nvPicPr>
+                    <pic:cNvPr id="3" name="clases.png"/>
+                    <pic:cNvPicPr/>
+                  </pic:nvPicPr>
+                  <pic:blipFill>
+                    <a:blip r:embed="rId36">
+                      <a:extLst>
+                        <a:ext uri="{28A0092B-C50C-407E-A947-70E740481C1C}">
+                          <a14:useLocalDpi xmlns:a14="http://schemas.microsoft.com/office/drawing/2010/main" val="0"/>
+                        </a:ext>
+                      </a:extLst>
+                    </a:blip>
+                    <a:stretch>
+                      <a:fillRect/>
+                    </a:stretch>
+                  </pic:blipFill>
+                  <pic:spPr>
+                    <a:xfrm>
+                      <a:off x="0" y="0"/>
+                      <a:ext cx="9573895" cy="4516120"/>
+                    </a:xfrm>
+                    <a:prstGeom prst="rect">
+                      <a:avLst/>
+                    </a:prstGeom>
+                  </pic:spPr>
+                </pic:pic>
+              </a:graphicData>
+            </a:graphic>
+            <wp14:sizeRelH relativeFrom="page">
+              <wp14:pctWidth>0</wp14:pctWidth>
+            </wp14:sizeRelH>
+            <wp14:sizeRelV relativeFrom="page">
+              <wp14:pctHeight>0</wp14:pctHeight>
+            </wp14:sizeRelV>
+          </wp:anchor>
+        </w:drawing>
+      </w:r>
+    </w:p>
+    <w:p/>
+    <w:p/>
+    <w:p/>
+    <w:p>
+      <w:pPr>
+        <w:pStyle w:val="Ttulo2"/>
+      </w:pPr>
+      <w:bookmarkStart w:id="22" w:name="_Toc6847225"/>
+      <w:r>
+        <w:lastRenderedPageBreak/>
+        <w:t>Diagramas de secuencia</w:t>
+      </w:r>
+      <w:bookmarkEnd w:id="22"/>
+    </w:p>
+    <w:p/>
+    <w:p>
+      <w:pPr>
+        <w:pStyle w:val="Ttulo3"/>
+      </w:pPr>
+      <w:bookmarkStart w:id="23" w:name="_Toc6847226"/>
+      <w:r>
+        <w:t>Búsqueda de información e imágenes de recetas</w:t>
+      </w:r>
+      <w:bookmarkEnd w:id="23"/>
+    </w:p>
+    <w:p>
+      <w:r>
+        <w:rPr>
+          <w:noProof/>
+        </w:rPr>
+        <w:drawing>
+          <wp:anchor distT="0" distB="0" distL="114300" distR="114300" simplePos="0" relativeHeight="251660288" behindDoc="0" locked="0" layoutInCell="1" allowOverlap="1">
+            <wp:simplePos x="0" y="0"/>
+            <wp:positionH relativeFrom="column">
+              <wp:posOffset>-407670</wp:posOffset>
+            </wp:positionH>
+            <wp:positionV relativeFrom="paragraph">
+              <wp:posOffset>483235</wp:posOffset>
+            </wp:positionV>
+            <wp:extent cx="9620250" cy="2814320"/>
+            <wp:effectExtent l="0" t="0" r="6350" b="5080"/>
+            <wp:wrapSquare wrapText="bothSides"/>
+            <wp:docPr id="12" name="Imagen 12" descr="Imagen que contiene captura de pantalla&#10;&#10;Descripción generada automáticamente"/>
+            <wp:cNvGraphicFramePr>
+              <a:graphicFrameLocks xmlns:a="http://schemas.openxmlformats.org/drawingml/2006/main" noChangeAspect="1"/>
+            </wp:cNvGraphicFramePr>
+            <a:graphic xmlns:a="http://schemas.openxmlformats.org/drawingml/2006/main">
+              <a:graphicData uri="http://schemas.openxmlformats.org/drawingml/2006/picture">
+                <pic:pic xmlns:pic="http://schemas.openxmlformats.org/drawingml/2006/picture">
+                  <pic:nvPicPr>
+                    <pic:cNvPr id="12" name="d_sec_busqueda_receta.png"/>
+                    <pic:cNvPicPr/>
+                  </pic:nvPicPr>
+                  <pic:blipFill>
+                    <a:blip r:embed="rId37">
+                      <a:extLst>
+                        <a:ext uri="{28A0092B-C50C-407E-A947-70E740481C1C}">
+                          <a14:useLocalDpi xmlns:a14="http://schemas.microsoft.com/office/drawing/2010/main" val="0"/>
+                        </a:ext>
+                      </a:extLst>
+                    </a:blip>
+                    <a:stretch>
+                      <a:fillRect/>
+                    </a:stretch>
+                  </pic:blipFill>
+                  <pic:spPr>
+                    <a:xfrm>
+                      <a:off x="0" y="0"/>
+                      <a:ext cx="9620250" cy="2814320"/>
+                    </a:xfrm>
+                    <a:prstGeom prst="rect">
+                      <a:avLst/>
+                    </a:prstGeom>
+                  </pic:spPr>
+                </pic:pic>
+              </a:graphicData>
+            </a:graphic>
+            <wp14:sizeRelH relativeFrom="page">
+              <wp14:pctWidth>0</wp14:pctWidth>
+            </wp14:sizeRelH>
+            <wp14:sizeRelV relativeFrom="page">
+              <wp14:pctHeight>0</wp14:pctHeight>
+            </wp14:sizeRelV>
+          </wp:anchor>
+        </w:drawing>
+      </w:r>
+    </w:p>
+    <w:p/>
+    <w:p/>
+    <w:p/>
+    <w:p/>
+    <w:p/>
+    <w:p/>
+    <w:p>
+      <w:pPr>
+        <w:pStyle w:val="Ttulo3"/>
+      </w:pPr>
+      <w:bookmarkStart w:id="24" w:name="_Toc6847227"/>
+      <w:r>
+        <w:lastRenderedPageBreak/>
+        <w:t>Búsqueda de vídeos de receta</w:t>
+      </w:r>
+      <w:bookmarkEnd w:id="24"/>
+    </w:p>
+    <w:p/>
+    <w:p>
+      <w:pPr>
+        <w:jc w:val="center"/>
+      </w:pPr>
+      <w:r>
+        <w:rPr>
+          <w:noProof/>
+        </w:rPr>
+        <w:drawing>
+          <wp:inline distT="0" distB="0" distL="0" distR="0">
+            <wp:extent cx="7013051" cy="2337517"/>
+            <wp:effectExtent l="0" t="0" r="0" b="0"/>
+            <wp:docPr id="14" name="Imagen 14" descr="Imagen que contiene captura de pantalla&#10;&#10;Descripción generada automáticamente"/>
+            <wp:cNvGraphicFramePr>
+              <a:graphicFrameLocks xmlns:a="http://schemas.openxmlformats.org/drawingml/2006/main" noChangeAspect="1"/>
+            </wp:cNvGraphicFramePr>
+            <a:graphic xmlns:a="http://schemas.openxmlformats.org/drawingml/2006/main">
+              <a:graphicData uri="http://schemas.openxmlformats.org/drawingml/2006/picture">
+                <pic:pic xmlns:pic="http://schemas.openxmlformats.org/drawingml/2006/picture">
+                  <pic:nvPicPr>
+                    <pic:cNvPr id="14" name="d_sec_busqueda_video.png"/>
+                    <pic:cNvPicPr/>
+                  </pic:nvPicPr>
+                  <pic:blipFill>
+                    <a:blip r:embed="rId38">
+                      <a:extLst>
+                        <a:ext uri="{28A0092B-C50C-407E-A947-70E740481C1C}">
+                          <a14:useLocalDpi xmlns:a14="http://schemas.microsoft.com/office/drawing/2010/main" val="0"/>
+                        </a:ext>
+                      </a:extLst>
+                    </a:blip>
+                    <a:stretch>
+                      <a:fillRect/>
+                    </a:stretch>
+                  </pic:blipFill>
+                  <pic:spPr>
+                    <a:xfrm>
+                      <a:off x="0" y="0"/>
+                      <a:ext cx="7064695" cy="2354731"/>
+                    </a:xfrm>
+                    <a:prstGeom prst="rect">
+                      <a:avLst/>
+                    </a:prstGeom>
+                  </pic:spPr>
+                </pic:pic>
+              </a:graphicData>
+            </a:graphic>
+          </wp:inline>
+        </w:drawing>
+      </w:r>
+    </w:p>
+    <w:p/>
+    <w:p/>
+    <w:p/>
+    <w:p/>
+    <w:p/>
+    <w:p/>
+    <w:p/>
+    <w:p/>
+    <w:p/>
+    <w:p/>
+    <w:p>
+      <w:pPr>
+        <w:pStyle w:val="Ttulo3"/>
+      </w:pPr>
+      <w:bookmarkStart w:id="25" w:name="_Toc6847228"/>
+      <w:r>
+        <w:lastRenderedPageBreak/>
+        <w:t xml:space="preserve">Creación de </w:t>
+      </w:r>
+      <w:proofErr w:type="spellStart"/>
+      <w:r>
+        <w:t>playlist</w:t>
+      </w:r>
+      <w:proofErr w:type="spellEnd"/>
+      <w:r>
+        <w:t xml:space="preserve"> de recetas</w:t>
+      </w:r>
+      <w:bookmarkEnd w:id="25"/>
+    </w:p>
+    <w:p>
+      <w:r>
+        <w:rPr>
+          <w:noProof/>
+        </w:rPr>
+        <w:drawing>
+          <wp:anchor distT="0" distB="0" distL="114300" distR="114300" simplePos="0" relativeHeight="251661312" behindDoc="0" locked="0" layoutInCell="1" allowOverlap="1">
+            <wp:simplePos x="0" y="0"/>
+            <wp:positionH relativeFrom="column">
+              <wp:posOffset>-320040</wp:posOffset>
+            </wp:positionH>
+            <wp:positionV relativeFrom="paragraph">
+              <wp:posOffset>398946</wp:posOffset>
+            </wp:positionV>
+            <wp:extent cx="9465310" cy="3275330"/>
+            <wp:effectExtent l="0" t="0" r="0" b="1270"/>
+            <wp:wrapSquare wrapText="bothSides"/>
+            <wp:docPr id="16" name="Imagen 16" descr="Imagen que contiene captura de pantalla&#10;&#10;Descripción generada automáticamente"/>
+            <wp:cNvGraphicFramePr>
+              <a:graphicFrameLocks xmlns:a="http://schemas.openxmlformats.org/drawingml/2006/main" noChangeAspect="1"/>
+            </wp:cNvGraphicFramePr>
+            <a:graphic xmlns:a="http://schemas.openxmlformats.org/drawingml/2006/main">
+              <a:graphicData uri="http://schemas.openxmlformats.org/drawingml/2006/picture">
+                <pic:pic xmlns:pic="http://schemas.openxmlformats.org/drawingml/2006/picture">
+                  <pic:nvPicPr>
+                    <pic:cNvPr id="16" name="d_sec_crear_playlist.png"/>
+                    <pic:cNvPicPr/>
+                  </pic:nvPicPr>
+                  <pic:blipFill>
+                    <a:blip r:embed="rId39">
+                      <a:extLst>
+                        <a:ext uri="{28A0092B-C50C-407E-A947-70E740481C1C}">
+                          <a14:useLocalDpi xmlns:a14="http://schemas.microsoft.com/office/drawing/2010/main" val="0"/>
+                        </a:ext>
+                      </a:extLst>
+                    </a:blip>
+                    <a:stretch>
+                      <a:fillRect/>
+                    </a:stretch>
+                  </pic:blipFill>
+                  <pic:spPr>
+                    <a:xfrm>
+                      <a:off x="0" y="0"/>
+                      <a:ext cx="9465310" cy="3275330"/>
+                    </a:xfrm>
+                    <a:prstGeom prst="rect">
+                      <a:avLst/>
+                    </a:prstGeom>
+                  </pic:spPr>
+                </pic:pic>
+              </a:graphicData>
+            </a:graphic>
+            <wp14:sizeRelH relativeFrom="page">
+              <wp14:pctWidth>0</wp14:pctWidth>
+            </wp14:sizeRelH>
+            <wp14:sizeRelV relativeFrom="page">
+              <wp14:pctHeight>0</wp14:pctHeight>
+            </wp14:sizeRelV>
+          </wp:anchor>
+        </w:drawing>
+      </w:r>
+    </w:p>
+    <w:p>
+      <w:pPr>
+        <w:jc w:val="center"/>
+      </w:pPr>
+    </w:p>
+    <w:p/>
+    <w:p/>
+    <w:p/>
+    <w:p/>
+    <w:p/>
+    <w:p/>
+    <w:p>
+      <w:pPr>
+        <w:pStyle w:val="Ttulo3"/>
+      </w:pPr>
+      <w:bookmarkStart w:id="26" w:name="_Toc6847229"/>
+      <w:r>
+        <w:lastRenderedPageBreak/>
+        <w:t xml:space="preserve">Añadir vídeos a </w:t>
+      </w:r>
+      <w:proofErr w:type="spellStart"/>
+      <w:r>
+        <w:t>playlist</w:t>
+      </w:r>
+      <w:proofErr w:type="spellEnd"/>
+      <w:r>
+        <w:t xml:space="preserve"> de recetas</w:t>
+      </w:r>
+      <w:bookmarkEnd w:id="26"/>
+    </w:p>
+    <w:p/>
+    <w:p>
+      <w:pPr>
+        <w:jc w:val="center"/>
+      </w:pPr>
+      <w:r>
+        <w:rPr>
+          <w:noProof/>
+        </w:rPr>
+        <w:drawing>
+          <wp:inline distT="0" distB="0" distL="0" distR="0">
+            <wp:extent cx="7983110" cy="3034859"/>
+            <wp:effectExtent l="0" t="0" r="5715" b="635"/>
+            <wp:docPr id="17" name="Imagen 17" descr="Imagen que contiene captura de pantalla&#10;&#10;Descripción generada automáticamente"/>
+            <wp:cNvGraphicFramePr>
+              <a:graphicFrameLocks xmlns:a="http://schemas.openxmlformats.org/drawingml/2006/main" noChangeAspect="1"/>
+            </wp:cNvGraphicFramePr>
+            <a:graphic xmlns:a="http://schemas.openxmlformats.org/drawingml/2006/main">
+              <a:graphicData uri="http://schemas.openxmlformats.org/drawingml/2006/picture">
+                <pic:pic xmlns:pic="http://schemas.openxmlformats.org/drawingml/2006/picture">
+                  <pic:nvPicPr>
+                    <pic:cNvPr id="17" name="d_sec_add_video.png"/>
+                    <pic:cNvPicPr/>
+                  </pic:nvPicPr>
+                  <pic:blipFill>
+                    <a:blip r:embed="rId40">
+                      <a:extLst>
+                        <a:ext uri="{28A0092B-C50C-407E-A947-70E740481C1C}">
+                          <a14:useLocalDpi xmlns:a14="http://schemas.microsoft.com/office/drawing/2010/main" val="0"/>
+                        </a:ext>
+                      </a:extLst>
+                    </a:blip>
+                    <a:stretch>
+                      <a:fillRect/>
+                    </a:stretch>
+                  </pic:blipFill>
+                  <pic:spPr>
+                    <a:xfrm>
+                      <a:off x="0" y="0"/>
+                      <a:ext cx="8019206" cy="3048581"/>
+                    </a:xfrm>
+                    <a:prstGeom prst="rect">
+                      <a:avLst/>
+                    </a:prstGeom>
+                  </pic:spPr>
+                </pic:pic>
+              </a:graphicData>
+            </a:graphic>
+          </wp:inline>
+        </w:drawing>
+      </w:r>
+    </w:p>
+    <w:p>
+      <w:pPr>
+        <w:pStyle w:val="Ttulo3"/>
+        <w:numPr>
+          <w:ilvl w:val="0"/>
+          <w:numId w:val="0"/>
+        </w:numPr>
+        <w:ind w:left="432"/>
+      </w:pPr>
+    </w:p>
+    <w:p/>
     <w:p/>
     <w:p>
       <w:pPr>
@@ -5479,10 +6657,12 @@
       <w:pPr>
         <w:pStyle w:val="Ttulo1"/>
       </w:pPr>
+      <w:bookmarkStart w:id="27" w:name="_Toc6847230"/>
       <w:r>
         <w:lastRenderedPageBreak/>
         <w:t>Documentación de API REST</w:t>
       </w:r>
+      <w:bookmarkEnd w:id="27"/>
     </w:p>
     <w:p/>
     <w:p>
@@ -5505,7 +6685,7 @@
       <w:r>
         <w:t xml:space="preserve">URI de la API: </w:t>
       </w:r>
-      <w:hyperlink r:id="rId36" w:history="1">
+      <w:hyperlink r:id="rId41" w:history="1">
         <w:r>
           <w:rPr>
             <w:rStyle w:val="Hipervnculo"/>
@@ -5523,9 +6703,11 @@
       <w:pPr>
         <w:pStyle w:val="Ttulo2"/>
       </w:pPr>
+      <w:bookmarkStart w:id="28" w:name="_Toc6847231"/>
       <w:r>
         <w:t>Recurso ingrediente</w:t>
       </w:r>
+      <w:bookmarkEnd w:id="28"/>
     </w:p>
     <w:p/>
     <w:tbl>
@@ -6191,9 +7373,11 @@
       <w:pPr>
         <w:pStyle w:val="Ttulo2"/>
       </w:pPr>
+      <w:bookmarkStart w:id="29" w:name="_Toc6847232"/>
       <w:r>
         <w:t>Recurso receta</w:t>
       </w:r>
+      <w:bookmarkEnd w:id="29"/>
     </w:p>
     <w:p/>
     <w:tbl>
@@ -6748,6 +7932,7 @@
               <w:rPr>
                 <w:b w:val="0"/>
               </w:rPr>
+              <w:lastRenderedPageBreak/>
               <w:t>DELETE</w:t>
             </w:r>
           </w:p>
@@ -6790,11 +7975,7 @@
             </w:r>
             <w:proofErr w:type="spellEnd"/>
             <w:r>
-              <w:t xml:space="preserve">}. </w:t>
-            </w:r>
-            <w:r>
-              <w:lastRenderedPageBreak/>
-              <w:t>Si la receta no existe, devuelve un código de estado de error 404 “</w:t>
+              <w:t>}. Si la receta no existe, devuelve un código de estado de error 404 “</w:t>
             </w:r>
             <w:proofErr w:type="spellStart"/>
             <w:r>
@@ -6846,7 +8027,6 @@
               <w:rPr>
                 <w:b w:val="0"/>
               </w:rPr>
-              <w:lastRenderedPageBreak/>
               <w:t>DELETE</w:t>
             </w:r>
           </w:p>
@@ -7633,9 +8813,7 @@
     <w:sectPr>
       <w:pgSz w:w="11906" w:h="16838"/>
       <w:pgMar w:top="1417" w:right="1701" w:bottom="1417" w:left="1701" w:header="708" w:footer="708" w:gutter="0"/>
-      <w:pgNumType w:start="1"/>
       <w:cols w:space="708"/>
-      <w:titlePg/>
       <w:docGrid w:linePitch="360"/>
     </w:sectPr>
   </w:body>
@@ -7674,91 +8852,12 @@
       <w:rPr>
         <w:rStyle w:val="Nmerodepgina"/>
       </w:rPr>
-      <w:id w:val="-1933034257"/>
+      <w:id w:val="866639366"/>
       <w:docPartObj>
         <w:docPartGallery w:val="Page Numbers (Bottom of Page)"/>
         <w:docPartUnique/>
       </w:docPartObj>
     </w:sdtPr>
-    <w:sdtEndPr>
-      <w:rPr>
-        <w:rStyle w:val="Nmerodepgina"/>
-      </w:rPr>
-    </w:sdtEndPr>
-    <w:sdtContent>
-      <w:p>
-        <w:pPr>
-          <w:pStyle w:val="Piedepgina"/>
-          <w:framePr w:wrap="none" w:vAnchor="text" w:hAnchor="page" w:x="1441" w:y="-151"/>
-          <w:rPr>
-            <w:rStyle w:val="Nmerodepgina"/>
-          </w:rPr>
-        </w:pPr>
-        <w:r>
-          <w:rPr>
-            <w:rStyle w:val="Nmerodepgina"/>
-          </w:rPr>
-          <w:fldChar w:fldCharType="begin"/>
-        </w:r>
-        <w:r>
-          <w:rPr>
-            <w:rStyle w:val="Nmerodepgina"/>
-          </w:rPr>
-          <w:instrText xml:space="preserve"> PAGE </w:instrText>
-        </w:r>
-        <w:r>
-          <w:rPr>
-            <w:rStyle w:val="Nmerodepgina"/>
-          </w:rPr>
-          <w:fldChar w:fldCharType="separate"/>
-        </w:r>
-        <w:r>
-          <w:rPr>
-            <w:rStyle w:val="Nmerodepgina"/>
-            <w:noProof/>
-          </w:rPr>
-          <w:t>4</w:t>
-        </w:r>
-        <w:r>
-          <w:rPr>
-            <w:rStyle w:val="Nmerodepgina"/>
-          </w:rPr>
-          <w:fldChar w:fldCharType="end"/>
-        </w:r>
-      </w:p>
-    </w:sdtContent>
-  </w:sdt>
-  <w:p>
-    <w:pPr>
-      <w:pStyle w:val="Piedepgina"/>
-      <w:framePr w:wrap="none" w:vAnchor="text" w:hAnchor="page" w:x="1441" w:y="-151"/>
-      <w:ind w:right="360" w:firstLine="360"/>
-      <w:rPr>
-        <w:rStyle w:val="Nmerodepgina"/>
-      </w:rPr>
-    </w:pPr>
-  </w:p>
-</w:ftr>
-</file>
-
-<file path=word/footer2.xml><?xml version="1.0" encoding="utf-8"?>
-<w:ftr xmlns:wpc="http://schemas.microsoft.com/office/word/2010/wordprocessingCanvas" xmlns:cx="http://schemas.microsoft.com/office/drawing/2014/chartex" xmlns:cx1="http://schemas.microsoft.com/office/drawing/2015/9/8/chartex" xmlns:cx2="http://schemas.microsoft.com/office/drawing/2015/10/21/chartex" xmlns:cx3="http://schemas.microsoft.com/office/drawing/2016/5/9/chartex" xmlns:cx4="http://schemas.microsoft.com/office/drawing/2016/5/10/chartex" xmlns:cx5="http://schemas.microsoft.com/office/drawing/2016/5/11/chartex" xmlns:cx6="http://schemas.microsoft.com/office/drawing/2016/5/12/chartex" xmlns:cx7="http://schemas.microsoft.com/office/drawing/2016/5/13/chartex" xmlns:cx8="http://schemas.microsoft.com/office/drawing/2016/5/14/chartex" xmlns:mc="http://schemas.openxmlformats.org/markup-compatibility/2006" xmlns:aink="http://schemas.microsoft.com/office/drawing/2016/ink" xmlns:am3d="http://schemas.microsoft.com/office/drawing/2017/model3d" xmlns:o="urn:schemas-microsoft-com:office:office" xmlns:r="http://schemas.openxmlformats.org/officeDocument/2006/relationships" xmlns:m="http://schemas.openxmlformats.org/officeDocument/2006/math" xmlns:v="urn:schemas-microsoft-com:vml" xmlns:wp14="http://schemas.microsoft.com/office/word/2010/wordprocessingDrawing" xmlns:wp="http://schemas.openxmlformats.org/drawingml/2006/wordprocessingDrawing" xmlns:w10="urn:schemas-microsoft-com:office:word" xmlns:w="http://schemas.openxmlformats.org/wordprocessingml/2006/main" xmlns:w14="http://schemas.microsoft.com/office/word/2010/wordml" xmlns:w15="http://schemas.microsoft.com/office/word/2012/wordml" xmlns:w16cid="http://schemas.microsoft.com/office/word/2016/wordml/cid" xmlns:w16se="http://schemas.microsoft.com/office/word/2015/wordml/symex" xmlns:wpg="http://schemas.microsoft.com/office/word/2010/wordprocessingGroup" xmlns:wpi="http://schemas.microsoft.com/office/word/2010/wordprocessingInk" xmlns:wne="http://schemas.microsoft.com/office/word/2006/wordml" xmlns:wps="http://schemas.microsoft.com/office/word/2010/wordprocessingShape" mc:Ignorable="w14 w15 w16se w16cid wp14">
-  <w:sdt>
-    <w:sdtPr>
-      <w:rPr>
-        <w:rStyle w:val="Nmerodepgina"/>
-      </w:rPr>
-      <w:id w:val="-537044042"/>
-      <w:docPartObj>
-        <w:docPartGallery w:val="Page Numbers (Bottom of Page)"/>
-        <w:docPartUnique/>
-      </w:docPartObj>
-    </w:sdtPr>
-    <w:sdtEndPr>
-      <w:rPr>
-        <w:rStyle w:val="Nmerodepgina"/>
-      </w:rPr>
-    </w:sdtEndPr>
     <w:sdtContent>
       <w:p>
         <w:pPr>
@@ -7791,7 +8890,76 @@
             <w:rStyle w:val="Nmerodepgina"/>
             <w:noProof/>
           </w:rPr>
-          <w:t>3</w:t>
+          <w:t>22</w:t>
+        </w:r>
+        <w:r>
+          <w:rPr>
+            <w:rStyle w:val="Nmerodepgina"/>
+          </w:rPr>
+          <w:fldChar w:fldCharType="end"/>
+        </w:r>
+      </w:p>
+    </w:sdtContent>
+  </w:sdt>
+  <w:p>
+    <w:pPr>
+      <w:pStyle w:val="Piedepgina"/>
+      <w:framePr w:wrap="none" w:vAnchor="text" w:hAnchor="page" w:x="1441" w:y="-151"/>
+      <w:ind w:right="360" w:firstLine="360"/>
+      <w:rPr>
+        <w:rStyle w:val="Nmerodepgina"/>
+      </w:rPr>
+    </w:pPr>
+  </w:p>
+</w:ftr>
+</file>
+
+<file path=word/footer2.xml><?xml version="1.0" encoding="utf-8"?>
+<w:ftr xmlns:wpc="http://schemas.microsoft.com/office/word/2010/wordprocessingCanvas" xmlns:cx="http://schemas.microsoft.com/office/drawing/2014/chartex" xmlns:cx1="http://schemas.microsoft.com/office/drawing/2015/9/8/chartex" xmlns:cx2="http://schemas.microsoft.com/office/drawing/2015/10/21/chartex" xmlns:cx3="http://schemas.microsoft.com/office/drawing/2016/5/9/chartex" xmlns:cx4="http://schemas.microsoft.com/office/drawing/2016/5/10/chartex" xmlns:cx5="http://schemas.microsoft.com/office/drawing/2016/5/11/chartex" xmlns:cx6="http://schemas.microsoft.com/office/drawing/2016/5/12/chartex" xmlns:cx7="http://schemas.microsoft.com/office/drawing/2016/5/13/chartex" xmlns:cx8="http://schemas.microsoft.com/office/drawing/2016/5/14/chartex" xmlns:mc="http://schemas.openxmlformats.org/markup-compatibility/2006" xmlns:aink="http://schemas.microsoft.com/office/drawing/2016/ink" xmlns:am3d="http://schemas.microsoft.com/office/drawing/2017/model3d" xmlns:o="urn:schemas-microsoft-com:office:office" xmlns:r="http://schemas.openxmlformats.org/officeDocument/2006/relationships" xmlns:m="http://schemas.openxmlformats.org/officeDocument/2006/math" xmlns:v="urn:schemas-microsoft-com:vml" xmlns:wp14="http://schemas.microsoft.com/office/word/2010/wordprocessingDrawing" xmlns:wp="http://schemas.openxmlformats.org/drawingml/2006/wordprocessingDrawing" xmlns:w10="urn:schemas-microsoft-com:office:word" xmlns:w="http://schemas.openxmlformats.org/wordprocessingml/2006/main" xmlns:w14="http://schemas.microsoft.com/office/word/2010/wordml" xmlns:w15="http://schemas.microsoft.com/office/word/2012/wordml" xmlns:w16cid="http://schemas.microsoft.com/office/word/2016/wordml/cid" xmlns:w16se="http://schemas.microsoft.com/office/word/2015/wordml/symex" xmlns:wpg="http://schemas.microsoft.com/office/word/2010/wordprocessingGroup" xmlns:wpi="http://schemas.microsoft.com/office/word/2010/wordprocessingInk" xmlns:wne="http://schemas.microsoft.com/office/word/2006/wordml" xmlns:wps="http://schemas.microsoft.com/office/word/2010/wordprocessingShape" mc:Ignorable="w14 w15 w16se w16cid wp14">
+  <w:sdt>
+    <w:sdtPr>
+      <w:rPr>
+        <w:rStyle w:val="Nmerodepgina"/>
+      </w:rPr>
+      <w:id w:val="-452245881"/>
+      <w:docPartObj>
+        <w:docPartGallery w:val="Page Numbers (Bottom of Page)"/>
+        <w:docPartUnique/>
+      </w:docPartObj>
+    </w:sdtPr>
+    <w:sdtContent>
+      <w:p>
+        <w:pPr>
+          <w:pStyle w:val="Piedepgina"/>
+          <w:framePr w:wrap="none" w:vAnchor="text" w:hAnchor="margin" w:xAlign="outside" w:y="1"/>
+          <w:rPr>
+            <w:rStyle w:val="Nmerodepgina"/>
+          </w:rPr>
+        </w:pPr>
+        <w:r>
+          <w:rPr>
+            <w:rStyle w:val="Nmerodepgina"/>
+          </w:rPr>
+          <w:fldChar w:fldCharType="begin"/>
+        </w:r>
+        <w:r>
+          <w:rPr>
+            <w:rStyle w:val="Nmerodepgina"/>
+          </w:rPr>
+          <w:instrText xml:space="preserve"> PAGE </w:instrText>
+        </w:r>
+        <w:r>
+          <w:rPr>
+            <w:rStyle w:val="Nmerodepgina"/>
+          </w:rPr>
+          <w:fldChar w:fldCharType="separate"/>
+        </w:r>
+        <w:r>
+          <w:rPr>
+            <w:rStyle w:val="Nmerodepgina"/>
+            <w:noProof/>
+          </w:rPr>
+          <w:t>23</w:t>
         </w:r>
         <w:r>
           <w:rPr>
@@ -9176,7 +10344,7 @@
       </w:pPr>
     </w:pPrDefault>
   </w:docDefaults>
-  <w:latentStyles w:defLockedState="0" w:defUIPriority="99" w:defSemiHidden="0" w:defUnhideWhenUsed="0" w:defQFormat="0" w:count="375">
+  <w:latentStyles w:defLockedState="0" w:defUIPriority="99" w:defSemiHidden="0" w:defUnhideWhenUsed="0" w:defQFormat="0" w:count="376">
     <w:lsdException w:name="Normal" w:uiPriority="0" w:qFormat="1"/>
     <w:lsdException w:name="heading 1" w:uiPriority="9" w:qFormat="1"/>
     <w:lsdException w:name="heading 2" w:semiHidden="1" w:uiPriority="9" w:unhideWhenUsed="1" w:qFormat="1"/>
@@ -9552,6 +10720,7 @@
     <w:lsdException w:name="Smart Hyperlink" w:semiHidden="1" w:unhideWhenUsed="1"/>
     <w:lsdException w:name="Hashtag" w:semiHidden="1" w:unhideWhenUsed="1"/>
     <w:lsdException w:name="Unresolved Mention" w:semiHidden="1" w:unhideWhenUsed="1"/>
+    <w:lsdException w:name="Smart Link" w:semiHidden="1" w:unhideWhenUsed="1"/>
   </w:latentStyles>
   <w:style w:type="paragraph" w:default="1" w:styleId="Normal">
     <w:name w:val="Normal"/>
@@ -9617,7 +10786,6 @@
     <w:next w:val="Normal"/>
     <w:link w:val="Ttulo3Car"/>
     <w:uiPriority w:val="9"/>
-    <w:semiHidden/>
     <w:unhideWhenUsed/>
     <w:qFormat/>
     <w:rsid w:val="00A01792"/>
@@ -10217,7 +11385,6 @@
     <w:basedOn w:val="Fuentedeprrafopredeter"/>
     <w:link w:val="Ttulo3"/>
     <w:uiPriority w:val="9"/>
-    <w:semiHidden/>
     <w:rsid w:val="00A01792"/>
     <w:rPr>
       <w:rFonts w:asciiTheme="majorHAnsi" w:eastAsiaTheme="majorEastAsia" w:hAnsiTheme="majorHAnsi" w:cstheme="majorBidi"/>
@@ -10557,6 +11724,19 @@
       <w:shd w:val="clear" w:color="auto" w:fill="E1DFDD"/>
     </w:rPr>
   </w:style>
+  <w:style w:type="paragraph" w:styleId="TDC3">
+    <w:name w:val="toc 3"/>
+    <w:basedOn w:val="Normal"/>
+    <w:next w:val="Normal"/>
+    <w:autoRedefine/>
+    <w:uiPriority w:val="39"/>
+    <w:unhideWhenUsed/>
+    <w:rsid w:val="000D11D8"/>
+    <w:pPr>
+      <w:spacing w:after="100"/>
+      <w:ind w:left="480"/>
+    </w:pPr>
+  </w:style>
 </w:styles>
 </file>
 
@@ -10826,7 +12006,7 @@
 </file>
 
 <file path=customXml/itemProps1.xml><?xml version="1.0" encoding="utf-8"?>
-<ds:datastoreItem xmlns:ds="http://schemas.openxmlformats.org/officeDocument/2006/customXml" ds:itemID="{F4D40C8D-BAE6-4FA9-BEAD-4966B0A351E7}">
+<ds:datastoreItem xmlns:ds="http://schemas.openxmlformats.org/officeDocument/2006/customXml" ds:itemID="{238D531B-023B-924E-9888-628CE5F73578}">
   <ds:schemaRefs>
     <ds:schemaRef ds:uri="http://schemas.openxmlformats.org/officeDocument/2006/bibliography"/>
   </ds:schemaRefs>

</xml_diff>

<commit_message>
Cambios mockups y FooDreams-AISS-1819.docx
</commit_message>
<xml_diff>
--- a/segundo-entregable/FooDreams-AISS-1819.docx
+++ b/segundo-entregable/FooDreams-AISS-1819.docx
@@ -5039,8 +5039,6 @@
       <w:r>
         <w:t xml:space="preserve"> </w:t>
       </w:r>
-      <w:bookmarkStart w:id="9" w:name="_GoBack"/>
-      <w:bookmarkEnd w:id="9"/>
       <w:r>
         <w:t>en cualquiera de las vistas anteriores, se m</w:t>
       </w:r>
@@ -5151,7 +5149,7 @@
       <w:pPr>
         <w:pStyle w:val="Ttulo2"/>
       </w:pPr>
-      <w:bookmarkStart w:id="10" w:name="_Toc6847213"/>
+      <w:bookmarkStart w:id="9" w:name="_Toc6847213"/>
       <w:r>
         <w:lastRenderedPageBreak/>
         <w:t xml:space="preserve">Vista desktop de </w:t>
@@ -5167,7 +5165,7 @@
       <w:r>
         <w:t xml:space="preserve"> por el usuario</w:t>
       </w:r>
-      <w:bookmarkEnd w:id="10"/>
+      <w:bookmarkEnd w:id="9"/>
     </w:p>
     <w:p/>
     <w:p>
@@ -5272,7 +5270,7 @@
       <w:pPr>
         <w:pStyle w:val="Ttulo2"/>
       </w:pPr>
-      <w:bookmarkStart w:id="11" w:name="_Toc6847214"/>
+      <w:bookmarkStart w:id="10" w:name="_Toc6847214"/>
       <w:r>
         <w:lastRenderedPageBreak/>
         <w:t xml:space="preserve">Vista </w:t>
@@ -5285,7 +5283,7 @@
       <w:r>
         <w:t xml:space="preserve"> de página principal de inicio</w:t>
       </w:r>
-      <w:bookmarkEnd w:id="11"/>
+      <w:bookmarkEnd w:id="10"/>
     </w:p>
     <w:p/>
     <w:p>
@@ -5295,13 +5293,12 @@
       <w:r>
         <w:rPr>
           <w:noProof/>
-          <w:lang w:eastAsia="es-ES"/>
         </w:rPr>
         <w:drawing>
           <wp:inline distT="0" distB="0" distL="0" distR="0">
-            <wp:extent cx="1661553" cy="3384000"/>
-            <wp:effectExtent l="0" t="0" r="2540" b="0"/>
-            <wp:docPr id="15" name="Imagen 15" descr="Imagen que contiene captura de pantalla&#10;&#10;Descripción generada automáticamente"/>
+            <wp:extent cx="1663200" cy="3384000"/>
+            <wp:effectExtent l="0" t="0" r="0" b="6985"/>
+            <wp:docPr id="18" name="Imagen 18"/>
             <wp:cNvGraphicFramePr>
               <a:graphicFrameLocks xmlns:a="http://schemas.openxmlformats.org/drawingml/2006/main" noChangeAspect="1"/>
             </wp:cNvGraphicFramePr>
@@ -5309,7 +5306,7 @@
               <a:graphicData uri="http://schemas.openxmlformats.org/drawingml/2006/picture">
                 <pic:pic xmlns:pic="http://schemas.openxmlformats.org/drawingml/2006/picture">
                   <pic:nvPicPr>
-                    <pic:cNvPr id="15" name="foodreams_mobile_mainpage.png"/>
+                    <pic:cNvPr id="18" name="foodreams_mobile_mainpage.png"/>
                     <pic:cNvPicPr/>
                   </pic:nvPicPr>
                   <pic:blipFill>
@@ -5327,7 +5324,7 @@
                   <pic:spPr>
                     <a:xfrm>
                       <a:off x="0" y="0"/>
-                      <a:ext cx="1661553" cy="3384000"/>
+                      <a:ext cx="1663200" cy="3384000"/>
                     </a:xfrm>
                     <a:prstGeom prst="rect">
                       <a:avLst/>
@@ -5349,7 +5346,7 @@
       <w:pPr>
         <w:pStyle w:val="Ttulo2"/>
       </w:pPr>
-      <w:bookmarkStart w:id="12" w:name="_Toc6847215"/>
+      <w:bookmarkStart w:id="11" w:name="_Toc6847215"/>
       <w:r>
         <w:t xml:space="preserve">Vista </w:t>
       </w:r>
@@ -5361,7 +5358,7 @@
       <w:r>
         <w:t xml:space="preserve"> de resultados de búsqueda de recetas</w:t>
       </w:r>
-      <w:bookmarkEnd w:id="12"/>
+      <w:bookmarkEnd w:id="11"/>
     </w:p>
     <w:p/>
     <w:p>
@@ -5376,7 +5373,7 @@
           <wp:inline distT="0" distB="0" distL="0" distR="0">
             <wp:extent cx="1663200" cy="3384000"/>
             <wp:effectExtent l="0" t="0" r="0" b="6985"/>
-            <wp:docPr id="7" name="Imagen 7"/>
+            <wp:docPr id="20" name="Imagen 20"/>
             <wp:cNvGraphicFramePr>
               <a:graphicFrameLocks xmlns:a="http://schemas.openxmlformats.org/drawingml/2006/main" noChangeAspect="1"/>
             </wp:cNvGraphicFramePr>
@@ -5384,7 +5381,7 @@
               <a:graphicData uri="http://schemas.openxmlformats.org/drawingml/2006/picture">
                 <pic:pic xmlns:pic="http://schemas.openxmlformats.org/drawingml/2006/picture">
                   <pic:nvPicPr>
-                    <pic:cNvPr id="7" name="foodreams_mobile_recetas.png"/>
+                    <pic:cNvPr id="20" name="foodreams_mobile_recetas.png"/>
                     <pic:cNvPicPr/>
                   </pic:nvPicPr>
                   <pic:blipFill>
@@ -5424,7 +5421,7 @@
       <w:pPr>
         <w:pStyle w:val="Ttulo2"/>
       </w:pPr>
-      <w:bookmarkStart w:id="13" w:name="_Toc6847216"/>
+      <w:bookmarkStart w:id="12" w:name="_Toc6847216"/>
       <w:r>
         <w:lastRenderedPageBreak/>
         <w:t xml:space="preserve">Vista </w:t>
@@ -5437,7 +5434,7 @@
       <w:r>
         <w:t xml:space="preserve"> de resultados de fotos de recetas relacionadas</w:t>
       </w:r>
-      <w:bookmarkEnd w:id="13"/>
+      <w:bookmarkEnd w:id="12"/>
     </w:p>
     <w:p/>
     <w:p>
@@ -5452,7 +5449,7 @@
           <wp:inline distT="0" distB="0" distL="0" distR="0">
             <wp:extent cx="1663200" cy="3384000"/>
             <wp:effectExtent l="0" t="0" r="0" b="6985"/>
-            <wp:docPr id="22" name="Imagen 22"/>
+            <wp:docPr id="21" name="Imagen 21"/>
             <wp:cNvGraphicFramePr>
               <a:graphicFrameLocks xmlns:a="http://schemas.openxmlformats.org/drawingml/2006/main" noChangeAspect="1"/>
             </wp:cNvGraphicFramePr>
@@ -5460,7 +5457,7 @@
               <a:graphicData uri="http://schemas.openxmlformats.org/drawingml/2006/picture">
                 <pic:pic xmlns:pic="http://schemas.openxmlformats.org/drawingml/2006/picture">
                   <pic:nvPicPr>
-                    <pic:cNvPr id="22" name="foodreams_mobile_fotos.png"/>
+                    <pic:cNvPr id="21" name="foodreams_mobile_fotos.png"/>
                     <pic:cNvPicPr/>
                   </pic:nvPicPr>
                   <pic:blipFill>
@@ -5500,7 +5497,7 @@
       <w:pPr>
         <w:pStyle w:val="Ttulo2"/>
       </w:pPr>
-      <w:bookmarkStart w:id="14" w:name="_Toc6847217"/>
+      <w:bookmarkStart w:id="13" w:name="_Toc6847217"/>
       <w:r>
         <w:t xml:space="preserve">Vista </w:t>
       </w:r>
@@ -5512,13 +5509,14 @@
       <w:r>
         <w:t xml:space="preserve"> de vídeos relacionados con una receta seleccionada</w:t>
       </w:r>
-      <w:bookmarkEnd w:id="14"/>
+      <w:bookmarkEnd w:id="13"/>
     </w:p>
     <w:p/>
     <w:p>
       <w:pPr>
         <w:jc w:val="center"/>
       </w:pPr>
+      <w:bookmarkStart w:id="14" w:name="_GoBack"/>
       <w:r>
         <w:rPr>
           <w:noProof/>
@@ -5527,7 +5525,7 @@
           <wp:inline distT="0" distB="0" distL="0" distR="0">
             <wp:extent cx="1663200" cy="3384000"/>
             <wp:effectExtent l="0" t="0" r="0" b="6985"/>
-            <wp:docPr id="23" name="Imagen 23"/>
+            <wp:docPr id="25" name="Imagen 25"/>
             <wp:cNvGraphicFramePr>
               <a:graphicFrameLocks xmlns:a="http://schemas.openxmlformats.org/drawingml/2006/main" noChangeAspect="1"/>
             </wp:cNvGraphicFramePr>
@@ -5535,7 +5533,7 @@
               <a:graphicData uri="http://schemas.openxmlformats.org/drawingml/2006/picture">
                 <pic:pic xmlns:pic="http://schemas.openxmlformats.org/drawingml/2006/picture">
                   <pic:nvPicPr>
-                    <pic:cNvPr id="23" name="foodreams_mobile_videos.png"/>
+                    <pic:cNvPr id="25" name="foodreams_mobile_videos.png"/>
                     <pic:cNvPicPr/>
                   </pic:nvPicPr>
                   <pic:blipFill>
@@ -5565,6 +5563,7 @@
           </wp:inline>
         </w:drawing>
       </w:r>
+      <w:bookmarkEnd w:id="14"/>
     </w:p>
     <w:p>
       <w:pPr>
@@ -8074,7 +8073,6 @@
               <w:rPr>
                 <w:b w:val="0"/>
               </w:rPr>
-              <w:lastRenderedPageBreak/>
               <w:t>DELETE</w:t>
             </w:r>
           </w:p>
@@ -12063,7 +12061,7 @@
 </file>
 
 <file path=customXml/itemProps1.xml><?xml version="1.0" encoding="utf-8"?>
-<ds:datastoreItem xmlns:ds="http://schemas.openxmlformats.org/officeDocument/2006/customXml" ds:itemID="{78BDAD5F-57CF-4AD6-AB5B-80BCECB33FB2}">
+<ds:datastoreItem xmlns:ds="http://schemas.openxmlformats.org/officeDocument/2006/customXml" ds:itemID="{22A04C03-5832-4C22-9270-B36ED20A4C2C}">
   <ds:schemaRefs>
     <ds:schemaRef ds:uri="http://schemas.openxmlformats.org/officeDocument/2006/bibliography"/>
   </ds:schemaRefs>

</xml_diff>

<commit_message>
Mockups de vistas principal, recetas, vídeos y fotos actualizados
</commit_message>
<xml_diff>
--- a/segundo-entregable/FooDreams-AISS-1819.docx
+++ b/segundo-entregable/FooDreams-AISS-1819.docx
@@ -46,9 +46,9 @@
         </w:rPr>
         <w:drawing>
           <wp:inline distT="0" distB="0" distL="0" distR="0">
-            <wp:extent cx="2081048" cy="1872943"/>
+            <wp:extent cx="2192758" cy="1872615"/>
             <wp:effectExtent l="0" t="0" r="0" b="0"/>
-            <wp:docPr id="9" name="Imagen 9"/>
+            <wp:docPr id="7" name="Imagen 7"/>
             <wp:cNvGraphicFramePr>
               <a:graphicFrameLocks xmlns:a="http://schemas.openxmlformats.org/drawingml/2006/main" noChangeAspect="1"/>
             </wp:cNvGraphicFramePr>
@@ -56,7 +56,7 @@
               <a:graphicData uri="http://schemas.openxmlformats.org/drawingml/2006/picture">
                 <pic:pic xmlns:pic="http://schemas.openxmlformats.org/drawingml/2006/picture">
                   <pic:nvPicPr>
-                    <pic:cNvPr id="9" name="fooDreams-logo-lg-w.png"/>
+                    <pic:cNvPr id="7" name="fooDreams-logo-lg.png"/>
                     <pic:cNvPicPr/>
                   </pic:nvPicPr>
                   <pic:blipFill>
@@ -74,7 +74,7 @@
                   <pic:spPr>
                     <a:xfrm>
                       <a:off x="0" y="0"/>
-                      <a:ext cx="2162017" cy="1945815"/>
+                      <a:ext cx="2269657" cy="1938286"/>
                     </a:xfrm>
                     <a:prstGeom prst="rect">
                       <a:avLst/>
@@ -924,6 +924,248 @@
               <w:rPr>
                 <w:rFonts w:cs="Arial"/>
                 <w:sz w:val="22"/>
+              </w:rPr>
+            </w:pPr>
+            <w:r>
+              <w:rPr>
+                <w:rFonts w:cs="Arial"/>
+                <w:sz w:val="22"/>
+              </w:rPr>
+              <w:t>Mario Ruano</w:t>
+            </w:r>
+          </w:p>
+        </w:tc>
+      </w:tr>
+      <w:tr>
+        <w:tc>
+          <w:tcPr>
+            <w:cnfStyle w:val="001000000000" w:firstRow="0" w:lastRow="0" w:firstColumn="1" w:lastColumn="0" w:oddVBand="0" w:evenVBand="0" w:oddHBand="0" w:evenHBand="0" w:firstRowFirstColumn="0" w:firstRowLastColumn="0" w:lastRowFirstColumn="0" w:lastRowLastColumn="0"/>
+            <w:tcW w:w="1347" w:type="dxa"/>
+            <w:tcMar>
+              <w:top w:w="113" w:type="dxa"/>
+              <w:left w:w="142" w:type="dxa"/>
+              <w:bottom w:w="113" w:type="dxa"/>
+              <w:right w:w="142" w:type="dxa"/>
+            </w:tcMar>
+          </w:tcPr>
+          <w:p>
+            <w:pPr>
+              <w:rPr>
+                <w:rFonts w:cs="Arial"/>
+                <w:b w:val="0"/>
+                <w:sz w:val="22"/>
+              </w:rPr>
+            </w:pPr>
+            <w:r>
+              <w:rPr>
+                <w:rFonts w:cs="Arial"/>
+                <w:b w:val="0"/>
+                <w:sz w:val="22"/>
+              </w:rPr>
+              <w:t>26/04/2019</w:t>
+            </w:r>
+          </w:p>
+        </w:tc>
+        <w:tc>
+          <w:tcPr>
+            <w:tcW w:w="982" w:type="dxa"/>
+            <w:tcMar>
+              <w:top w:w="113" w:type="dxa"/>
+              <w:left w:w="142" w:type="dxa"/>
+              <w:bottom w:w="113" w:type="dxa"/>
+              <w:right w:w="142" w:type="dxa"/>
+            </w:tcMar>
+          </w:tcPr>
+          <w:p>
+            <w:pPr>
+              <w:jc w:val="center"/>
+              <w:cnfStyle w:val="000000000000" w:firstRow="0" w:lastRow="0" w:firstColumn="0" w:lastColumn="0" w:oddVBand="0" w:evenVBand="0" w:oddHBand="0" w:evenHBand="0" w:firstRowFirstColumn="0" w:firstRowLastColumn="0" w:lastRowFirstColumn="0" w:lastRowLastColumn="0"/>
+              <w:rPr>
+                <w:rFonts w:cs="Arial"/>
+                <w:sz w:val="22"/>
+              </w:rPr>
+            </w:pPr>
+            <w:r>
+              <w:rPr>
+                <w:rFonts w:cs="Arial"/>
+                <w:sz w:val="22"/>
+              </w:rPr>
+              <w:t>1.0</w:t>
+            </w:r>
+          </w:p>
+        </w:tc>
+        <w:tc>
+          <w:tcPr>
+            <w:tcW w:w="4329" w:type="dxa"/>
+            <w:tcMar>
+              <w:top w:w="113" w:type="dxa"/>
+              <w:left w:w="142" w:type="dxa"/>
+              <w:bottom w:w="113" w:type="dxa"/>
+              <w:right w:w="142" w:type="dxa"/>
+            </w:tcMar>
+          </w:tcPr>
+          <w:p>
+            <w:pPr>
+              <w:cnfStyle w:val="000000000000" w:firstRow="0" w:lastRow="0" w:firstColumn="0" w:lastColumn="0" w:oddVBand="0" w:evenVBand="0" w:oddHBand="0" w:evenHBand="0" w:firstRowFirstColumn="0" w:firstRowLastColumn="0" w:lastRowFirstColumn="0" w:lastRowLastColumn="0"/>
+              <w:rPr>
+                <w:rFonts w:cs="Arial"/>
+                <w:sz w:val="22"/>
+              </w:rPr>
+            </w:pPr>
+            <w:r>
+              <w:rPr>
+                <w:rFonts w:cs="Arial"/>
+                <w:sz w:val="22"/>
+              </w:rPr>
+              <w:t>- Nuevos diagramas UML (diagrama de clases y diagramas de secuencia).</w:t>
+            </w:r>
+          </w:p>
+          <w:p>
+            <w:pPr>
+              <w:cnfStyle w:val="000000000000" w:firstRow="0" w:lastRow="0" w:firstColumn="0" w:lastColumn="0" w:oddVBand="0" w:evenVBand="0" w:oddHBand="0" w:evenHBand="0" w:firstRowFirstColumn="0" w:firstRowLastColumn="0" w:lastRowFirstColumn="0" w:lastRowLastColumn="0"/>
+              <w:rPr>
+                <w:rFonts w:cs="Arial"/>
+                <w:sz w:val="22"/>
+              </w:rPr>
+            </w:pPr>
+            <w:r>
+              <w:rPr>
+                <w:rFonts w:cs="Arial"/>
+                <w:sz w:val="22"/>
+              </w:rPr>
+              <w:t xml:space="preserve">- Prototipo funcional desplegado en </w:t>
+            </w:r>
+            <w:proofErr w:type="spellStart"/>
+            <w:r>
+              <w:rPr>
+                <w:rFonts w:cs="Arial"/>
+                <w:sz w:val="22"/>
+              </w:rPr>
+              <w:t>AppEngine</w:t>
+            </w:r>
+            <w:proofErr w:type="spellEnd"/>
+            <w:r>
+              <w:rPr>
+                <w:rFonts w:cs="Arial"/>
+                <w:sz w:val="22"/>
+              </w:rPr>
+              <w:t xml:space="preserve"> en el que se hace un consumo de las </w:t>
+            </w:r>
+            <w:proofErr w:type="spellStart"/>
+            <w:r>
+              <w:rPr>
+                <w:rFonts w:cs="Arial"/>
+                <w:sz w:val="22"/>
+              </w:rPr>
+              <w:t>APIs</w:t>
+            </w:r>
+            <w:proofErr w:type="spellEnd"/>
+            <w:r>
+              <w:rPr>
+                <w:rFonts w:cs="Arial"/>
+                <w:sz w:val="22"/>
+              </w:rPr>
+              <w:t xml:space="preserve"> integradas.</w:t>
+            </w:r>
+          </w:p>
+          <w:p>
+            <w:pPr>
+              <w:cnfStyle w:val="000000000000" w:firstRow="0" w:lastRow="0" w:firstColumn="0" w:lastColumn="0" w:oddVBand="0" w:evenVBand="0" w:oddHBand="0" w:evenHBand="0" w:firstRowFirstColumn="0" w:firstRowLastColumn="0" w:lastRowFirstColumn="0" w:lastRowLastColumn="0"/>
+              <w:rPr>
+                <w:rFonts w:cs="Arial"/>
+                <w:sz w:val="22"/>
+              </w:rPr>
+            </w:pPr>
+            <w:r>
+              <w:rPr>
+                <w:rFonts w:cs="Arial"/>
+                <w:sz w:val="22"/>
+              </w:rPr>
+              <w:t xml:space="preserve">- Documentación de la API REST de </w:t>
+            </w:r>
+            <w:proofErr w:type="spellStart"/>
+            <w:r>
+              <w:rPr>
+                <w:rFonts w:cs="Arial"/>
+                <w:sz w:val="22"/>
+              </w:rPr>
+              <w:t>FooDreams</w:t>
+            </w:r>
+            <w:proofErr w:type="spellEnd"/>
+            <w:r>
+              <w:rPr>
+                <w:rFonts w:cs="Arial"/>
+                <w:sz w:val="22"/>
+              </w:rPr>
+              <w:t>.</w:t>
+            </w:r>
+          </w:p>
+        </w:tc>
+        <w:tc>
+          <w:tcPr>
+            <w:tcW w:w="2409" w:type="dxa"/>
+            <w:tcMar>
+              <w:top w:w="113" w:type="dxa"/>
+              <w:left w:w="142" w:type="dxa"/>
+              <w:bottom w:w="113" w:type="dxa"/>
+              <w:right w:w="142" w:type="dxa"/>
+            </w:tcMar>
+          </w:tcPr>
+          <w:p>
+            <w:pPr>
+              <w:cnfStyle w:val="000000000000" w:firstRow="0" w:lastRow="0" w:firstColumn="0" w:lastColumn="0" w:oddVBand="0" w:evenVBand="0" w:oddHBand="0" w:evenHBand="0" w:firstRowFirstColumn="0" w:firstRowLastColumn="0" w:lastRowFirstColumn="0" w:lastRowLastColumn="0"/>
+              <w:rPr>
+                <w:rFonts w:cs="Arial"/>
+                <w:sz w:val="22"/>
+              </w:rPr>
+            </w:pPr>
+            <w:r>
+              <w:rPr>
+                <w:rFonts w:cs="Arial"/>
+                <w:sz w:val="22"/>
+              </w:rPr>
+              <w:t>Juan Carlos Cortés</w:t>
+            </w:r>
+          </w:p>
+          <w:p>
+            <w:pPr>
+              <w:cnfStyle w:val="000000000000" w:firstRow="0" w:lastRow="0" w:firstColumn="0" w:lastColumn="0" w:oddVBand="0" w:evenVBand="0" w:oddHBand="0" w:evenHBand="0" w:firstRowFirstColumn="0" w:firstRowLastColumn="0" w:lastRowFirstColumn="0" w:lastRowLastColumn="0"/>
+              <w:rPr>
+                <w:rFonts w:cs="Arial"/>
+                <w:sz w:val="22"/>
+              </w:rPr>
+            </w:pPr>
+            <w:r>
+              <w:rPr>
+                <w:rFonts w:cs="Arial"/>
+                <w:sz w:val="22"/>
+              </w:rPr>
+              <w:t>María Elena Molino</w:t>
+            </w:r>
+          </w:p>
+          <w:p>
+            <w:pPr>
+              <w:cnfStyle w:val="000000000000" w:firstRow="0" w:lastRow="0" w:firstColumn="0" w:lastColumn="0" w:oddVBand="0" w:evenVBand="0" w:oddHBand="0" w:evenHBand="0" w:firstRowFirstColumn="0" w:firstRowLastColumn="0" w:lastRowFirstColumn="0" w:lastRowLastColumn="0"/>
+              <w:rPr>
+                <w:rFonts w:cs="Arial"/>
+                <w:sz w:val="22"/>
+              </w:rPr>
+            </w:pPr>
+            <w:r>
+              <w:rPr>
+                <w:rFonts w:cs="Arial"/>
+                <w:sz w:val="22"/>
+              </w:rPr>
+              <w:t>Alejandro José Muñoz</w:t>
+            </w:r>
+          </w:p>
+          <w:p>
+            <w:pPr>
+              <w:cnfStyle w:val="000000000000" w:firstRow="0" w:lastRow="0" w:firstColumn="0" w:lastColumn="0" w:oddVBand="0" w:evenVBand="0" w:oddHBand="0" w:evenHBand="0" w:firstRowFirstColumn="0" w:firstRowLastColumn="0" w:lastRowFirstColumn="0" w:lastRowLastColumn="0"/>
+              <w:rPr>
+                <w:rFonts w:cs="Arial"/>
+                <w:sz w:val="22"/>
+                <w:u w:val="single"/>
               </w:rPr>
             </w:pPr>
             <w:r>
@@ -4668,7 +4910,19 @@
         <w:jc w:val="both"/>
       </w:pPr>
       <w:r>
-        <w:t xml:space="preserve">En esta primera vista nos encontramos ante la pantalla principal, donde el usuario puede buscar la receta que desee. Además, puede hacer uso de un filtrado por varios parámetros como el tipo de dieta (equilibrada, alta en proteínas, etc.), alérgenos (sin gluten, sin azúcar, etc.) y un número máximo de ingredientes. Asimismo, cada vez que se pulse sobre el logo de </w:t>
+        <w:t>En esta primera vista nos encontramos ante la pantalla principal, donde el usuario puede buscar la receta que desee. Además, puede hacer uso de un filtrado por varios parámetros como el tipo de dieta (equilibrada, alta en proteínas, etc.) y un número máximo de ingredientes.</w:t>
+      </w:r>
+      <w:r>
+        <w:t xml:space="preserve"> C</w:t>
+      </w:r>
+      <w:r>
+        <w:t>ada vez que se puls</w:t>
+      </w:r>
+      <w:r>
+        <w:t>a</w:t>
+      </w:r>
+      <w:r>
+        <w:t xml:space="preserve"> sobre el logo de </w:t>
       </w:r>
       <w:proofErr w:type="spellStart"/>
       <w:r>
@@ -4676,10 +4930,15 @@
       </w:r>
       <w:proofErr w:type="spellEnd"/>
       <w:r>
-        <w:t xml:space="preserve"> en cualquiera de las vistas, el usuario es redirigido a esta vista. Por último, el usuario puede iniciar sesión con su cuenta de </w:t>
-      </w:r>
-      <w:r>
-        <w:t>Flickr</w:t>
+        <w:t xml:space="preserve"> en cualquiera de las vistas, el usuario es redirigido a esta vista. Por último, el usuario puede acceder a sus </w:t>
+      </w:r>
+      <w:proofErr w:type="spellStart"/>
+      <w:r>
+        <w:t>playlists</w:t>
+      </w:r>
+      <w:proofErr w:type="spellEnd"/>
+      <w:r>
+        <w:t xml:space="preserve"> de vídeos de recetas</w:t>
       </w:r>
       <w:r>
         <w:t>.</w:t>
@@ -4698,13 +4957,12 @@
       <w:r>
         <w:rPr>
           <w:noProof/>
-          <w:lang w:eastAsia="es-ES"/>
         </w:rPr>
         <w:drawing>
-          <wp:inline distT="0" distB="0" distL="0" distR="0" wp14:anchorId="4CA09E06" wp14:editId="48DB1E60">
-            <wp:extent cx="6403346" cy="3600000"/>
-            <wp:effectExtent l="0" t="0" r="0" b="0"/>
-            <wp:docPr id="8" name="Imagen 8" descr="Imagen que contiene captura de pantalla&#10;&#10;Descripción generada automáticamente"/>
+          <wp:inline distT="0" distB="0" distL="0" distR="0" wp14:anchorId="4D9C20AD" wp14:editId="799E7658">
+            <wp:extent cx="6411600" cy="3603600"/>
+            <wp:effectExtent l="0" t="0" r="8255" b="0"/>
+            <wp:docPr id="15" name="Imagen 15"/>
             <wp:cNvGraphicFramePr>
               <a:graphicFrameLocks xmlns:a="http://schemas.openxmlformats.org/drawingml/2006/main" noChangeAspect="1"/>
             </wp:cNvGraphicFramePr>
@@ -4712,11 +4970,11 @@
               <a:graphicData uri="http://schemas.openxmlformats.org/drawingml/2006/picture">
                 <pic:pic xmlns:pic="http://schemas.openxmlformats.org/drawingml/2006/picture">
                   <pic:nvPicPr>
-                    <pic:cNvPr id="8" name="foodreams_desktop_mainpage.png"/>
+                    <pic:cNvPr id="11" name="foodreams_desktop_mainpage.png"/>
                     <pic:cNvPicPr/>
                   </pic:nvPicPr>
                   <pic:blipFill>
-                    <a:blip r:embed="rId21" cstate="print">
+                    <a:blip r:embed="rId21">
                       <a:extLst>
                         <a:ext uri="{28A0092B-C50C-407E-A947-70E740481C1C}">
                           <a14:useLocalDpi xmlns:a14="http://schemas.microsoft.com/office/drawing/2010/main" val="0"/>
@@ -4730,7 +4988,7 @@
                   <pic:spPr>
                     <a:xfrm>
                       <a:off x="0" y="0"/>
-                      <a:ext cx="6403346" cy="3600000"/>
+                      <a:ext cx="6411600" cy="3603600"/>
                     </a:xfrm>
                     <a:prstGeom prst="rect">
                       <a:avLst/>
@@ -4760,13 +5018,42 @@
         <w:jc w:val="both"/>
       </w:pPr>
       <w:r>
-        <w:t>Una vez realizada la búsqueda, se m</w:t>
-      </w:r>
-      <w:r>
-        <w:t>uestra</w:t>
-      </w:r>
-      <w:r>
-        <w:t xml:space="preserve"> al usuario una vista con diferentes recetas. Cada una de ellas contiene un título, que es un enlace a la página fuente de la receta, los ingredientes, información nutricional y un enlace a los vídeos relacionados. A su vez, la parte superior está ocupada por el buscador, un panel de navegación y un botón para añadir fotos de recetas al perfil de usuario autenticado.</w:t>
+        <w:t xml:space="preserve">Una vez realizada la búsqueda, se muestra al usuario una vista con diferentes recetas. Cada una de ellas contiene un título, </w:t>
+      </w:r>
+      <w:r>
+        <w:t>el cual</w:t>
+      </w:r>
+      <w:r>
+        <w:t xml:space="preserve"> enla</w:t>
+      </w:r>
+      <w:r>
+        <w:t>za</w:t>
+      </w:r>
+      <w:r>
+        <w:t xml:space="preserve"> a la página fuente de la receta</w:t>
+      </w:r>
+      <w:r>
+        <w:t>;</w:t>
+      </w:r>
+      <w:r>
+        <w:t xml:space="preserve"> los ingredientes, información nutricional y un enlace a los vídeos relacionados. A su vez, la parte superior está ocupada por el buscador y un botón para acceder a </w:t>
+      </w:r>
+      <w:r>
+        <w:t>las</w:t>
+      </w:r>
+      <w:r>
+        <w:t xml:space="preserve"> </w:t>
+      </w:r>
+      <w:proofErr w:type="spellStart"/>
+      <w:r>
+        <w:t>playlists</w:t>
+      </w:r>
+      <w:proofErr w:type="spellEnd"/>
+      <w:r>
+        <w:t xml:space="preserve"> del usuario</w:t>
+      </w:r>
+      <w:r>
+        <w:t>.</w:t>
       </w:r>
     </w:p>
     <w:p/>
@@ -4779,10 +5066,10 @@
           <w:noProof/>
         </w:rPr>
         <w:drawing>
-          <wp:inline distT="0" distB="0" distL="0" distR="0" wp14:anchorId="19292CAF" wp14:editId="5BA3E6F3">
-            <wp:extent cx="6403347" cy="3600000"/>
-            <wp:effectExtent l="0" t="0" r="0" b="0"/>
-            <wp:docPr id="1" name="Imagen 1"/>
+          <wp:inline distT="0" distB="0" distL="0" distR="0" wp14:anchorId="0ADF174A" wp14:editId="2B8D3266">
+            <wp:extent cx="6411600" cy="3603600"/>
+            <wp:effectExtent l="0" t="0" r="8255" b="0"/>
+            <wp:docPr id="22" name="Imagen 22"/>
             <wp:cNvGraphicFramePr>
               <a:graphicFrameLocks xmlns:a="http://schemas.openxmlformats.org/drawingml/2006/main" noChangeAspect="1"/>
             </wp:cNvGraphicFramePr>
@@ -4790,11 +5077,11 @@
               <a:graphicData uri="http://schemas.openxmlformats.org/drawingml/2006/picture">
                 <pic:pic xmlns:pic="http://schemas.openxmlformats.org/drawingml/2006/picture">
                   <pic:nvPicPr>
-                    <pic:cNvPr id="1" name="foodreams_desktop_recetas.png"/>
+                    <pic:cNvPr id="12" name="foodreams_desktop_recetas.png"/>
                     <pic:cNvPicPr/>
                   </pic:nvPicPr>
                   <pic:blipFill>
-                    <a:blip r:embed="rId22" cstate="print">
+                    <a:blip r:embed="rId22">
                       <a:extLst>
                         <a:ext uri="{28A0092B-C50C-407E-A947-70E740481C1C}">
                           <a14:useLocalDpi xmlns:a14="http://schemas.microsoft.com/office/drawing/2010/main" val="0"/>
@@ -4808,7 +5095,7 @@
                   <pic:spPr>
                     <a:xfrm>
                       <a:off x="0" y="0"/>
-                      <a:ext cx="6403347" cy="3600000"/>
+                      <a:ext cx="6411600" cy="3603600"/>
                     </a:xfrm>
                     <a:prstGeom prst="rect">
                       <a:avLst/>
@@ -4838,13 +5125,18 @@
         <w:jc w:val="both"/>
       </w:pPr>
       <w:r>
-        <w:t xml:space="preserve">En esta vista el usuario obtiene fotos relacionadas con la búsqueda realizada. Además, </w:t>
-      </w:r>
-      <w:r>
-        <w:t>se mantiene</w:t>
-      </w:r>
-      <w:r>
-        <w:t xml:space="preserve"> la misma cabecera que en la vista anterior, el buscador, un panel de navegación y un botón para añadir fotos.</w:t>
+        <w:t xml:space="preserve">En esta vista el usuario obtiene fotos relacionadas con la búsqueda realizada. Además, se mantiene la misma cabecera que en la vista anterior, el buscador, un panel de navegación y un botón que le lleva a sus </w:t>
+      </w:r>
+      <w:proofErr w:type="spellStart"/>
+      <w:r>
+        <w:t>playlists</w:t>
+      </w:r>
+      <w:proofErr w:type="spellEnd"/>
+      <w:r>
+        <w:t xml:space="preserve"> de vídeos de recetas</w:t>
+      </w:r>
+      <w:r>
+        <w:t>.</w:t>
       </w:r>
     </w:p>
     <w:p>
@@ -4859,13 +5151,12 @@
       <w:r>
         <w:rPr>
           <w:noProof/>
-          <w:lang w:eastAsia="es-ES"/>
         </w:rPr>
         <w:drawing>
-          <wp:inline distT="0" distB="0" distL="0" distR="0" wp14:anchorId="39DFED04" wp14:editId="5E948C24">
-            <wp:extent cx="6403347" cy="3600000"/>
-            <wp:effectExtent l="0" t="0" r="0" b="0"/>
-            <wp:docPr id="10" name="Imagen 10"/>
+          <wp:inline distT="0" distB="0" distL="0" distR="0" wp14:anchorId="231B9337" wp14:editId="73EB6916">
+            <wp:extent cx="6411600" cy="3603600"/>
+            <wp:effectExtent l="0" t="0" r="8255" b="0"/>
+            <wp:docPr id="26" name="Imagen 26"/>
             <wp:cNvGraphicFramePr>
               <a:graphicFrameLocks xmlns:a="http://schemas.openxmlformats.org/drawingml/2006/main" noChangeAspect="1"/>
             </wp:cNvGraphicFramePr>
@@ -4873,11 +5164,11 @@
               <a:graphicData uri="http://schemas.openxmlformats.org/drawingml/2006/picture">
                 <pic:pic xmlns:pic="http://schemas.openxmlformats.org/drawingml/2006/picture">
                   <pic:nvPicPr>
-                    <pic:cNvPr id="10" name="foodreams_desktop_fotos.png"/>
+                    <pic:cNvPr id="14" name="foodreams_desktop_fotos.png"/>
                     <pic:cNvPicPr/>
                   </pic:nvPicPr>
                   <pic:blipFill>
-                    <a:blip r:embed="rId23" cstate="print">
+                    <a:blip r:embed="rId23">
                       <a:extLst>
                         <a:ext uri="{28A0092B-C50C-407E-A947-70E740481C1C}">
                           <a14:useLocalDpi xmlns:a14="http://schemas.microsoft.com/office/drawing/2010/main" val="0"/>
@@ -4891,7 +5182,7 @@
                   <pic:spPr>
                     <a:xfrm>
                       <a:off x="0" y="0"/>
-                      <a:ext cx="6403347" cy="3600000"/>
+                      <a:ext cx="6411600" cy="3603600"/>
                     </a:xfrm>
                     <a:prstGeom prst="rect">
                       <a:avLst/>
@@ -4926,22 +5217,21 @@
         <w:jc w:val="both"/>
       </w:pPr>
       <w:r>
-        <w:t xml:space="preserve">Una vez pulsado el botón de vídeos desde una receta concreta, </w:t>
-      </w:r>
-      <w:r>
-        <w:t>se pasa</w:t>
-      </w:r>
-      <w:r>
-        <w:t xml:space="preserve"> a </w:t>
-      </w:r>
-      <w:r>
-        <w:t xml:space="preserve">la vista </w:t>
-      </w:r>
-      <w:r>
-        <w:t>en la cual se presentan los vídeos relacionados con la misma.</w:t>
-      </w:r>
-      <w:r>
-        <w:t xml:space="preserve"> Además, se mantiene la misma cabecera que en la vista anterior, el buscador, un panel de navegación y un botón para añadir fotos.</w:t>
+        <w:t xml:space="preserve">Una vez pulsado el botón de vídeos desde una receta concreta, se pasa a la vista en la cual se presentan los vídeos relacionados con la misma. Además, se mantiene la misma cabecera que en la vista anterior, el buscador, un panel de navegación y un botón para acceder a </w:t>
+      </w:r>
+      <w:r>
+        <w:t>las</w:t>
+      </w:r>
+      <w:r>
+        <w:t xml:space="preserve"> </w:t>
+      </w:r>
+      <w:proofErr w:type="spellStart"/>
+      <w:r>
+        <w:t>playlists</w:t>
+      </w:r>
+      <w:proofErr w:type="spellEnd"/>
+      <w:r>
+        <w:t>.</w:t>
       </w:r>
     </w:p>
     <w:p/>
@@ -4954,10 +5244,10 @@
           <w:noProof/>
         </w:rPr>
         <w:drawing>
-          <wp:inline distT="0" distB="0" distL="0" distR="0" wp14:anchorId="03D12B2E" wp14:editId="0A723EFC">
-            <wp:extent cx="6403347" cy="3600000"/>
-            <wp:effectExtent l="0" t="0" r="0" b="0"/>
-            <wp:docPr id="2" name="Imagen 2"/>
+          <wp:inline distT="0" distB="0" distL="0" distR="0" wp14:anchorId="2066E18E" wp14:editId="25E7D656">
+            <wp:extent cx="6411600" cy="3603600"/>
+            <wp:effectExtent l="0" t="0" r="8255" b="0"/>
+            <wp:docPr id="27" name="Imagen 27"/>
             <wp:cNvGraphicFramePr>
               <a:graphicFrameLocks xmlns:a="http://schemas.openxmlformats.org/drawingml/2006/main" noChangeAspect="1"/>
             </wp:cNvGraphicFramePr>
@@ -4965,11 +5255,11 @@
               <a:graphicData uri="http://schemas.openxmlformats.org/drawingml/2006/picture">
                 <pic:pic xmlns:pic="http://schemas.openxmlformats.org/drawingml/2006/picture">
                   <pic:nvPicPr>
-                    <pic:cNvPr id="2" name="foodreams_desktop_videos.png"/>
+                    <pic:cNvPr id="17" name="foodreams_desktop_videos.png"/>
                     <pic:cNvPicPr/>
                   </pic:nvPicPr>
                   <pic:blipFill>
-                    <a:blip r:embed="rId24" cstate="print">
+                    <a:blip r:embed="rId24">
                       <a:extLst>
                         <a:ext uri="{28A0092B-C50C-407E-A947-70E740481C1C}">
                           <a14:useLocalDpi xmlns:a14="http://schemas.microsoft.com/office/drawing/2010/main" val="0"/>
@@ -4983,7 +5273,7 @@
                   <pic:spPr>
                     <a:xfrm>
                       <a:off x="0" y="0"/>
-                      <a:ext cx="6403347" cy="3600000"/>
+                      <a:ext cx="6411600" cy="3603600"/>
                     </a:xfrm>
                     <a:prstGeom prst="rect">
                       <a:avLst/>
@@ -5516,7 +5806,6 @@
       <w:pPr>
         <w:jc w:val="center"/>
       </w:pPr>
-      <w:bookmarkStart w:id="14" w:name="_GoBack"/>
       <w:r>
         <w:rPr>
           <w:noProof/>
@@ -5563,7 +5852,6 @@
           </wp:inline>
         </w:drawing>
       </w:r>
-      <w:bookmarkEnd w:id="14"/>
     </w:p>
     <w:p>
       <w:pPr>
@@ -5574,7 +5862,7 @@
       <w:pPr>
         <w:pStyle w:val="Ttulo2"/>
       </w:pPr>
-      <w:bookmarkStart w:id="15" w:name="_Toc6847218"/>
+      <w:bookmarkStart w:id="14" w:name="_Toc6847218"/>
       <w:r>
         <w:lastRenderedPageBreak/>
         <w:t xml:space="preserve">Vista </w:t>
@@ -5593,7 +5881,7 @@
       <w:r>
         <w:t xml:space="preserve"> </w:t>
       </w:r>
-      <w:bookmarkEnd w:id="15"/>
+      <w:bookmarkEnd w:id="14"/>
       <w:proofErr w:type="spellStart"/>
       <w:r>
         <w:t>playlist</w:t>
@@ -5662,7 +5950,7 @@
       <w:pPr>
         <w:pStyle w:val="Ttulo2"/>
       </w:pPr>
-      <w:bookmarkStart w:id="16" w:name="_Toc6847219"/>
+      <w:bookmarkStart w:id="15" w:name="_Toc6847219"/>
       <w:r>
         <w:t xml:space="preserve">Vista </w:t>
       </w:r>
@@ -5685,7 +5973,7 @@
       <w:r>
         <w:t xml:space="preserve"> por el usuario</w:t>
       </w:r>
-      <w:bookmarkEnd w:id="16"/>
+      <w:bookmarkEnd w:id="15"/>
     </w:p>
     <w:p/>
     <w:p>
@@ -5754,12 +6042,12 @@
       <w:pPr>
         <w:pStyle w:val="Ttulo1"/>
       </w:pPr>
-      <w:bookmarkStart w:id="17" w:name="_Toc6847220"/>
+      <w:bookmarkStart w:id="16" w:name="_Toc6847220"/>
       <w:r>
         <w:lastRenderedPageBreak/>
         <w:t>Arquitectura</w:t>
       </w:r>
-      <w:bookmarkEnd w:id="17"/>
+      <w:bookmarkEnd w:id="16"/>
     </w:p>
     <w:p/>
     <w:p>
@@ -5767,11 +6055,11 @@
         <w:pStyle w:val="Ttulo2"/>
         <w:spacing w:before="0"/>
       </w:pPr>
-      <w:bookmarkStart w:id="18" w:name="_Toc6847221"/>
+      <w:bookmarkStart w:id="17" w:name="_Toc6847221"/>
       <w:r>
         <w:t>Diagrama de componentes</w:t>
       </w:r>
-      <w:bookmarkEnd w:id="18"/>
+      <w:bookmarkEnd w:id="17"/>
     </w:p>
     <w:p/>
     <w:p>
@@ -5956,12 +6244,12 @@
         <w:pStyle w:val="Ttulo2"/>
         <w:spacing w:before="0"/>
       </w:pPr>
-      <w:bookmarkStart w:id="19" w:name="_Toc6847222"/>
+      <w:bookmarkStart w:id="18" w:name="_Toc6847222"/>
       <w:r>
         <w:lastRenderedPageBreak/>
         <w:t>Diagrama de despliegue</w:t>
       </w:r>
-      <w:bookmarkEnd w:id="19"/>
+      <w:bookmarkEnd w:id="18"/>
     </w:p>
     <w:p>
       <w:pPr>
@@ -6088,12 +6376,12 @@
       <w:pPr>
         <w:pStyle w:val="Ttulo2"/>
       </w:pPr>
-      <w:bookmarkStart w:id="20" w:name="_Toc6847223"/>
+      <w:bookmarkStart w:id="19" w:name="_Toc6847223"/>
       <w:r>
         <w:lastRenderedPageBreak/>
         <w:t>Diagrama de secuencia de alto nivel</w:t>
       </w:r>
-      <w:bookmarkEnd w:id="20"/>
+      <w:bookmarkEnd w:id="19"/>
     </w:p>
     <w:p>
       <w:r>
@@ -6276,12 +6564,12 @@
       <w:pPr>
         <w:pStyle w:val="Ttulo2"/>
       </w:pPr>
-      <w:bookmarkStart w:id="21" w:name="_Toc6847224"/>
+      <w:bookmarkStart w:id="20" w:name="_Toc6847224"/>
       <w:r>
         <w:lastRenderedPageBreak/>
         <w:t>Diagrama de clases</w:t>
       </w:r>
-      <w:bookmarkEnd w:id="21"/>
+      <w:bookmarkEnd w:id="20"/>
     </w:p>
     <w:p>
       <w:r>
@@ -6352,23 +6640,23 @@
       <w:pPr>
         <w:pStyle w:val="Ttulo3"/>
       </w:pPr>
-      <w:bookmarkStart w:id="22" w:name="_Toc6847225"/>
+      <w:bookmarkStart w:id="21" w:name="_Toc6847225"/>
       <w:r>
         <w:lastRenderedPageBreak/>
         <w:t>Diagramas de secuencia</w:t>
       </w:r>
+      <w:bookmarkEnd w:id="21"/>
+    </w:p>
+    <w:p/>
+    <w:p>
+      <w:pPr>
+        <w:pStyle w:val="Ttulo3"/>
+      </w:pPr>
+      <w:bookmarkStart w:id="22" w:name="_Toc6847226"/>
+      <w:r>
+        <w:t>Búsqueda de información e imágenes de recetas</w:t>
+      </w:r>
       <w:bookmarkEnd w:id="22"/>
-    </w:p>
-    <w:p/>
-    <w:p>
-      <w:pPr>
-        <w:pStyle w:val="Ttulo3"/>
-      </w:pPr>
-      <w:bookmarkStart w:id="23" w:name="_Toc6847226"/>
-      <w:r>
-        <w:t>Búsqueda de información e imágenes de recetas</w:t>
-      </w:r>
-      <w:bookmarkEnd w:id="23"/>
     </w:p>
     <w:p>
       <w:r>
@@ -6442,12 +6730,12 @@
       <w:pPr>
         <w:pStyle w:val="Ttulo3"/>
       </w:pPr>
-      <w:bookmarkStart w:id="24" w:name="_Toc6847227"/>
+      <w:bookmarkStart w:id="23" w:name="_Toc6847227"/>
       <w:r>
         <w:lastRenderedPageBreak/>
         <w:t>Búsqueda de vídeos de receta</w:t>
       </w:r>
-      <w:bookmarkEnd w:id="24"/>
+      <w:bookmarkEnd w:id="23"/>
     </w:p>
     <w:p/>
     <w:p>
@@ -6515,7 +6803,7 @@
       <w:pPr>
         <w:pStyle w:val="Ttulo3"/>
       </w:pPr>
-      <w:bookmarkStart w:id="25" w:name="_Toc6847228"/>
+      <w:bookmarkStart w:id="24" w:name="_Toc6847228"/>
       <w:r>
         <w:lastRenderedPageBreak/>
         <w:t xml:space="preserve">Creación de </w:t>
@@ -6528,7 +6816,7 @@
       <w:r>
         <w:t xml:space="preserve"> de recetas</w:t>
       </w:r>
-      <w:bookmarkEnd w:id="25"/>
+      <w:bookmarkEnd w:id="24"/>
     </w:p>
     <w:p>
       <w:r>
@@ -6607,7 +6895,7 @@
       <w:pPr>
         <w:pStyle w:val="Ttulo3"/>
       </w:pPr>
-      <w:bookmarkStart w:id="26" w:name="_Toc6847229"/>
+      <w:bookmarkStart w:id="25" w:name="_Toc6847229"/>
       <w:r>
         <w:lastRenderedPageBreak/>
         <w:t xml:space="preserve">Añadir vídeos a </w:t>
@@ -6620,7 +6908,7 @@
       <w:r>
         <w:t xml:space="preserve"> de recetas</w:t>
       </w:r>
-      <w:bookmarkEnd w:id="26"/>
+      <w:bookmarkEnd w:id="25"/>
     </w:p>
     <w:p/>
     <w:p>
@@ -6675,14 +6963,8 @@
       </w:r>
     </w:p>
     <w:p>
-      <w:pPr>
-        <w:pStyle w:val="Ttulo3"/>
-        <w:numPr>
-          <w:ilvl w:val="0"/>
-          <w:numId w:val="0"/>
-        </w:numPr>
-        <w:ind w:left="432"/>
-      </w:pPr>
+      <w:bookmarkStart w:id="26" w:name="_GoBack"/>
+      <w:bookmarkEnd w:id="26"/>
     </w:p>
     <w:p/>
     <w:p/>
@@ -8073,6 +8355,7 @@
               <w:rPr>
                 <w:b w:val="0"/>
               </w:rPr>
+              <w:lastRenderedPageBreak/>
               <w:t>DELETE</w:t>
             </w:r>
           </w:p>
@@ -12061,7 +12344,7 @@
 </file>
 
 <file path=customXml/itemProps1.xml><?xml version="1.0" encoding="utf-8"?>
-<ds:datastoreItem xmlns:ds="http://schemas.openxmlformats.org/officeDocument/2006/customXml" ds:itemID="{22A04C03-5832-4C22-9270-B36ED20A4C2C}">
+<ds:datastoreItem xmlns:ds="http://schemas.openxmlformats.org/officeDocument/2006/customXml" ds:itemID="{B2388E28-4A7A-4AAF-A695-7CDBED623EA4}">
   <ds:schemaRefs>
     <ds:schemaRef ds:uri="http://schemas.openxmlformats.org/officeDocument/2006/bibliography"/>
   </ds:schemaRefs>

</xml_diff>

<commit_message>
Revisión final del segundo entregable
</commit_message>
<xml_diff>
--- a/segundo-entregable/FooDreams-AISS-1819.docx
+++ b/segundo-entregable/FooDreams-AISS-1819.docx
@@ -5018,19 +5018,7 @@
         <w:jc w:val="both"/>
       </w:pPr>
       <w:r>
-        <w:t xml:space="preserve">Una vez realizada la búsqueda, se muestra al usuario una vista con diferentes recetas. Cada una de ellas contiene un título, </w:t>
-      </w:r>
-      <w:r>
-        <w:t>el cual</w:t>
-      </w:r>
-      <w:r>
-        <w:t xml:space="preserve"> enla</w:t>
-      </w:r>
-      <w:r>
-        <w:t>za</w:t>
-      </w:r>
-      <w:r>
-        <w:t xml:space="preserve"> a la página fuente de la receta</w:t>
+        <w:t>Una vez realizada la búsqueda, se muestra al usuario una vista con diferentes recetas. Cada una de ellas contiene un título, el cual enlaza a la página fuente de la receta</w:t>
       </w:r>
       <w:r>
         <w:t>;</w:t>
@@ -5217,13 +5205,7 @@
         <w:jc w:val="both"/>
       </w:pPr>
       <w:r>
-        <w:t xml:space="preserve">Una vez pulsado el botón de vídeos desde una receta concreta, se pasa a la vista en la cual se presentan los vídeos relacionados con la misma. Además, se mantiene la misma cabecera que en la vista anterior, el buscador, un panel de navegación y un botón para acceder a </w:t>
-      </w:r>
-      <w:r>
-        <w:t>las</w:t>
-      </w:r>
-      <w:r>
-        <w:t xml:space="preserve"> </w:t>
+        <w:t xml:space="preserve">Una vez pulsado el botón de vídeos desde una receta concreta, se pasa a la vista en la cual se presentan los vídeos relacionados con la misma. Además, se mantiene la misma cabecera que en la vista anterior, el buscador, un panel de navegación y un botón para acceder a las </w:t>
       </w:r>
       <w:proofErr w:type="spellStart"/>
       <w:r>
@@ -5319,54 +5301,55 @@
         <w:t xml:space="preserve">Tras pulsar el botón de </w:t>
       </w:r>
       <w:r>
-        <w:t xml:space="preserve">mis </w:t>
+        <w:t xml:space="preserve">“Crear </w:t>
       </w:r>
       <w:proofErr w:type="spellStart"/>
       <w:r>
-        <w:t>playlists</w:t>
+        <w:t>playlist</w:t>
       </w:r>
       <w:proofErr w:type="spellEnd"/>
       <w:r>
+        <w:t>”</w:t>
+      </w:r>
+      <w:r>
         <w:t xml:space="preserve"> </w:t>
       </w:r>
       <w:r>
-        <w:t>en cualquiera de las vistas anteriores, se m</w:t>
+        <w:t xml:space="preserve">en cualquiera de las vistas </w:t>
+      </w:r>
+      <w:r>
+        <w:t>en las que aparece</w:t>
+      </w:r>
+      <w:r>
+        <w:t>, se m</w:t>
       </w:r>
       <w:r>
         <w:t>uestra</w:t>
       </w:r>
       <w:r>
-        <w:t xml:space="preserve"> un formulario de carga en el que ha</w:t>
-      </w:r>
-      <w:r>
-        <w:t>y</w:t>
-      </w:r>
-      <w:r>
-        <w:t xml:space="preserve"> que insertar un título, y seleccionar la imagen a subir. </w:t>
-      </w:r>
-      <w:r>
-        <w:t>El usuario t</w:t>
-      </w:r>
-      <w:r>
-        <w:t xml:space="preserve">ambién tendrá la posibilidad de </w:t>
-      </w:r>
-      <w:r>
-        <w:t>acceder a sus recetas subidas a través</w:t>
-      </w:r>
-      <w:r>
-        <w:t xml:space="preserve"> </w:t>
-      </w:r>
-      <w:r>
-        <w:t>d</w:t>
-      </w:r>
-      <w:r>
-        <w:t>el botón</w:t>
-      </w:r>
-      <w:r>
-        <w:t xml:space="preserve"> </w:t>
-      </w:r>
-      <w:r>
-        <w:t>“Mi perfil”.</w:t>
+        <w:t xml:space="preserve"> un formulario de </w:t>
+      </w:r>
+      <w:r>
+        <w:t xml:space="preserve">registro de una nueva </w:t>
+      </w:r>
+      <w:proofErr w:type="spellStart"/>
+      <w:r>
+        <w:t>playlist</w:t>
+      </w:r>
+      <w:proofErr w:type="spellEnd"/>
+      <w:r>
+        <w:t xml:space="preserve">. Se hará uso de la API de </w:t>
+      </w:r>
+      <w:proofErr w:type="spellStart"/>
+      <w:r>
+        <w:t>Youtube</w:t>
+      </w:r>
+      <w:proofErr w:type="spellEnd"/>
+      <w:r>
+        <w:t xml:space="preserve"> para la creación de esta</w:t>
+      </w:r>
+      <w:r>
+        <w:t>.</w:t>
       </w:r>
     </w:p>
     <w:p>
@@ -5381,13 +5364,12 @@
       <w:r>
         <w:rPr>
           <w:noProof/>
-          <w:lang w:eastAsia="es-ES"/>
         </w:rPr>
         <w:drawing>
-          <wp:inline distT="0" distB="0" distL="0" distR="0" wp14:anchorId="5BE6F0A8" wp14:editId="45AB5631">
-            <wp:extent cx="6403347" cy="3600000"/>
-            <wp:effectExtent l="0" t="0" r="0" b="0"/>
-            <wp:docPr id="13" name="Imagen 13" descr="Imagen que contiene captura de pantalla&#10;&#10;Descripción generada automáticamente"/>
+          <wp:inline distT="0" distB="0" distL="0" distR="0">
+            <wp:extent cx="6403455" cy="3600000"/>
+            <wp:effectExtent l="0" t="0" r="0" b="635"/>
+            <wp:docPr id="1" name="Imagen 1"/>
             <wp:cNvGraphicFramePr>
               <a:graphicFrameLocks xmlns:a="http://schemas.openxmlformats.org/drawingml/2006/main" noChangeAspect="1"/>
             </wp:cNvGraphicFramePr>
@@ -5395,11 +5377,11 @@
               <a:graphicData uri="http://schemas.openxmlformats.org/drawingml/2006/picture">
                 <pic:pic xmlns:pic="http://schemas.openxmlformats.org/drawingml/2006/picture">
                   <pic:nvPicPr>
-                    <pic:cNvPr id="13" name="foodreams_desktop-formulario_de_carga.png"/>
+                    <pic:cNvPr id="1" name="foodreams_desktop-formulario_de_carga.png"/>
                     <pic:cNvPicPr/>
                   </pic:nvPicPr>
                   <pic:blipFill>
-                    <a:blip r:embed="rId25" cstate="print">
+                    <a:blip r:embed="rId25">
                       <a:extLst>
                         <a:ext uri="{28A0092B-C50C-407E-A947-70E740481C1C}">
                           <a14:useLocalDpi xmlns:a14="http://schemas.microsoft.com/office/drawing/2010/main" val="0"/>
@@ -5413,7 +5395,7 @@
                   <pic:spPr>
                     <a:xfrm>
                       <a:off x="0" y="0"/>
-                      <a:ext cx="6403347" cy="3600000"/>
+                      <a:ext cx="6403455" cy="3600000"/>
                     </a:xfrm>
                     <a:prstGeom prst="rect">
                       <a:avLst/>
@@ -5463,25 +5445,37 @@
         <w:jc w:val="both"/>
       </w:pPr>
       <w:r>
-        <w:t>Por último, en la vista “Mi perfil” se listan las fotos del usuario. Pulsando sobre ellas</w:t>
-      </w:r>
-      <w:r>
-        <w:t xml:space="preserve"> aparece </w:t>
-      </w:r>
-      <w:r>
-        <w:t>la opción de eliminarlas. Del mismo modo</w:t>
-      </w:r>
-      <w:r>
-        <w:t>, es</w:t>
-      </w:r>
-      <w:r>
-        <w:t xml:space="preserve"> posib</w:t>
-      </w:r>
-      <w:r>
-        <w:t>le</w:t>
-      </w:r>
-      <w:r>
-        <w:t xml:space="preserve"> subir nuevas fotos el botón de añadir.</w:t>
+        <w:t>Por último, en la vista</w:t>
+      </w:r>
+      <w:r>
+        <w:t xml:space="preserve"> del perfil del usuario</w:t>
+      </w:r>
+      <w:r>
+        <w:t xml:space="preserve"> se listan las </w:t>
+      </w:r>
+      <w:proofErr w:type="spellStart"/>
+      <w:r>
+        <w:t>playlists</w:t>
+      </w:r>
+      <w:proofErr w:type="spellEnd"/>
+      <w:r>
+        <w:t xml:space="preserve"> creadas por este. En estas </w:t>
+      </w:r>
+      <w:proofErr w:type="spellStart"/>
+      <w:r>
+        <w:t>playlists</w:t>
+      </w:r>
+      <w:proofErr w:type="spellEnd"/>
+      <w:r>
+        <w:t xml:space="preserve"> el usuario puede ir añadiendo los vídeos de recetas que más le interesen. Además, también tiene la posibilidad de crear nuevas </w:t>
+      </w:r>
+      <w:proofErr w:type="spellStart"/>
+      <w:r>
+        <w:t>playlists</w:t>
+      </w:r>
+      <w:proofErr w:type="spellEnd"/>
+      <w:r>
+        <w:t>.</w:t>
       </w:r>
     </w:p>
     <w:p>
@@ -5498,10 +5492,10 @@
           <w:noProof/>
         </w:rPr>
         <w:drawing>
-          <wp:inline distT="0" distB="0" distL="0" distR="0" wp14:anchorId="591664A0" wp14:editId="4B1F2B43">
-            <wp:extent cx="6403347" cy="3600000"/>
-            <wp:effectExtent l="0" t="0" r="0" b="0"/>
-            <wp:docPr id="5" name="Imagen 5"/>
+          <wp:inline distT="0" distB="0" distL="0" distR="0">
+            <wp:extent cx="6403455" cy="3600000"/>
+            <wp:effectExtent l="0" t="0" r="0" b="635"/>
+            <wp:docPr id="2" name="Imagen 2"/>
             <wp:cNvGraphicFramePr>
               <a:graphicFrameLocks xmlns:a="http://schemas.openxmlformats.org/drawingml/2006/main" noChangeAspect="1"/>
             </wp:cNvGraphicFramePr>
@@ -5509,11 +5503,11 @@
               <a:graphicData uri="http://schemas.openxmlformats.org/drawingml/2006/picture">
                 <pic:pic xmlns:pic="http://schemas.openxmlformats.org/drawingml/2006/picture">
                   <pic:nvPicPr>
-                    <pic:cNvPr id="5" name="foodreams_desktop_perfil.png"/>
+                    <pic:cNvPr id="2" name="foodreams_desktop_perfil.png"/>
                     <pic:cNvPicPr/>
                   </pic:nvPicPr>
                   <pic:blipFill>
-                    <a:blip r:embed="rId26" cstate="print">
+                    <a:blip r:embed="rId26">
                       <a:extLst>
                         <a:ext uri="{28A0092B-C50C-407E-A947-70E740481C1C}">
                           <a14:useLocalDpi xmlns:a14="http://schemas.microsoft.com/office/drawing/2010/main" val="0"/>
@@ -5527,7 +5521,7 @@
                   <pic:spPr>
                     <a:xfrm>
                       <a:off x="0" y="0"/>
-                      <a:ext cx="6403347" cy="3600000"/>
+                      <a:ext cx="6403455" cy="3600000"/>
                     </a:xfrm>
                     <a:prstGeom prst="rect">
                       <a:avLst/>
@@ -5896,13 +5890,12 @@
       <w:r>
         <w:rPr>
           <w:noProof/>
-          <w:lang w:eastAsia="es-ES"/>
         </w:rPr>
         <w:drawing>
           <wp:inline distT="0" distB="0" distL="0" distR="0">
-            <wp:extent cx="1661553" cy="3384000"/>
-            <wp:effectExtent l="0" t="0" r="2540" b="0"/>
-            <wp:docPr id="19" name="Imagen 19" descr="Imagen que contiene captura de pantalla&#10;&#10;Descripción generada automáticamente"/>
+            <wp:extent cx="1661661" cy="3384000"/>
+            <wp:effectExtent l="0" t="0" r="0" b="6985"/>
+            <wp:docPr id="8" name="Imagen 8"/>
             <wp:cNvGraphicFramePr>
               <a:graphicFrameLocks xmlns:a="http://schemas.openxmlformats.org/drawingml/2006/main" noChangeAspect="1"/>
             </wp:cNvGraphicFramePr>
@@ -5910,7 +5903,7 @@
               <a:graphicData uri="http://schemas.openxmlformats.org/drawingml/2006/picture">
                 <pic:pic xmlns:pic="http://schemas.openxmlformats.org/drawingml/2006/picture">
                   <pic:nvPicPr>
-                    <pic:cNvPr id="19" name="foodreams_mobile-fomulario_de_carga.png"/>
+                    <pic:cNvPr id="8" name="foodreams_mobile-fomulario_de_carga.png"/>
                     <pic:cNvPicPr/>
                   </pic:nvPicPr>
                   <pic:blipFill>
@@ -5928,7 +5921,7 @@
                   <pic:spPr>
                     <a:xfrm>
                       <a:off x="0" y="0"/>
-                      <a:ext cx="1661553" cy="3384000"/>
+                      <a:ext cx="1661661" cy="3384000"/>
                     </a:xfrm>
                     <a:prstGeom prst="rect">
                       <a:avLst/>
@@ -5986,9 +5979,9 @@
         </w:rPr>
         <w:drawing>
           <wp:inline distT="0" distB="0" distL="0" distR="0">
-            <wp:extent cx="1663200" cy="3384000"/>
+            <wp:extent cx="1661661" cy="3384000"/>
             <wp:effectExtent l="0" t="0" r="0" b="6985"/>
-            <wp:docPr id="24" name="Imagen 24"/>
+            <wp:docPr id="9" name="Imagen 9"/>
             <wp:cNvGraphicFramePr>
               <a:graphicFrameLocks xmlns:a="http://schemas.openxmlformats.org/drawingml/2006/main" noChangeAspect="1"/>
             </wp:cNvGraphicFramePr>
@@ -5996,7 +5989,7 @@
               <a:graphicData uri="http://schemas.openxmlformats.org/drawingml/2006/picture">
                 <pic:pic xmlns:pic="http://schemas.openxmlformats.org/drawingml/2006/picture">
                   <pic:nvPicPr>
-                    <pic:cNvPr id="24" name="foodreams_mobile_perifl.png"/>
+                    <pic:cNvPr id="9" name="foodreams_mobile_perifl.png"/>
                     <pic:cNvPicPr/>
                   </pic:nvPicPr>
                   <pic:blipFill>
@@ -6014,7 +6007,7 @@
                   <pic:spPr>
                     <a:xfrm>
                       <a:off x="0" y="0"/>
-                      <a:ext cx="1663200" cy="3384000"/>
+                      <a:ext cx="1661661" cy="3384000"/>
                     </a:xfrm>
                     <a:prstGeom prst="rect">
                       <a:avLst/>
@@ -6962,10 +6955,7 @@
         </w:drawing>
       </w:r>
     </w:p>
-    <w:p>
-      <w:bookmarkStart w:id="26" w:name="_GoBack"/>
-      <w:bookmarkEnd w:id="26"/>
-    </w:p>
+    <w:p/>
     <w:p/>
     <w:p/>
     <w:p>
@@ -6982,12 +6972,14 @@
       <w:pPr>
         <w:pStyle w:val="Ttulo1"/>
       </w:pPr>
-      <w:bookmarkStart w:id="27" w:name="_Toc6847230"/>
+      <w:bookmarkStart w:id="26" w:name="_Toc6847230"/>
+      <w:bookmarkStart w:id="27" w:name="_GoBack"/>
+      <w:bookmarkEnd w:id="27"/>
       <w:r>
         <w:lastRenderedPageBreak/>
         <w:t>Documentación de API REST</w:t>
       </w:r>
-      <w:bookmarkEnd w:id="27"/>
+      <w:bookmarkEnd w:id="26"/>
     </w:p>
     <w:p/>
     <w:p>
@@ -7550,14 +7542,14 @@
             <w:pPr>
               <w:jc w:val="both"/>
               <w:rPr>
-                <w:rFonts w:ascii="Monaco" w:hAnsi="Monaco"/>
+                <w:rFonts w:ascii="Consolas" w:hAnsi="Consolas"/>
                 <w:sz w:val="18"/>
                 <w:szCs w:val="18"/>
               </w:rPr>
             </w:pPr>
             <w:r>
               <w:rPr>
-                <w:rFonts w:ascii="Monaco" w:hAnsi="Monaco"/>
+                <w:rFonts w:ascii="Consolas" w:hAnsi="Consolas"/>
                 <w:sz w:val="18"/>
                 <w:szCs w:val="18"/>
               </w:rPr>
@@ -7569,14 +7561,14 @@
             <w:pPr>
               <w:jc w:val="both"/>
               <w:rPr>
-                <w:rFonts w:ascii="Monaco" w:hAnsi="Monaco"/>
+                <w:rFonts w:ascii="Consolas" w:hAnsi="Consolas"/>
                 <w:sz w:val="18"/>
                 <w:szCs w:val="18"/>
               </w:rPr>
             </w:pPr>
             <w:r>
               <w:rPr>
-                <w:rFonts w:ascii="Monaco" w:hAnsi="Monaco"/>
+                <w:rFonts w:ascii="Consolas" w:hAnsi="Consolas"/>
                 <w:sz w:val="18"/>
                 <w:szCs w:val="18"/>
               </w:rPr>
@@ -7584,7 +7576,7 @@
             </w:r>
             <w:r>
               <w:rPr>
-                <w:rFonts w:ascii="Monaco" w:hAnsi="Monaco"/>
+                <w:rFonts w:ascii="Consolas" w:hAnsi="Consolas"/>
                 <w:sz w:val="18"/>
                 <w:szCs w:val="18"/>
               </w:rPr>
@@ -7595,14 +7587,14 @@
             <w:pPr>
               <w:jc w:val="both"/>
               <w:rPr>
-                <w:rFonts w:ascii="Monaco" w:hAnsi="Monaco"/>
+                <w:rFonts w:ascii="Consolas" w:hAnsi="Consolas"/>
                 <w:sz w:val="18"/>
                 <w:szCs w:val="18"/>
               </w:rPr>
             </w:pPr>
             <w:r>
               <w:rPr>
-                <w:rFonts w:ascii="Monaco" w:hAnsi="Monaco"/>
+                <w:rFonts w:ascii="Consolas" w:hAnsi="Consolas"/>
                 <w:sz w:val="18"/>
                 <w:szCs w:val="18"/>
               </w:rPr>
@@ -7613,14 +7605,14 @@
             <w:pPr>
               <w:jc w:val="both"/>
               <w:rPr>
-                <w:rFonts w:ascii="Monaco" w:hAnsi="Monaco"/>
+                <w:rFonts w:ascii="Consolas" w:hAnsi="Consolas"/>
                 <w:sz w:val="18"/>
                 <w:szCs w:val="18"/>
               </w:rPr>
             </w:pPr>
             <w:r>
               <w:rPr>
-                <w:rFonts w:ascii="Monaco" w:hAnsi="Monaco"/>
+                <w:rFonts w:ascii="Consolas" w:hAnsi="Consolas"/>
                 <w:sz w:val="18"/>
                 <w:szCs w:val="18"/>
               </w:rPr>
@@ -7631,14 +7623,14 @@
             <w:pPr>
               <w:jc w:val="both"/>
               <w:rPr>
-                <w:rFonts w:ascii="Monaco" w:hAnsi="Monaco"/>
+                <w:rFonts w:ascii="Consolas" w:hAnsi="Consolas"/>
                 <w:sz w:val="18"/>
                 <w:szCs w:val="18"/>
               </w:rPr>
             </w:pPr>
             <w:r>
               <w:rPr>
-                <w:rFonts w:ascii="Monaco" w:hAnsi="Monaco"/>
+                <w:rFonts w:ascii="Consolas" w:hAnsi="Consolas"/>
                 <w:sz w:val="18"/>
                 <w:szCs w:val="18"/>
               </w:rPr>
@@ -7649,14 +7641,14 @@
             <w:pPr>
               <w:jc w:val="both"/>
               <w:rPr>
-                <w:rFonts w:ascii="Monaco" w:hAnsi="Monaco"/>
+                <w:rFonts w:ascii="Consolas" w:hAnsi="Consolas"/>
                 <w:sz w:val="18"/>
                 <w:szCs w:val="18"/>
               </w:rPr>
             </w:pPr>
             <w:r>
               <w:rPr>
-                <w:rFonts w:ascii="Monaco" w:hAnsi="Monaco"/>
+                <w:rFonts w:ascii="Consolas" w:hAnsi="Consolas"/>
                 <w:sz w:val="18"/>
                 <w:szCs w:val="18"/>
               </w:rPr>
@@ -7674,7 +7666,7 @@
             </w:pPr>
             <w:r>
               <w:rPr>
-                <w:rFonts w:ascii="Monaco" w:hAnsi="Monaco"/>
+                <w:rFonts w:ascii="Consolas" w:hAnsi="Consolas"/>
                 <w:sz w:val="18"/>
                 <w:szCs w:val="18"/>
               </w:rPr>
@@ -7997,7 +7989,7 @@
             </w:r>
             <w:proofErr w:type="spellEnd"/>
             <w:r>
-              <w:t>” con la referencia a la URI y al contenido de la nueva receta.</w:t>
+              <w:t>” con la referencia a la URI y al contenido de la receta.</w:t>
             </w:r>
           </w:p>
         </w:tc>
@@ -8299,11 +8291,11 @@
             </w:r>
             <w:proofErr w:type="spellEnd"/>
             <w:r>
-              <w:t xml:space="preserve">}. </w:t>
+              <w:t xml:space="preserve">}. Si la receta no existe, devuelve un código de estado </w:t>
             </w:r>
             <w:r>
               <w:lastRenderedPageBreak/>
-              <w:t>Si la receta no existe, devuelve un código de estado de error 404 “</w:t>
+              <w:t>de error 404 “</w:t>
             </w:r>
             <w:proofErr w:type="spellStart"/>
             <w:r>
@@ -8516,14 +8508,14 @@
           <w:p>
             <w:pPr>
               <w:rPr>
-                <w:rFonts w:ascii="Monaco" w:hAnsi="Monaco" w:cs="Menlo"/>
+                <w:rFonts w:ascii="Consolas" w:hAnsi="Consolas" w:cs="Menlo"/>
                 <w:sz w:val="18"/>
                 <w:szCs w:val="18"/>
               </w:rPr>
             </w:pPr>
             <w:r>
               <w:rPr>
-                <w:rFonts w:ascii="Monaco" w:hAnsi="Monaco" w:cs="Menlo"/>
+                <w:rFonts w:ascii="Consolas" w:hAnsi="Consolas" w:cs="Menlo"/>
                 <w:sz w:val="18"/>
                 <w:szCs w:val="18"/>
               </w:rPr>
@@ -8533,39 +8525,31 @@
           <w:p>
             <w:pPr>
               <w:rPr>
-                <w:rFonts w:ascii="Monaco" w:hAnsi="Monaco" w:cs="Menlo"/>
+                <w:rFonts w:ascii="Consolas" w:hAnsi="Consolas" w:cs="Menlo"/>
                 <w:sz w:val="18"/>
                 <w:szCs w:val="18"/>
               </w:rPr>
             </w:pPr>
             <w:r>
               <w:rPr>
-                <w:rFonts w:ascii="Monaco" w:hAnsi="Monaco" w:cs="Menlo"/>
+                <w:rFonts w:ascii="Consolas" w:hAnsi="Consolas" w:cs="Menlo"/>
                 <w:sz w:val="18"/>
                 <w:szCs w:val="18"/>
               </w:rPr>
-              <w:t xml:space="preserve">   “id”</w:t>
-            </w:r>
-            <w:r>
-              <w:rPr>
-                <w:rFonts w:ascii="Monaco" w:hAnsi="Monaco" w:cs="Menlo"/>
-                <w:sz w:val="18"/>
-                <w:szCs w:val="18"/>
-              </w:rPr>
-              <w:t>: “3”,</w:t>
+              <w:t xml:space="preserve">   “id”: “3”,</w:t>
             </w:r>
           </w:p>
           <w:p>
             <w:pPr>
               <w:rPr>
-                <w:rFonts w:ascii="Monaco" w:hAnsi="Monaco" w:cs="Menlo"/>
+                <w:rFonts w:ascii="Consolas" w:hAnsi="Consolas" w:cs="Menlo"/>
                 <w:sz w:val="18"/>
                 <w:szCs w:val="18"/>
               </w:rPr>
             </w:pPr>
             <w:r>
               <w:rPr>
-                <w:rFonts w:ascii="Monaco" w:hAnsi="Monaco" w:cs="Menlo"/>
+                <w:rFonts w:ascii="Consolas" w:hAnsi="Consolas" w:cs="Menlo"/>
                 <w:sz w:val="18"/>
                 <w:szCs w:val="18"/>
               </w:rPr>
@@ -8574,7 +8558,7 @@
             <w:proofErr w:type="spellStart"/>
             <w:r>
               <w:rPr>
-                <w:rFonts w:ascii="Monaco" w:hAnsi="Monaco" w:cs="Menlo"/>
+                <w:rFonts w:ascii="Consolas" w:hAnsi="Consolas" w:cs="Menlo"/>
                 <w:sz w:val="18"/>
                 <w:szCs w:val="18"/>
               </w:rPr>
@@ -8583,7 +8567,7 @@
             <w:proofErr w:type="spellEnd"/>
             <w:r>
               <w:rPr>
-                <w:rFonts w:ascii="Monaco" w:hAnsi="Monaco" w:cs="Menlo"/>
+                <w:rFonts w:ascii="Consolas" w:hAnsi="Consolas" w:cs="Menlo"/>
                 <w:sz w:val="18"/>
                 <w:szCs w:val="18"/>
               </w:rPr>
@@ -8593,14 +8577,14 @@
           <w:p>
             <w:pPr>
               <w:rPr>
-                <w:rFonts w:ascii="Monaco" w:hAnsi="Monaco" w:cs="Menlo"/>
+                <w:rFonts w:ascii="Consolas" w:hAnsi="Consolas" w:cs="Menlo"/>
                 <w:sz w:val="18"/>
                 <w:szCs w:val="18"/>
               </w:rPr>
             </w:pPr>
             <w:r>
               <w:rPr>
-                <w:rFonts w:ascii="Monaco" w:hAnsi="Monaco" w:cs="Menlo"/>
+                <w:rFonts w:ascii="Consolas" w:hAnsi="Consolas" w:cs="Menlo"/>
                 <w:sz w:val="18"/>
                 <w:szCs w:val="18"/>
               </w:rPr>
@@ -8610,14 +8594,14 @@
           <w:p>
             <w:pPr>
               <w:rPr>
-                <w:rFonts w:ascii="Monaco" w:hAnsi="Monaco" w:cs="Menlo"/>
+                <w:rFonts w:ascii="Consolas" w:hAnsi="Consolas" w:cs="Menlo"/>
                 <w:sz w:val="18"/>
                 <w:szCs w:val="18"/>
               </w:rPr>
             </w:pPr>
             <w:r>
               <w:rPr>
-                <w:rFonts w:ascii="Monaco" w:hAnsi="Monaco" w:cs="Menlo"/>
+                <w:rFonts w:ascii="Consolas" w:hAnsi="Consolas" w:cs="Menlo"/>
                 <w:sz w:val="18"/>
                 <w:szCs w:val="18"/>
               </w:rPr>
@@ -8626,7 +8610,7 @@
             <w:proofErr w:type="spellStart"/>
             <w:r>
               <w:rPr>
-                <w:rFonts w:ascii="Monaco" w:hAnsi="Monaco" w:cs="Menlo"/>
+                <w:rFonts w:ascii="Consolas" w:hAnsi="Consolas" w:cs="Menlo"/>
                 <w:sz w:val="18"/>
                 <w:szCs w:val="18"/>
               </w:rPr>
@@ -8635,90 +8619,58 @@
             <w:proofErr w:type="spellEnd"/>
             <w:r>
               <w:rPr>
-                <w:rFonts w:ascii="Monaco" w:hAnsi="Monaco" w:cs="Menlo"/>
+                <w:rFonts w:ascii="Consolas" w:hAnsi="Consolas" w:cs="Menlo"/>
                 <w:sz w:val="18"/>
                 <w:szCs w:val="18"/>
               </w:rPr>
-              <w:t>”: “</w:t>
-            </w:r>
-            <w:r>
-              <w:rPr>
-                <w:rFonts w:ascii="Monaco" w:hAnsi="Monaco" w:cs="Menlo"/>
-                <w:sz w:val="18"/>
-                <w:szCs w:val="18"/>
-              </w:rPr>
-              <w:t>Remojar los garbanzos la noche anterior en agua templada</w:t>
+              <w:t>”: “Remojar los garbanzos la noche anterior en agua templada</w:t>
             </w:r>
           </w:p>
           <w:p>
             <w:pPr>
               <w:rPr>
-                <w:rFonts w:ascii="Monaco" w:hAnsi="Monaco" w:cs="Menlo"/>
+                <w:rFonts w:ascii="Consolas" w:hAnsi="Consolas" w:cs="Menlo"/>
                 <w:sz w:val="18"/>
                 <w:szCs w:val="18"/>
               </w:rPr>
             </w:pPr>
             <w:r>
               <w:rPr>
-                <w:rFonts w:ascii="Monaco" w:hAnsi="Monaco" w:cs="Menlo"/>
+                <w:rFonts w:ascii="Consolas" w:hAnsi="Consolas" w:cs="Menlo"/>
                 <w:sz w:val="18"/>
                 <w:szCs w:val="18"/>
               </w:rPr>
-              <w:t xml:space="preserve">   </w:t>
-            </w:r>
-            <w:r>
-              <w:rPr>
-                <w:rFonts w:ascii="Monaco" w:hAnsi="Monaco" w:cs="Menlo"/>
-                <w:sz w:val="18"/>
-                <w:szCs w:val="18"/>
-              </w:rPr>
-              <w:t xml:space="preserve"> con un poco de sal. A la mañana siguiente, sacarlos y escurrirlos. Colocar</w:t>
+              <w:t xml:space="preserve">    con un poco de sal. A la mañana siguiente, sacarlos y escurrirlos. Colocar</w:t>
             </w:r>
           </w:p>
           <w:p>
             <w:pPr>
               <w:rPr>
-                <w:rFonts w:ascii="Monaco" w:hAnsi="Monaco" w:cs="Menlo"/>
+                <w:rFonts w:ascii="Consolas" w:hAnsi="Consolas" w:cs="Menlo"/>
                 <w:sz w:val="18"/>
                 <w:szCs w:val="18"/>
               </w:rPr>
             </w:pPr>
             <w:r>
               <w:rPr>
-                <w:rFonts w:ascii="Monaco" w:hAnsi="Monaco" w:cs="Menlo"/>
+                <w:rFonts w:ascii="Consolas" w:hAnsi="Consolas" w:cs="Menlo"/>
                 <w:sz w:val="18"/>
                 <w:szCs w:val="18"/>
               </w:rPr>
-              <w:t xml:space="preserve">   </w:t>
-            </w:r>
-            <w:r>
-              <w:rPr>
-                <w:rFonts w:ascii="Monaco" w:hAnsi="Monaco" w:cs="Menlo"/>
-                <w:sz w:val="18"/>
-                <w:szCs w:val="18"/>
-              </w:rPr>
-              <w:t xml:space="preserve"> en una cazuela grande</w:t>
-            </w:r>
-            <w:r>
-              <w:rPr>
-                <w:rFonts w:ascii="Monaco" w:hAnsi="Monaco" w:cs="Menlo"/>
-                <w:sz w:val="18"/>
-                <w:szCs w:val="18"/>
-              </w:rPr>
-              <w:t>...”,</w:t>
+              <w:t xml:space="preserve">    en una cazuela grande...”,</w:t>
             </w:r>
           </w:p>
           <w:p>
             <w:pPr>
               <w:rPr>
-                <w:rFonts w:ascii="Monaco" w:hAnsi="Monaco" w:cs="Menlo"/>
+                <w:rFonts w:ascii="Consolas" w:hAnsi="Consolas" w:cs="Menlo"/>
                 <w:sz w:val="18"/>
                 <w:szCs w:val="18"/>
               </w:rPr>
             </w:pPr>
             <w:r>
               <w:rPr>
-                <w:rFonts w:ascii="Monaco" w:hAnsi="Monaco" w:cs="Menlo"/>
+                <w:rFonts w:ascii="Consolas" w:hAnsi="Consolas" w:cs="Menlo"/>
                 <w:sz w:val="18"/>
                 <w:szCs w:val="18"/>
               </w:rPr>
@@ -8728,14 +8680,14 @@
           <w:p>
             <w:pPr>
               <w:rPr>
-                <w:rFonts w:ascii="Monaco" w:hAnsi="Monaco" w:cs="Menlo"/>
+                <w:rFonts w:ascii="Consolas" w:hAnsi="Consolas" w:cs="Menlo"/>
                 <w:sz w:val="18"/>
                 <w:szCs w:val="18"/>
               </w:rPr>
             </w:pPr>
             <w:r>
               <w:rPr>
-                <w:rFonts w:ascii="Monaco" w:hAnsi="Monaco" w:cs="Menlo"/>
+                <w:rFonts w:ascii="Consolas" w:hAnsi="Consolas" w:cs="Menlo"/>
                 <w:sz w:val="18"/>
                 <w:szCs w:val="18"/>
               </w:rPr>
@@ -8744,7 +8696,7 @@
             <w:proofErr w:type="spellStart"/>
             <w:r>
               <w:rPr>
-                <w:rFonts w:ascii="Monaco" w:hAnsi="Monaco" w:cs="Menlo"/>
+                <w:rFonts w:ascii="Consolas" w:hAnsi="Consolas" w:cs="Menlo"/>
                 <w:sz w:val="18"/>
                 <w:szCs w:val="18"/>
               </w:rPr>
@@ -8753,7 +8705,7 @@
             <w:proofErr w:type="spellEnd"/>
             <w:r>
               <w:rPr>
-                <w:rFonts w:ascii="Monaco" w:hAnsi="Monaco" w:cs="Menlo"/>
+                <w:rFonts w:ascii="Consolas" w:hAnsi="Consolas" w:cs="Menlo"/>
                 <w:sz w:val="18"/>
                 <w:szCs w:val="18"/>
               </w:rPr>
@@ -8763,14 +8715,14 @@
           <w:p>
             <w:pPr>
               <w:rPr>
-                <w:rFonts w:ascii="Monaco" w:hAnsi="Monaco" w:cs="Menlo"/>
+                <w:rFonts w:ascii="Consolas" w:hAnsi="Consolas" w:cs="Menlo"/>
                 <w:sz w:val="18"/>
                 <w:szCs w:val="18"/>
               </w:rPr>
             </w:pPr>
             <w:r>
               <w:rPr>
-                <w:rFonts w:ascii="Monaco" w:hAnsi="Monaco" w:cs="Menlo"/>
+                <w:rFonts w:ascii="Consolas" w:hAnsi="Consolas" w:cs="Menlo"/>
                 <w:sz w:val="18"/>
                 <w:szCs w:val="18"/>
               </w:rPr>
@@ -8779,7 +8731,7 @@
             <w:proofErr w:type="spellStart"/>
             <w:r>
               <w:rPr>
-                <w:rFonts w:ascii="Monaco" w:hAnsi="Monaco" w:cs="Menlo"/>
+                <w:rFonts w:ascii="Consolas" w:hAnsi="Consolas" w:cs="Menlo"/>
                 <w:sz w:val="18"/>
                 <w:szCs w:val="18"/>
               </w:rPr>
@@ -8788,7 +8740,7 @@
             <w:proofErr w:type="spellEnd"/>
             <w:r>
               <w:rPr>
-                <w:rFonts w:ascii="Monaco" w:hAnsi="Monaco" w:cs="Menlo"/>
+                <w:rFonts w:ascii="Consolas" w:hAnsi="Consolas" w:cs="Menlo"/>
                 <w:sz w:val="18"/>
                 <w:szCs w:val="18"/>
               </w:rPr>
@@ -8798,14 +8750,14 @@
           <w:p>
             <w:pPr>
               <w:rPr>
-                <w:rFonts w:ascii="Monaco" w:hAnsi="Monaco" w:cs="Menlo"/>
+                <w:rFonts w:ascii="Consolas" w:hAnsi="Consolas" w:cs="Menlo"/>
                 <w:sz w:val="18"/>
                 <w:szCs w:val="18"/>
               </w:rPr>
             </w:pPr>
             <w:r>
               <w:rPr>
-                <w:rFonts w:ascii="Monaco" w:hAnsi="Monaco" w:cs="Menlo"/>
+                <w:rFonts w:ascii="Consolas" w:hAnsi="Consolas" w:cs="Menlo"/>
                 <w:sz w:val="18"/>
                 <w:szCs w:val="18"/>
               </w:rPr>
@@ -8815,14 +8767,14 @@
           <w:p>
             <w:pPr>
               <w:rPr>
-                <w:rFonts w:ascii="Monaco" w:hAnsi="Monaco" w:cs="Menlo"/>
+                <w:rFonts w:ascii="Consolas" w:hAnsi="Consolas" w:cs="Menlo"/>
                 <w:sz w:val="18"/>
                 <w:szCs w:val="18"/>
               </w:rPr>
             </w:pPr>
             <w:r>
               <w:rPr>
-                <w:rFonts w:ascii="Monaco" w:hAnsi="Monaco" w:cs="Menlo"/>
+                <w:rFonts w:ascii="Consolas" w:hAnsi="Consolas" w:cs="Menlo"/>
                 <w:sz w:val="18"/>
                 <w:szCs w:val="18"/>
               </w:rPr>
@@ -8833,14 +8785,14 @@
             <w:pPr>
               <w:jc w:val="both"/>
               <w:rPr>
-                <w:rFonts w:ascii="Monaco" w:hAnsi="Monaco"/>
+                <w:rFonts w:ascii="Consolas" w:hAnsi="Consolas"/>
                 <w:sz w:val="18"/>
                 <w:szCs w:val="18"/>
               </w:rPr>
             </w:pPr>
             <w:r>
               <w:rPr>
-                <w:rFonts w:ascii="Monaco" w:hAnsi="Monaco" w:cs="Menlo"/>
+                <w:rFonts w:ascii="Consolas" w:hAnsi="Consolas" w:cs="Menlo"/>
                 <w:sz w:val="18"/>
                 <w:szCs w:val="18"/>
               </w:rPr>
@@ -8848,7 +8800,7 @@
             </w:r>
             <w:r>
               <w:rPr>
-                <w:rFonts w:ascii="Monaco" w:hAnsi="Monaco"/>
+                <w:rFonts w:ascii="Consolas" w:hAnsi="Consolas"/>
                 <w:sz w:val="18"/>
                 <w:szCs w:val="18"/>
               </w:rPr>
@@ -8859,14 +8811,14 @@
             <w:pPr>
               <w:jc w:val="both"/>
               <w:rPr>
-                <w:rFonts w:ascii="Monaco" w:hAnsi="Monaco"/>
+                <w:rFonts w:ascii="Consolas" w:hAnsi="Consolas"/>
                 <w:sz w:val="18"/>
                 <w:szCs w:val="18"/>
               </w:rPr>
             </w:pPr>
             <w:r>
               <w:rPr>
-                <w:rFonts w:ascii="Monaco" w:hAnsi="Monaco"/>
+                <w:rFonts w:ascii="Consolas" w:hAnsi="Consolas"/>
                 <w:sz w:val="18"/>
                 <w:szCs w:val="18"/>
               </w:rPr>
@@ -8877,14 +8829,14 @@
             <w:pPr>
               <w:jc w:val="both"/>
               <w:rPr>
-                <w:rFonts w:ascii="Monaco" w:hAnsi="Monaco"/>
+                <w:rFonts w:ascii="Consolas" w:hAnsi="Consolas"/>
                 <w:sz w:val="18"/>
                 <w:szCs w:val="18"/>
               </w:rPr>
             </w:pPr>
             <w:r>
               <w:rPr>
-                <w:rFonts w:ascii="Monaco" w:hAnsi="Monaco"/>
+                <w:rFonts w:ascii="Consolas" w:hAnsi="Consolas"/>
                 <w:sz w:val="18"/>
                 <w:szCs w:val="18"/>
               </w:rPr>
@@ -8895,14 +8847,14 @@
             <w:pPr>
               <w:jc w:val="both"/>
               <w:rPr>
-                <w:rFonts w:ascii="Monaco" w:hAnsi="Monaco"/>
+                <w:rFonts w:ascii="Consolas" w:hAnsi="Consolas"/>
                 <w:sz w:val="18"/>
                 <w:szCs w:val="18"/>
               </w:rPr>
             </w:pPr>
             <w:r>
               <w:rPr>
-                <w:rFonts w:ascii="Monaco" w:hAnsi="Monaco"/>
+                <w:rFonts w:ascii="Consolas" w:hAnsi="Consolas"/>
                 <w:sz w:val="18"/>
                 <w:szCs w:val="18"/>
               </w:rPr>
@@ -8913,14 +8865,14 @@
             <w:pPr>
               <w:jc w:val="both"/>
               <w:rPr>
-                <w:rFonts w:ascii="Monaco" w:hAnsi="Monaco" w:cs="Menlo"/>
+                <w:rFonts w:ascii="Consolas" w:hAnsi="Consolas" w:cs="Menlo"/>
                 <w:sz w:val="18"/>
                 <w:szCs w:val="18"/>
               </w:rPr>
             </w:pPr>
             <w:r>
               <w:rPr>
-                <w:rFonts w:ascii="Monaco" w:hAnsi="Monaco" w:cs="Menlo"/>
+                <w:rFonts w:ascii="Consolas" w:hAnsi="Consolas" w:cs="Menlo"/>
                 <w:sz w:val="18"/>
                 <w:szCs w:val="18"/>
               </w:rPr>
@@ -8930,14 +8882,14 @@
           <w:p>
             <w:pPr>
               <w:rPr>
-                <w:rFonts w:ascii="Monaco" w:hAnsi="Monaco" w:cs="Menlo"/>
+                <w:rFonts w:ascii="Consolas" w:hAnsi="Consolas" w:cs="Menlo"/>
                 <w:sz w:val="18"/>
                 <w:szCs w:val="18"/>
               </w:rPr>
             </w:pPr>
             <w:r>
               <w:rPr>
-                <w:rFonts w:ascii="Monaco" w:hAnsi="Monaco" w:cs="Menlo"/>
+                <w:rFonts w:ascii="Consolas" w:hAnsi="Consolas" w:cs="Menlo"/>
                 <w:sz w:val="18"/>
                 <w:szCs w:val="18"/>
               </w:rPr>
@@ -8947,14 +8899,14 @@
           <w:p>
             <w:pPr>
               <w:rPr>
-                <w:rFonts w:ascii="Monaco" w:hAnsi="Monaco" w:cs="Menlo"/>
+                <w:rFonts w:ascii="Consolas" w:hAnsi="Consolas" w:cs="Menlo"/>
                 <w:sz w:val="18"/>
                 <w:szCs w:val="18"/>
               </w:rPr>
             </w:pPr>
             <w:r>
               <w:rPr>
-                <w:rFonts w:ascii="Monaco" w:hAnsi="Monaco" w:cs="Menlo"/>
+                <w:rFonts w:ascii="Consolas" w:hAnsi="Consolas" w:cs="Menlo"/>
                 <w:sz w:val="18"/>
                 <w:szCs w:val="18"/>
               </w:rPr>
@@ -8965,14 +8917,14 @@
             <w:pPr>
               <w:jc w:val="both"/>
               <w:rPr>
-                <w:rFonts w:ascii="Monaco" w:hAnsi="Monaco"/>
+                <w:rFonts w:ascii="Consolas" w:hAnsi="Consolas"/>
                 <w:sz w:val="18"/>
                 <w:szCs w:val="18"/>
               </w:rPr>
             </w:pPr>
             <w:r>
               <w:rPr>
-                <w:rFonts w:ascii="Monaco" w:hAnsi="Monaco" w:cs="Menlo"/>
+                <w:rFonts w:ascii="Consolas" w:hAnsi="Consolas" w:cs="Menlo"/>
                 <w:sz w:val="18"/>
                 <w:szCs w:val="18"/>
               </w:rPr>
@@ -8980,7 +8932,7 @@
             </w:r>
             <w:r>
               <w:rPr>
-                <w:rFonts w:ascii="Monaco" w:hAnsi="Monaco"/>
+                <w:rFonts w:ascii="Consolas" w:hAnsi="Consolas"/>
                 <w:sz w:val="18"/>
                 <w:szCs w:val="18"/>
               </w:rPr>
@@ -8991,14 +8943,14 @@
             <w:pPr>
               <w:jc w:val="both"/>
               <w:rPr>
-                <w:rFonts w:ascii="Monaco" w:hAnsi="Monaco"/>
+                <w:rFonts w:ascii="Consolas" w:hAnsi="Consolas"/>
                 <w:sz w:val="18"/>
                 <w:szCs w:val="18"/>
               </w:rPr>
             </w:pPr>
             <w:r>
               <w:rPr>
-                <w:rFonts w:ascii="Monaco" w:hAnsi="Monaco"/>
+                <w:rFonts w:ascii="Consolas" w:hAnsi="Consolas"/>
                 <w:sz w:val="18"/>
                 <w:szCs w:val="18"/>
               </w:rPr>
@@ -9009,14 +8961,14 @@
             <w:pPr>
               <w:jc w:val="both"/>
               <w:rPr>
-                <w:rFonts w:ascii="Monaco" w:hAnsi="Monaco"/>
+                <w:rFonts w:ascii="Consolas" w:hAnsi="Consolas"/>
                 <w:sz w:val="18"/>
                 <w:szCs w:val="18"/>
               </w:rPr>
             </w:pPr>
             <w:r>
               <w:rPr>
-                <w:rFonts w:ascii="Monaco" w:hAnsi="Monaco"/>
+                <w:rFonts w:ascii="Consolas" w:hAnsi="Consolas"/>
                 <w:sz w:val="18"/>
                 <w:szCs w:val="18"/>
               </w:rPr>
@@ -9027,14 +8979,14 @@
             <w:pPr>
               <w:jc w:val="both"/>
               <w:rPr>
-                <w:rFonts w:ascii="Monaco" w:hAnsi="Monaco"/>
+                <w:rFonts w:ascii="Consolas" w:hAnsi="Consolas"/>
                 <w:sz w:val="18"/>
                 <w:szCs w:val="18"/>
               </w:rPr>
             </w:pPr>
             <w:r>
               <w:rPr>
-                <w:rFonts w:ascii="Monaco" w:hAnsi="Monaco"/>
+                <w:rFonts w:ascii="Consolas" w:hAnsi="Consolas"/>
                 <w:sz w:val="18"/>
                 <w:szCs w:val="18"/>
               </w:rPr>
@@ -9045,14 +8997,14 @@
             <w:pPr>
               <w:jc w:val="both"/>
               <w:rPr>
-                <w:rFonts w:ascii="Monaco" w:hAnsi="Monaco" w:cs="Menlo"/>
+                <w:rFonts w:ascii="Consolas" w:hAnsi="Consolas" w:cs="Menlo"/>
                 <w:sz w:val="18"/>
                 <w:szCs w:val="18"/>
               </w:rPr>
             </w:pPr>
             <w:r>
               <w:rPr>
-                <w:rFonts w:ascii="Monaco" w:hAnsi="Monaco" w:cs="Menlo"/>
+                <w:rFonts w:ascii="Consolas" w:hAnsi="Consolas" w:cs="Menlo"/>
                 <w:sz w:val="18"/>
                 <w:szCs w:val="18"/>
               </w:rPr>
@@ -9060,7 +9012,7 @@
             </w:r>
             <w:r>
               <w:rPr>
-                <w:rFonts w:ascii="Monaco" w:hAnsi="Monaco" w:cs="Menlo"/>
+                <w:rFonts w:ascii="Consolas" w:hAnsi="Consolas" w:cs="Menlo"/>
                 <w:sz w:val="18"/>
                 <w:szCs w:val="18"/>
               </w:rPr>
@@ -9068,7 +9020,7 @@
             </w:r>
             <w:r>
               <w:rPr>
-                <w:rFonts w:ascii="Monaco" w:hAnsi="Monaco" w:cs="Menlo"/>
+                <w:rFonts w:ascii="Consolas" w:hAnsi="Consolas" w:cs="Menlo"/>
                 <w:sz w:val="18"/>
                 <w:szCs w:val="18"/>
               </w:rPr>
@@ -9078,14 +9030,14 @@
           <w:p>
             <w:pPr>
               <w:rPr>
-                <w:rFonts w:ascii="Monaco" w:hAnsi="Monaco" w:cs="Menlo"/>
+                <w:rFonts w:ascii="Consolas" w:hAnsi="Consolas" w:cs="Menlo"/>
                 <w:sz w:val="18"/>
                 <w:szCs w:val="18"/>
               </w:rPr>
             </w:pPr>
             <w:r>
               <w:rPr>
-                <w:rFonts w:ascii="Monaco" w:hAnsi="Monaco" w:cs="Menlo"/>
+                <w:rFonts w:ascii="Consolas" w:hAnsi="Consolas" w:cs="Menlo"/>
                 <w:sz w:val="18"/>
                 <w:szCs w:val="18"/>
               </w:rPr>
@@ -9095,14 +9047,14 @@
           <w:p>
             <w:pPr>
               <w:rPr>
-                <w:rFonts w:ascii="Monaco" w:hAnsi="Monaco" w:cs="Menlo"/>
+                <w:rFonts w:ascii="Consolas" w:hAnsi="Consolas" w:cs="Menlo"/>
                 <w:sz w:val="18"/>
                 <w:szCs w:val="18"/>
               </w:rPr>
             </w:pPr>
             <w:r>
               <w:rPr>
-                <w:rFonts w:ascii="Monaco" w:hAnsi="Monaco" w:cs="Menlo"/>
+                <w:rFonts w:ascii="Consolas" w:hAnsi="Consolas" w:cs="Menlo"/>
                 <w:sz w:val="18"/>
                 <w:szCs w:val="18"/>
               </w:rPr>
@@ -9110,7 +9062,7 @@
             </w:r>
             <w:r>
               <w:rPr>
-                <w:rFonts w:ascii="Monaco" w:hAnsi="Monaco" w:cs="Menlo"/>
+                <w:rFonts w:ascii="Consolas" w:hAnsi="Consolas" w:cs="Menlo"/>
                 <w:sz w:val="18"/>
                 <w:szCs w:val="18"/>
               </w:rPr>
@@ -9127,7 +9079,7 @@
             </w:pPr>
             <w:r>
               <w:rPr>
-                <w:rFonts w:ascii="Monaco" w:hAnsi="Monaco" w:cs="Menlo"/>
+                <w:rFonts w:ascii="Consolas" w:hAnsi="Consolas" w:cs="Menlo"/>
                 <w:sz w:val="18"/>
                 <w:szCs w:val="18"/>
               </w:rPr>
@@ -12344,7 +12296,7 @@
 </file>
 
 <file path=customXml/itemProps1.xml><?xml version="1.0" encoding="utf-8"?>
-<ds:datastoreItem xmlns:ds="http://schemas.openxmlformats.org/officeDocument/2006/customXml" ds:itemID="{B2388E28-4A7A-4AAF-A695-7CDBED623EA4}">
+<ds:datastoreItem xmlns:ds="http://schemas.openxmlformats.org/officeDocument/2006/customXml" ds:itemID="{5779BB59-8ED1-4FC9-BA0A-F1D9DF4B1EAC}">
   <ds:schemaRefs>
     <ds:schemaRef ds:uri="http://schemas.openxmlformats.org/officeDocument/2006/bibliography"/>
   </ds:schemaRefs>

</xml_diff>